<commit_message>
Adjusting the doc file again
</commit_message>
<xml_diff>
--- a/Chapter4/Lab 4a The Phrase.docx
+++ b/Chapter4/Lab 4a The Phrase.docx
@@ -604,20 +604,9 @@
           <w:sz w:val="21"/>
           <w:szCs w:val="21"/>
         </w:rPr>
-        <w:t>            padding-right: 1000px;</w:t>
-      </w:r>
-    </w:p>
-    <w:p>
-      <w:pPr>
-        <w:shd w:val="clear" w:color="auto" w:fill="1E1E1E"/>
-        <w:spacing w:after="0" w:line="285" w:lineRule="atLeast"/>
-        <w:rPr>
-          <w:rFonts w:ascii="Consolas" w:eastAsia="Times New Roman" w:hAnsi="Consolas" w:cs="Times New Roman"/>
-          <w:color w:val="D4D4D4"/>
-          <w:sz w:val="21"/>
-          <w:szCs w:val="21"/>
-        </w:rPr>
-      </w:pPr>
+        <w:t xml:space="preserve">            padding-right: </w:t>
+      </w:r>
+      <w:proofErr w:type="gramStart"/>
       <w:r>
         <w:rPr>
           <w:rFonts w:ascii="Consolas" w:eastAsia="Times New Roman" w:hAnsi="Consolas" w:cs="Times New Roman"/>
@@ -625,8 +614,9 @@
           <w:sz w:val="21"/>
           <w:szCs w:val="21"/>
         </w:rPr>
-        <w:t>            padding-left: 50px;</w:t>
-      </w:r>
+        <w:t>1000px;</w:t>
+      </w:r>
+      <w:proofErr w:type="gramEnd"/>
     </w:p>
     <w:p>
       <w:pPr>
@@ -646,20 +636,9 @@
           <w:sz w:val="21"/>
           <w:szCs w:val="21"/>
         </w:rPr>
-        <w:t>            margin-top: 30px;</w:t>
-      </w:r>
-    </w:p>
-    <w:p>
-      <w:pPr>
-        <w:shd w:val="clear" w:color="auto" w:fill="1E1E1E"/>
-        <w:spacing w:after="0" w:line="285" w:lineRule="atLeast"/>
-        <w:rPr>
-          <w:rFonts w:ascii="Consolas" w:eastAsia="Times New Roman" w:hAnsi="Consolas" w:cs="Times New Roman"/>
-          <w:color w:val="D4D4D4"/>
-          <w:sz w:val="21"/>
-          <w:szCs w:val="21"/>
-        </w:rPr>
-      </w:pPr>
+        <w:t xml:space="preserve">            padding-left: </w:t>
+      </w:r>
+      <w:proofErr w:type="gramStart"/>
       <w:r>
         <w:rPr>
           <w:rFonts w:ascii="Consolas" w:eastAsia="Times New Roman" w:hAnsi="Consolas" w:cs="Times New Roman"/>
@@ -667,8 +646,9 @@
           <w:sz w:val="21"/>
           <w:szCs w:val="21"/>
         </w:rPr>
-        <w:t>            font-size: 1.7rem;</w:t>
-      </w:r>
+        <w:t>50px;</w:t>
+      </w:r>
+      <w:proofErr w:type="gramEnd"/>
     </w:p>
     <w:p>
       <w:pPr>
@@ -688,6 +668,70 @@
           <w:sz w:val="21"/>
           <w:szCs w:val="21"/>
         </w:rPr>
+        <w:t xml:space="preserve">            margin-top: </w:t>
+      </w:r>
+      <w:proofErr w:type="gramStart"/>
+      <w:r>
+        <w:rPr>
+          <w:rFonts w:ascii="Consolas" w:eastAsia="Times New Roman" w:hAnsi="Consolas" w:cs="Times New Roman"/>
+          <w:color w:val="CE9178"/>
+          <w:sz w:val="21"/>
+          <w:szCs w:val="21"/>
+        </w:rPr>
+        <w:t>30px;</w:t>
+      </w:r>
+      <w:proofErr w:type="gramEnd"/>
+    </w:p>
+    <w:p>
+      <w:pPr>
+        <w:shd w:val="clear" w:color="auto" w:fill="1E1E1E"/>
+        <w:spacing w:after="0" w:line="285" w:lineRule="atLeast"/>
+        <w:rPr>
+          <w:rFonts w:ascii="Consolas" w:eastAsia="Times New Roman" w:hAnsi="Consolas" w:cs="Times New Roman"/>
+          <w:color w:val="D4D4D4"/>
+          <w:sz w:val="21"/>
+          <w:szCs w:val="21"/>
+        </w:rPr>
+      </w:pPr>
+      <w:r>
+        <w:rPr>
+          <w:rFonts w:ascii="Consolas" w:eastAsia="Times New Roman" w:hAnsi="Consolas" w:cs="Times New Roman"/>
+          <w:color w:val="CE9178"/>
+          <w:sz w:val="21"/>
+          <w:szCs w:val="21"/>
+        </w:rPr>
+        <w:t>            font-size: 1.</w:t>
+      </w:r>
+      <w:proofErr w:type="gramStart"/>
+      <w:r>
+        <w:rPr>
+          <w:rFonts w:ascii="Consolas" w:eastAsia="Times New Roman" w:hAnsi="Consolas" w:cs="Times New Roman"/>
+          <w:color w:val="CE9178"/>
+          <w:sz w:val="21"/>
+          <w:szCs w:val="21"/>
+        </w:rPr>
+        <w:t>7rem;</w:t>
+      </w:r>
+      <w:proofErr w:type="gramEnd"/>
+    </w:p>
+    <w:p>
+      <w:pPr>
+        <w:shd w:val="clear" w:color="auto" w:fill="1E1E1E"/>
+        <w:spacing w:after="0" w:line="285" w:lineRule="atLeast"/>
+        <w:rPr>
+          <w:rFonts w:ascii="Consolas" w:eastAsia="Times New Roman" w:hAnsi="Consolas" w:cs="Times New Roman"/>
+          <w:color w:val="D4D4D4"/>
+          <w:sz w:val="21"/>
+          <w:szCs w:val="21"/>
+        </w:rPr>
+      </w:pPr>
+      <w:r>
+        <w:rPr>
+          <w:rFonts w:ascii="Consolas" w:eastAsia="Times New Roman" w:hAnsi="Consolas" w:cs="Times New Roman"/>
+          <w:color w:val="CE9178"/>
+          <w:sz w:val="21"/>
+          <w:szCs w:val="21"/>
+        </w:rPr>
         <w:t>        "</w:t>
       </w:r>
     </w:p>
@@ -808,6 +852,7 @@
         <w:t xml:space="preserve"> </w:t>
       </w:r>
       <w:proofErr w:type="spellStart"/>
+      <w:proofErr w:type="gramStart"/>
       <w:r>
         <w:rPr>
           <w:rFonts w:ascii="Consolas" w:eastAsia="Times New Roman" w:hAnsi="Consolas" w:cs="Times New Roman"/>
@@ -825,7 +870,17 @@
           <w:sz w:val="21"/>
           <w:szCs w:val="21"/>
         </w:rPr>
-        <w:t>() {</w:t>
+        <w:t>(</w:t>
+      </w:r>
+      <w:proofErr w:type="gramEnd"/>
+      <w:r>
+        <w:rPr>
+          <w:rFonts w:ascii="Consolas" w:eastAsia="Times New Roman" w:hAnsi="Consolas" w:cs="Times New Roman"/>
+          <w:color w:val="D4D4D4"/>
+          <w:sz w:val="21"/>
+          <w:szCs w:val="21"/>
+        </w:rPr>
+        <w:t>) {</w:t>
       </w:r>
     </w:p>
     <w:p>
@@ -3341,6 +3396,7 @@
         <w:t xml:space="preserve">() * </w:t>
       </w:r>
       <w:proofErr w:type="spellStart"/>
+      <w:proofErr w:type="gramStart"/>
       <w:r>
         <w:rPr>
           <w:rFonts w:ascii="Consolas" w:eastAsia="Times New Roman" w:hAnsi="Consolas" w:cs="Times New Roman"/>
@@ -3351,6 +3407,7 @@
         <w:t>adjective.length</w:t>
       </w:r>
       <w:proofErr w:type="spellEnd"/>
+      <w:proofErr w:type="gramEnd"/>
       <w:r>
         <w:rPr>
           <w:rFonts w:ascii="Consolas" w:eastAsia="Times New Roman" w:hAnsi="Consolas" w:cs="Times New Roman"/>
@@ -3431,6 +3488,7 @@
         <w:t xml:space="preserve">() * </w:t>
       </w:r>
       <w:proofErr w:type="spellStart"/>
+      <w:proofErr w:type="gramStart"/>
       <w:r>
         <w:rPr>
           <w:rFonts w:ascii="Consolas" w:eastAsia="Times New Roman" w:hAnsi="Consolas" w:cs="Times New Roman"/>
@@ -3441,6 +3499,7 @@
         <w:t>noun.length</w:t>
       </w:r>
       <w:proofErr w:type="spellEnd"/>
+      <w:proofErr w:type="gramEnd"/>
       <w:r>
         <w:rPr>
           <w:rFonts w:ascii="Consolas" w:eastAsia="Times New Roman" w:hAnsi="Consolas" w:cs="Times New Roman"/>
@@ -3531,6 +3590,7 @@
         <w:t>pluralNoun.length</w:t>
       </w:r>
       <w:proofErr w:type="spellEnd"/>
+      <w:proofErr w:type="gramStart"/>
       <w:r>
         <w:rPr>
           <w:rFonts w:ascii="Consolas" w:eastAsia="Times New Roman" w:hAnsi="Consolas" w:cs="Times New Roman"/>
@@ -3540,6 +3600,7 @@
         </w:rPr>
         <w:t>);</w:t>
       </w:r>
+      <w:proofErr w:type="gramEnd"/>
     </w:p>
     <w:p>
       <w:pPr>
@@ -3611,6 +3672,7 @@
         <w:t xml:space="preserve">() * </w:t>
       </w:r>
       <w:proofErr w:type="spellStart"/>
+      <w:proofErr w:type="gramStart"/>
       <w:r>
         <w:rPr>
           <w:rFonts w:ascii="Consolas" w:eastAsia="Times New Roman" w:hAnsi="Consolas" w:cs="Times New Roman"/>
@@ -3621,6 +3683,7 @@
         <w:t>adverb.length</w:t>
       </w:r>
       <w:proofErr w:type="spellEnd"/>
+      <w:proofErr w:type="gramEnd"/>
       <w:r>
         <w:rPr>
           <w:rFonts w:ascii="Consolas" w:eastAsia="Times New Roman" w:hAnsi="Consolas" w:cs="Times New Roman"/>
@@ -3701,6 +3764,7 @@
         <w:t xml:space="preserve">() * </w:t>
       </w:r>
       <w:proofErr w:type="spellStart"/>
+      <w:proofErr w:type="gramStart"/>
       <w:r>
         <w:rPr>
           <w:rFonts w:ascii="Consolas" w:eastAsia="Times New Roman" w:hAnsi="Consolas" w:cs="Times New Roman"/>
@@ -3711,6 +3775,7 @@
         <w:t>verb.length</w:t>
       </w:r>
       <w:proofErr w:type="spellEnd"/>
+      <w:proofErr w:type="gramEnd"/>
       <w:r>
         <w:rPr>
           <w:rFonts w:ascii="Consolas" w:eastAsia="Times New Roman" w:hAnsi="Consolas" w:cs="Times New Roman"/>
@@ -3879,8 +3944,19 @@
           <w:sz w:val="21"/>
           <w:szCs w:val="21"/>
         </w:rPr>
-        <w:t xml:space="preserve"> = [];</w:t>
-      </w:r>
+        <w:t xml:space="preserve"> = [</w:t>
+      </w:r>
+      <w:proofErr w:type="gramStart"/>
+      <w:r>
+        <w:rPr>
+          <w:rFonts w:ascii="Consolas" w:eastAsia="Times New Roman" w:hAnsi="Consolas" w:cs="Times New Roman"/>
+          <w:color w:val="D4D4D4"/>
+          <w:sz w:val="21"/>
+          <w:szCs w:val="21"/>
+        </w:rPr>
+        <w:t>];</w:t>
+      </w:r>
+      <w:proofErr w:type="gramEnd"/>
     </w:p>
     <w:p>
       <w:pPr>
@@ -4145,6 +4221,7 @@
         <w:t xml:space="preserve">//I did </w:t>
       </w:r>
       <w:proofErr w:type="spellStart"/>
+      <w:proofErr w:type="gramStart"/>
       <w:r>
         <w:rPr>
           <w:rFonts w:ascii="Consolas" w:eastAsia="Times New Roman" w:hAnsi="Consolas" w:cs="Times New Roman"/>
@@ -4155,6 +4232,7 @@
         <w:t>adjective.length</w:t>
       </w:r>
       <w:proofErr w:type="spellEnd"/>
+      <w:proofErr w:type="gramEnd"/>
       <w:r>
         <w:rPr>
           <w:rFonts w:ascii="Consolas" w:eastAsia="Times New Roman" w:hAnsi="Consolas" w:cs="Times New Roman"/>
@@ -4215,6 +4293,7 @@
         <w:t xml:space="preserve">//Please note that the </w:t>
       </w:r>
       <w:proofErr w:type="spellStart"/>
+      <w:proofErr w:type="gramStart"/>
       <w:r>
         <w:rPr>
           <w:rFonts w:ascii="Consolas" w:eastAsia="Times New Roman" w:hAnsi="Consolas" w:cs="Times New Roman"/>
@@ -4225,6 +4304,7 @@
         <w:t>objective.length</w:t>
       </w:r>
       <w:proofErr w:type="spellEnd"/>
+      <w:proofErr w:type="gramEnd"/>
       <w:r>
         <w:rPr>
           <w:rFonts w:ascii="Consolas" w:eastAsia="Times New Roman" w:hAnsi="Consolas" w:cs="Times New Roman"/>
@@ -4380,6 +4460,7 @@
         <w:t>() * (</w:t>
       </w:r>
       <w:proofErr w:type="spellStart"/>
+      <w:proofErr w:type="gramStart"/>
       <w:r>
         <w:rPr>
           <w:rFonts w:ascii="Consolas" w:eastAsia="Times New Roman" w:hAnsi="Consolas" w:cs="Times New Roman"/>
@@ -4408,6 +4489,7 @@
         <w:t>length</w:t>
       </w:r>
       <w:proofErr w:type="spellEnd"/>
+      <w:proofErr w:type="gramEnd"/>
       <w:r>
         <w:rPr>
           <w:rFonts w:ascii="Consolas" w:eastAsia="Times New Roman" w:hAnsi="Consolas" w:cs="Times New Roman"/>
@@ -4498,6 +4580,7 @@
         </w:rPr>
         <w:t xml:space="preserve">                    </w:t>
       </w:r>
+      <w:proofErr w:type="gramStart"/>
       <w:r>
         <w:rPr>
           <w:rFonts w:ascii="Consolas" w:eastAsia="Times New Roman" w:hAnsi="Consolas" w:cs="Times New Roman"/>
@@ -4534,6 +4617,7 @@
         </w:rPr>
         <w:t>(</w:t>
       </w:r>
+      <w:proofErr w:type="gramEnd"/>
       <w:r>
         <w:rPr>
           <w:rFonts w:ascii="Consolas" w:eastAsia="Times New Roman" w:hAnsi="Consolas" w:cs="Times New Roman"/>
@@ -4630,7 +4714,27 @@
           <w:sz w:val="21"/>
           <w:szCs w:val="21"/>
         </w:rPr>
-        <w:t xml:space="preserve"> function was not mentioned in the lecture, however, it has to be used in this scenario to know whether the value of x was pushed to the </w:t>
+        <w:t xml:space="preserve"> function was not mentioned in the lecture, however, it </w:t>
+      </w:r>
+      <w:proofErr w:type="gramStart"/>
+      <w:r>
+        <w:rPr>
+          <w:rFonts w:ascii="Consolas" w:eastAsia="Times New Roman" w:hAnsi="Consolas" w:cs="Times New Roman"/>
+          <w:color w:val="6A9955"/>
+          <w:sz w:val="21"/>
+          <w:szCs w:val="21"/>
+        </w:rPr>
+        <w:t>has to</w:t>
+      </w:r>
+      <w:proofErr w:type="gramEnd"/>
+      <w:r>
+        <w:rPr>
+          <w:rFonts w:ascii="Consolas" w:eastAsia="Times New Roman" w:hAnsi="Consolas" w:cs="Times New Roman"/>
+          <w:color w:val="6A9955"/>
+          <w:sz w:val="21"/>
+          <w:szCs w:val="21"/>
+        </w:rPr>
+        <w:t xml:space="preserve"> be used in this scenario to know whether the value of x was pushed to the </w:t>
       </w:r>
       <w:proofErr w:type="spellStart"/>
       <w:r>
@@ -4933,6 +5037,7 @@
         </w:rPr>
         <w:t>x</w:t>
       </w:r>
+      <w:proofErr w:type="gramStart"/>
       <w:r>
         <w:rPr>
           <w:rFonts w:ascii="Consolas" w:eastAsia="Times New Roman" w:hAnsi="Consolas" w:cs="Times New Roman"/>
@@ -4942,6 +5047,7 @@
         </w:rPr>
         <w:t>);</w:t>
       </w:r>
+      <w:proofErr w:type="gramEnd"/>
     </w:p>
     <w:p>
       <w:pPr>
@@ -5229,6 +5335,7 @@
         </w:rPr>
         <w:t>1</w:t>
       </w:r>
+      <w:proofErr w:type="gramStart"/>
       <w:r>
         <w:rPr>
           <w:rFonts w:ascii="Consolas" w:eastAsia="Times New Roman" w:hAnsi="Consolas" w:cs="Times New Roman"/>
@@ -5238,6 +5345,7 @@
         </w:rPr>
         <w:t>);</w:t>
       </w:r>
+      <w:proofErr w:type="gramEnd"/>
     </w:p>
     <w:p>
       <w:pPr>
@@ -5363,6 +5471,7 @@
         </w:rPr>
         <w:t>2</w:t>
       </w:r>
+      <w:proofErr w:type="gramStart"/>
       <w:r>
         <w:rPr>
           <w:rFonts w:ascii="Consolas" w:eastAsia="Times New Roman" w:hAnsi="Consolas" w:cs="Times New Roman"/>
@@ -5372,6 +5481,7 @@
         </w:rPr>
         <w:t>);</w:t>
       </w:r>
+      <w:proofErr w:type="gramEnd"/>
     </w:p>
     <w:p>
       <w:pPr>
@@ -5505,7 +5615,27 @@
           <w:sz w:val="21"/>
           <w:szCs w:val="21"/>
         </w:rPr>
-        <w:t>//I have coded the phrase variable as the lecture however, it kept generating duplicates when I use it that way thus I re-defined it</w:t>
+        <w:t xml:space="preserve">//I have coded the phrase variable as the lecture however, it kept generating duplicates when I use it that way </w:t>
+      </w:r>
+      <w:proofErr w:type="gramStart"/>
+      <w:r>
+        <w:rPr>
+          <w:rFonts w:ascii="Consolas" w:eastAsia="Times New Roman" w:hAnsi="Consolas" w:cs="Times New Roman"/>
+          <w:color w:val="6A9955"/>
+          <w:sz w:val="21"/>
+          <w:szCs w:val="21"/>
+        </w:rPr>
+        <w:t>thus</w:t>
+      </w:r>
+      <w:proofErr w:type="gramEnd"/>
+      <w:r>
+        <w:rPr>
+          <w:rFonts w:ascii="Consolas" w:eastAsia="Times New Roman" w:hAnsi="Consolas" w:cs="Times New Roman"/>
+          <w:color w:val="6A9955"/>
+          <w:sz w:val="21"/>
+          <w:szCs w:val="21"/>
+        </w:rPr>
+        <w:t xml:space="preserve"> I re-defined it</w:t>
       </w:r>
     </w:p>
     <w:p>
@@ -5595,7 +5725,27 @@
           <w:sz w:val="21"/>
           <w:szCs w:val="21"/>
         </w:rPr>
-        <w:t>//  adjective[</w:t>
+        <w:t>/</w:t>
+      </w:r>
+      <w:proofErr w:type="gramStart"/>
+      <w:r>
+        <w:rPr>
+          <w:rFonts w:ascii="Consolas" w:eastAsia="Times New Roman" w:hAnsi="Consolas" w:cs="Times New Roman"/>
+          <w:color w:val="6A9955"/>
+          <w:sz w:val="21"/>
+          <w:szCs w:val="21"/>
+        </w:rPr>
+        <w:t>/  adjective</w:t>
+      </w:r>
+      <w:proofErr w:type="gramEnd"/>
+      <w:r>
+        <w:rPr>
+          <w:rFonts w:ascii="Consolas" w:eastAsia="Times New Roman" w:hAnsi="Consolas" w:cs="Times New Roman"/>
+          <w:color w:val="6A9955"/>
+          <w:sz w:val="21"/>
+          <w:szCs w:val="21"/>
+        </w:rPr>
+        <w:t>[</w:t>
       </w:r>
       <w:proofErr w:type="spellStart"/>
       <w:r>
@@ -5685,7 +5835,27 @@
           <w:sz w:val="21"/>
           <w:szCs w:val="21"/>
         </w:rPr>
-        <w:t>//  " teachers always give out " +</w:t>
+        <w:t>/</w:t>
+      </w:r>
+      <w:proofErr w:type="gramStart"/>
+      <w:r>
+        <w:rPr>
+          <w:rFonts w:ascii="Consolas" w:eastAsia="Times New Roman" w:hAnsi="Consolas" w:cs="Times New Roman"/>
+          <w:color w:val="6A9955"/>
+          <w:sz w:val="21"/>
+          <w:szCs w:val="21"/>
+        </w:rPr>
+        <w:t>/  "</w:t>
+      </w:r>
+      <w:proofErr w:type="gramEnd"/>
+      <w:r>
+        <w:rPr>
+          <w:rFonts w:ascii="Consolas" w:eastAsia="Times New Roman" w:hAnsi="Consolas" w:cs="Times New Roman"/>
+          <w:color w:val="6A9955"/>
+          <w:sz w:val="21"/>
+          <w:szCs w:val="21"/>
+        </w:rPr>
+        <w:t xml:space="preserve"> teachers always give out " +</w:t>
       </w:r>
     </w:p>
     <w:p>
@@ -5715,7 +5885,27 @@
           <w:sz w:val="21"/>
           <w:szCs w:val="21"/>
         </w:rPr>
-        <w:t>//  adjective[</w:t>
+        <w:t>/</w:t>
+      </w:r>
+      <w:proofErr w:type="gramStart"/>
+      <w:r>
+        <w:rPr>
+          <w:rFonts w:ascii="Consolas" w:eastAsia="Times New Roman" w:hAnsi="Consolas" w:cs="Times New Roman"/>
+          <w:color w:val="6A9955"/>
+          <w:sz w:val="21"/>
+          <w:szCs w:val="21"/>
+        </w:rPr>
+        <w:t>/  adjective</w:t>
+      </w:r>
+      <w:proofErr w:type="gramEnd"/>
+      <w:r>
+        <w:rPr>
+          <w:rFonts w:ascii="Consolas" w:eastAsia="Times New Roman" w:hAnsi="Consolas" w:cs="Times New Roman"/>
+          <w:color w:val="6A9955"/>
+          <w:sz w:val="21"/>
+          <w:szCs w:val="21"/>
+        </w:rPr>
+        <w:t>[</w:t>
       </w:r>
       <w:proofErr w:type="spellStart"/>
       <w:r>
@@ -5805,7 +5995,27 @@
           <w:sz w:val="21"/>
           <w:szCs w:val="21"/>
         </w:rPr>
-        <w:t>//  " assignments. But as everyone knows, if you want to pass all your classes so you can to a/an " +</w:t>
+        <w:t>/</w:t>
+      </w:r>
+      <w:proofErr w:type="gramStart"/>
+      <w:r>
+        <w:rPr>
+          <w:rFonts w:ascii="Consolas" w:eastAsia="Times New Roman" w:hAnsi="Consolas" w:cs="Times New Roman"/>
+          <w:color w:val="6A9955"/>
+          <w:sz w:val="21"/>
+          <w:szCs w:val="21"/>
+        </w:rPr>
+        <w:t>/  "</w:t>
+      </w:r>
+      <w:proofErr w:type="gramEnd"/>
+      <w:r>
+        <w:rPr>
+          <w:rFonts w:ascii="Consolas" w:eastAsia="Times New Roman" w:hAnsi="Consolas" w:cs="Times New Roman"/>
+          <w:color w:val="6A9955"/>
+          <w:sz w:val="21"/>
+          <w:szCs w:val="21"/>
+        </w:rPr>
+        <w:t xml:space="preserve"> assignments. But as everyone knows, if you want to pass all your classes so you can to a/an " +</w:t>
       </w:r>
     </w:p>
     <w:p>
@@ -5835,7 +6045,27 @@
           <w:sz w:val="21"/>
           <w:szCs w:val="21"/>
         </w:rPr>
-        <w:t>//  noun[</w:t>
+        <w:t>/</w:t>
+      </w:r>
+      <w:proofErr w:type="gramStart"/>
+      <w:r>
+        <w:rPr>
+          <w:rFonts w:ascii="Consolas" w:eastAsia="Times New Roman" w:hAnsi="Consolas" w:cs="Times New Roman"/>
+          <w:color w:val="6A9955"/>
+          <w:sz w:val="21"/>
+          <w:szCs w:val="21"/>
+        </w:rPr>
+        <w:t>/  noun</w:t>
+      </w:r>
+      <w:proofErr w:type="gramEnd"/>
+      <w:r>
+        <w:rPr>
+          <w:rFonts w:ascii="Consolas" w:eastAsia="Times New Roman" w:hAnsi="Consolas" w:cs="Times New Roman"/>
+          <w:color w:val="6A9955"/>
+          <w:sz w:val="21"/>
+          <w:szCs w:val="21"/>
+        </w:rPr>
+        <w:t>[</w:t>
       </w:r>
       <w:proofErr w:type="spellStart"/>
       <w:r>
@@ -5925,7 +6155,27 @@
           <w:sz w:val="21"/>
           <w:szCs w:val="21"/>
         </w:rPr>
-        <w:t>//  " and become president of a big international " +</w:t>
+        <w:t>/</w:t>
+      </w:r>
+      <w:proofErr w:type="gramStart"/>
+      <w:r>
+        <w:rPr>
+          <w:rFonts w:ascii="Consolas" w:eastAsia="Times New Roman" w:hAnsi="Consolas" w:cs="Times New Roman"/>
+          <w:color w:val="6A9955"/>
+          <w:sz w:val="21"/>
+          <w:szCs w:val="21"/>
+        </w:rPr>
+        <w:t>/  "</w:t>
+      </w:r>
+      <w:proofErr w:type="gramEnd"/>
+      <w:r>
+        <w:rPr>
+          <w:rFonts w:ascii="Consolas" w:eastAsia="Times New Roman" w:hAnsi="Consolas" w:cs="Times New Roman"/>
+          <w:color w:val="6A9955"/>
+          <w:sz w:val="21"/>
+          <w:szCs w:val="21"/>
+        </w:rPr>
+        <w:t xml:space="preserve"> and become president of a big international " +</w:t>
       </w:r>
     </w:p>
     <w:p>
@@ -5955,7 +6205,27 @@
           <w:sz w:val="21"/>
           <w:szCs w:val="21"/>
         </w:rPr>
-        <w:t>//  noun[</w:t>
+        <w:t>/</w:t>
+      </w:r>
+      <w:proofErr w:type="gramStart"/>
+      <w:r>
+        <w:rPr>
+          <w:rFonts w:ascii="Consolas" w:eastAsia="Times New Roman" w:hAnsi="Consolas" w:cs="Times New Roman"/>
+          <w:color w:val="6A9955"/>
+          <w:sz w:val="21"/>
+          <w:szCs w:val="21"/>
+        </w:rPr>
+        <w:t>/  noun</w:t>
+      </w:r>
+      <w:proofErr w:type="gramEnd"/>
+      <w:r>
+        <w:rPr>
+          <w:rFonts w:ascii="Consolas" w:eastAsia="Times New Roman" w:hAnsi="Consolas" w:cs="Times New Roman"/>
+          <w:color w:val="6A9955"/>
+          <w:sz w:val="21"/>
+          <w:szCs w:val="21"/>
+        </w:rPr>
+        <w:t>[</w:t>
       </w:r>
       <w:proofErr w:type="spellStart"/>
       <w:r>
@@ -6045,7 +6315,27 @@
           <w:sz w:val="21"/>
           <w:szCs w:val="21"/>
         </w:rPr>
-        <w:t>//  " and have millions of " +</w:t>
+        <w:t>/</w:t>
+      </w:r>
+      <w:proofErr w:type="gramStart"/>
+      <w:r>
+        <w:rPr>
+          <w:rFonts w:ascii="Consolas" w:eastAsia="Times New Roman" w:hAnsi="Consolas" w:cs="Times New Roman"/>
+          <w:color w:val="6A9955"/>
+          <w:sz w:val="21"/>
+          <w:szCs w:val="21"/>
+        </w:rPr>
+        <w:t>/  "</w:t>
+      </w:r>
+      <w:proofErr w:type="gramEnd"/>
+      <w:r>
+        <w:rPr>
+          <w:rFonts w:ascii="Consolas" w:eastAsia="Times New Roman" w:hAnsi="Consolas" w:cs="Times New Roman"/>
+          <w:color w:val="6A9955"/>
+          <w:sz w:val="21"/>
+          <w:szCs w:val="21"/>
+        </w:rPr>
+        <w:t xml:space="preserve"> and have millions of " +</w:t>
       </w:r>
     </w:p>
     <w:p>
@@ -6075,7 +6365,17 @@
           <w:sz w:val="21"/>
           <w:szCs w:val="21"/>
         </w:rPr>
-        <w:t>//  </w:t>
+        <w:t>/</w:t>
+      </w:r>
+      <w:proofErr w:type="gramStart"/>
+      <w:r>
+        <w:rPr>
+          <w:rFonts w:ascii="Consolas" w:eastAsia="Times New Roman" w:hAnsi="Consolas" w:cs="Times New Roman"/>
+          <w:color w:val="6A9955"/>
+          <w:sz w:val="21"/>
+          <w:szCs w:val="21"/>
+        </w:rPr>
+        <w:t>/  </w:t>
       </w:r>
       <w:proofErr w:type="spellStart"/>
       <w:r>
@@ -6088,6 +6388,7 @@
         <w:t>pluralNoun</w:t>
       </w:r>
       <w:proofErr w:type="spellEnd"/>
+      <w:proofErr w:type="gramEnd"/>
       <w:r>
         <w:rPr>
           <w:rFonts w:ascii="Consolas" w:eastAsia="Times New Roman" w:hAnsi="Consolas" w:cs="Times New Roman"/>
@@ -6185,7 +6486,27 @@
           <w:sz w:val="21"/>
           <w:szCs w:val="21"/>
         </w:rPr>
-        <w:t>//  " in the bank, you must do your homework and study " +</w:t>
+        <w:t>/</w:t>
+      </w:r>
+      <w:proofErr w:type="gramStart"/>
+      <w:r>
+        <w:rPr>
+          <w:rFonts w:ascii="Consolas" w:eastAsia="Times New Roman" w:hAnsi="Consolas" w:cs="Times New Roman"/>
+          <w:color w:val="6A9955"/>
+          <w:sz w:val="21"/>
+          <w:szCs w:val="21"/>
+        </w:rPr>
+        <w:t>/  "</w:t>
+      </w:r>
+      <w:proofErr w:type="gramEnd"/>
+      <w:r>
+        <w:rPr>
+          <w:rFonts w:ascii="Consolas" w:eastAsia="Times New Roman" w:hAnsi="Consolas" w:cs="Times New Roman"/>
+          <w:color w:val="6A9955"/>
+          <w:sz w:val="21"/>
+          <w:szCs w:val="21"/>
+        </w:rPr>
+        <w:t xml:space="preserve"> in the bank, you must do your homework and study " +</w:t>
       </w:r>
     </w:p>
     <w:p>
@@ -6215,7 +6536,27 @@
           <w:sz w:val="21"/>
           <w:szCs w:val="21"/>
         </w:rPr>
-        <w:t>//  adverb[</w:t>
+        <w:t>/</w:t>
+      </w:r>
+      <w:proofErr w:type="gramStart"/>
+      <w:r>
+        <w:rPr>
+          <w:rFonts w:ascii="Consolas" w:eastAsia="Times New Roman" w:hAnsi="Consolas" w:cs="Times New Roman"/>
+          <w:color w:val="6A9955"/>
+          <w:sz w:val="21"/>
+          <w:szCs w:val="21"/>
+        </w:rPr>
+        <w:t>/  adverb</w:t>
+      </w:r>
+      <w:proofErr w:type="gramEnd"/>
+      <w:r>
+        <w:rPr>
+          <w:rFonts w:ascii="Consolas" w:eastAsia="Times New Roman" w:hAnsi="Consolas" w:cs="Times New Roman"/>
+          <w:color w:val="6A9955"/>
+          <w:sz w:val="21"/>
+          <w:szCs w:val="21"/>
+        </w:rPr>
+        <w:t>[</w:t>
       </w:r>
       <w:proofErr w:type="spellStart"/>
       <w:r>
@@ -6335,7 +6676,27 @@
           <w:sz w:val="21"/>
           <w:szCs w:val="21"/>
         </w:rPr>
-        <w:t>//  verb[</w:t>
+        <w:t>/</w:t>
+      </w:r>
+      <w:proofErr w:type="gramStart"/>
+      <w:r>
+        <w:rPr>
+          <w:rFonts w:ascii="Consolas" w:eastAsia="Times New Roman" w:hAnsi="Consolas" w:cs="Times New Roman"/>
+          <w:color w:val="6A9955"/>
+          <w:sz w:val="21"/>
+          <w:szCs w:val="21"/>
+        </w:rPr>
+        <w:t>/  verb</w:t>
+      </w:r>
+      <w:proofErr w:type="gramEnd"/>
+      <w:r>
+        <w:rPr>
+          <w:rFonts w:ascii="Consolas" w:eastAsia="Times New Roman" w:hAnsi="Consolas" w:cs="Times New Roman"/>
+          <w:color w:val="6A9955"/>
+          <w:sz w:val="21"/>
+          <w:szCs w:val="21"/>
+        </w:rPr>
+        <w:t>[</w:t>
       </w:r>
       <w:proofErr w:type="spellStart"/>
       <w:r>
@@ -6425,7 +6786,27 @@
           <w:sz w:val="21"/>
           <w:szCs w:val="21"/>
         </w:rPr>
-        <w:t>//  ", you won't get ahead in life. you must learn to pay attention to every " +</w:t>
+        <w:t>/</w:t>
+      </w:r>
+      <w:proofErr w:type="gramStart"/>
+      <w:r>
+        <w:rPr>
+          <w:rFonts w:ascii="Consolas" w:eastAsia="Times New Roman" w:hAnsi="Consolas" w:cs="Times New Roman"/>
+          <w:color w:val="6A9955"/>
+          <w:sz w:val="21"/>
+          <w:szCs w:val="21"/>
+        </w:rPr>
+        <w:t>/  "</w:t>
+      </w:r>
+      <w:proofErr w:type="gramEnd"/>
+      <w:r>
+        <w:rPr>
+          <w:rFonts w:ascii="Consolas" w:eastAsia="Times New Roman" w:hAnsi="Consolas" w:cs="Times New Roman"/>
+          <w:color w:val="6A9955"/>
+          <w:sz w:val="21"/>
+          <w:szCs w:val="21"/>
+        </w:rPr>
+        <w:t>, you won't get ahead in life. you must learn to pay attention to every " +</w:t>
       </w:r>
     </w:p>
     <w:p>
@@ -6455,7 +6836,27 @@
           <w:sz w:val="21"/>
           <w:szCs w:val="21"/>
         </w:rPr>
-        <w:t>//  adjective[</w:t>
+        <w:t>/</w:t>
+      </w:r>
+      <w:proofErr w:type="gramStart"/>
+      <w:r>
+        <w:rPr>
+          <w:rFonts w:ascii="Consolas" w:eastAsia="Times New Roman" w:hAnsi="Consolas" w:cs="Times New Roman"/>
+          <w:color w:val="6A9955"/>
+          <w:sz w:val="21"/>
+          <w:szCs w:val="21"/>
+        </w:rPr>
+        <w:t>/  adjective</w:t>
+      </w:r>
+      <w:proofErr w:type="gramEnd"/>
+      <w:r>
+        <w:rPr>
+          <w:rFonts w:ascii="Consolas" w:eastAsia="Times New Roman" w:hAnsi="Consolas" w:cs="Times New Roman"/>
+          <w:color w:val="6A9955"/>
+          <w:sz w:val="21"/>
+          <w:szCs w:val="21"/>
+        </w:rPr>
+        <w:t>[</w:t>
       </w:r>
       <w:proofErr w:type="spellStart"/>
       <w:r>
@@ -6545,7 +6946,27 @@
           <w:sz w:val="21"/>
           <w:szCs w:val="21"/>
         </w:rPr>
-        <w:t>//  " thing your teacher says. Do not interrupt or whisper to other " +</w:t>
+        <w:t>/</w:t>
+      </w:r>
+      <w:proofErr w:type="gramStart"/>
+      <w:r>
+        <w:rPr>
+          <w:rFonts w:ascii="Consolas" w:eastAsia="Times New Roman" w:hAnsi="Consolas" w:cs="Times New Roman"/>
+          <w:color w:val="6A9955"/>
+          <w:sz w:val="21"/>
+          <w:szCs w:val="21"/>
+        </w:rPr>
+        <w:t>/  "</w:t>
+      </w:r>
+      <w:proofErr w:type="gramEnd"/>
+      <w:r>
+        <w:rPr>
+          <w:rFonts w:ascii="Consolas" w:eastAsia="Times New Roman" w:hAnsi="Consolas" w:cs="Times New Roman"/>
+          <w:color w:val="6A9955"/>
+          <w:sz w:val="21"/>
+          <w:szCs w:val="21"/>
+        </w:rPr>
+        <w:t xml:space="preserve"> thing your teacher says. Do not interrupt or whisper to other " +</w:t>
       </w:r>
     </w:p>
     <w:p>
@@ -6575,7 +6996,17 @@
           <w:sz w:val="21"/>
           <w:szCs w:val="21"/>
         </w:rPr>
-        <w:t>//  </w:t>
+        <w:t>/</w:t>
+      </w:r>
+      <w:proofErr w:type="gramStart"/>
+      <w:r>
+        <w:rPr>
+          <w:rFonts w:ascii="Consolas" w:eastAsia="Times New Roman" w:hAnsi="Consolas" w:cs="Times New Roman"/>
+          <w:color w:val="6A9955"/>
+          <w:sz w:val="21"/>
+          <w:szCs w:val="21"/>
+        </w:rPr>
+        <w:t>/  </w:t>
       </w:r>
       <w:proofErr w:type="spellStart"/>
       <w:r>
@@ -6588,6 +7019,7 @@
         <w:t>pluralNoun</w:t>
       </w:r>
       <w:proofErr w:type="spellEnd"/>
+      <w:proofErr w:type="gramEnd"/>
       <w:r>
         <w:rPr>
           <w:rFonts w:ascii="Consolas" w:eastAsia="Times New Roman" w:hAnsi="Consolas" w:cs="Times New Roman"/>
@@ -6685,7 +7117,27 @@
           <w:sz w:val="21"/>
           <w:szCs w:val="21"/>
         </w:rPr>
-        <w:t>//  " during class. Be sure to have a nice, " +</w:t>
+        <w:t>/</w:t>
+      </w:r>
+      <w:proofErr w:type="gramStart"/>
+      <w:r>
+        <w:rPr>
+          <w:rFonts w:ascii="Consolas" w:eastAsia="Times New Roman" w:hAnsi="Consolas" w:cs="Times New Roman"/>
+          <w:color w:val="6A9955"/>
+          <w:sz w:val="21"/>
+          <w:szCs w:val="21"/>
+        </w:rPr>
+        <w:t>/  "</w:t>
+      </w:r>
+      <w:proofErr w:type="gramEnd"/>
+      <w:r>
+        <w:rPr>
+          <w:rFonts w:ascii="Consolas" w:eastAsia="Times New Roman" w:hAnsi="Consolas" w:cs="Times New Roman"/>
+          <w:color w:val="6A9955"/>
+          <w:sz w:val="21"/>
+          <w:szCs w:val="21"/>
+        </w:rPr>
+        <w:t xml:space="preserve"> during class. Be sure to have a nice, " +</w:t>
       </w:r>
     </w:p>
     <w:p>
@@ -6715,7 +7167,27 @@
           <w:sz w:val="21"/>
           <w:szCs w:val="21"/>
         </w:rPr>
-        <w:t>//  adjective[</w:t>
+        <w:t>/</w:t>
+      </w:r>
+      <w:proofErr w:type="gramStart"/>
+      <w:r>
+        <w:rPr>
+          <w:rFonts w:ascii="Consolas" w:eastAsia="Times New Roman" w:hAnsi="Consolas" w:cs="Times New Roman"/>
+          <w:color w:val="6A9955"/>
+          <w:sz w:val="21"/>
+          <w:szCs w:val="21"/>
+        </w:rPr>
+        <w:t>/  adjective</w:t>
+      </w:r>
+      <w:proofErr w:type="gramEnd"/>
+      <w:r>
+        <w:rPr>
+          <w:rFonts w:ascii="Consolas" w:eastAsia="Times New Roman" w:hAnsi="Consolas" w:cs="Times New Roman"/>
+          <w:color w:val="6A9955"/>
+          <w:sz w:val="21"/>
+          <w:szCs w:val="21"/>
+        </w:rPr>
+        <w:t>[</w:t>
       </w:r>
       <w:proofErr w:type="spellStart"/>
       <w:r>
@@ -6805,7 +7277,27 @@
           <w:sz w:val="21"/>
           <w:szCs w:val="21"/>
         </w:rPr>
-        <w:t xml:space="preserve">//  " notebook in which you can write down anything the teacher </w:t>
+        <w:t>/</w:t>
+      </w:r>
+      <w:proofErr w:type="gramStart"/>
+      <w:r>
+        <w:rPr>
+          <w:rFonts w:ascii="Consolas" w:eastAsia="Times New Roman" w:hAnsi="Consolas" w:cs="Times New Roman"/>
+          <w:color w:val="6A9955"/>
+          <w:sz w:val="21"/>
+          <w:szCs w:val="21"/>
+        </w:rPr>
+        <w:t>/  "</w:t>
+      </w:r>
+      <w:proofErr w:type="gramEnd"/>
+      <w:r>
+        <w:rPr>
+          <w:rFonts w:ascii="Consolas" w:eastAsia="Times New Roman" w:hAnsi="Consolas" w:cs="Times New Roman"/>
+          <w:color w:val="6A9955"/>
+          <w:sz w:val="21"/>
+          <w:szCs w:val="21"/>
+        </w:rPr>
+        <w:t xml:space="preserve"> notebook in which you can write down anything the teacher </w:t>
       </w:r>
       <w:proofErr w:type="spellStart"/>
       <w:r>
@@ -6855,7 +7347,27 @@
           <w:sz w:val="21"/>
           <w:szCs w:val="21"/>
         </w:rPr>
-        <w:t>//  adjective[</w:t>
+        <w:t>/</w:t>
+      </w:r>
+      <w:proofErr w:type="gramStart"/>
+      <w:r>
+        <w:rPr>
+          <w:rFonts w:ascii="Consolas" w:eastAsia="Times New Roman" w:hAnsi="Consolas" w:cs="Times New Roman"/>
+          <w:color w:val="6A9955"/>
+          <w:sz w:val="21"/>
+          <w:szCs w:val="21"/>
+        </w:rPr>
+        <w:t>/  adjective</w:t>
+      </w:r>
+      <w:proofErr w:type="gramEnd"/>
+      <w:r>
+        <w:rPr>
+          <w:rFonts w:ascii="Consolas" w:eastAsia="Times New Roman" w:hAnsi="Consolas" w:cs="Times New Roman"/>
+          <w:color w:val="6A9955"/>
+          <w:sz w:val="21"/>
+          <w:szCs w:val="21"/>
+        </w:rPr>
+        <w:t>[</w:t>
       </w:r>
       <w:proofErr w:type="spellStart"/>
       <w:r>
@@ -6975,7 +7487,27 @@
           <w:sz w:val="21"/>
           <w:szCs w:val="21"/>
         </w:rPr>
-        <w:t>//  adjective[</w:t>
+        <w:t>/</w:t>
+      </w:r>
+      <w:proofErr w:type="gramStart"/>
+      <w:r>
+        <w:rPr>
+          <w:rFonts w:ascii="Consolas" w:eastAsia="Times New Roman" w:hAnsi="Consolas" w:cs="Times New Roman"/>
+          <w:color w:val="6A9955"/>
+          <w:sz w:val="21"/>
+          <w:szCs w:val="21"/>
+        </w:rPr>
+        <w:t>/  adjective</w:t>
+      </w:r>
+      <w:proofErr w:type="gramEnd"/>
+      <w:r>
+        <w:rPr>
+          <w:rFonts w:ascii="Consolas" w:eastAsia="Times New Roman" w:hAnsi="Consolas" w:cs="Times New Roman"/>
+          <w:color w:val="6A9955"/>
+          <w:sz w:val="21"/>
+          <w:szCs w:val="21"/>
+        </w:rPr>
+        <w:t>[</w:t>
       </w:r>
       <w:proofErr w:type="spellStart"/>
       <w:r>
@@ -7065,7 +7597,47 @@
           <w:sz w:val="21"/>
           <w:szCs w:val="21"/>
         </w:rPr>
-        <w:t>//  " notes. When your teacher gives a surprise quiz, you will know all of the " +</w:t>
+        <w:t>/</w:t>
+      </w:r>
+      <w:proofErr w:type="gramStart"/>
+      <w:r>
+        <w:rPr>
+          <w:rFonts w:ascii="Consolas" w:eastAsia="Times New Roman" w:hAnsi="Consolas" w:cs="Times New Roman"/>
+          <w:color w:val="6A9955"/>
+          <w:sz w:val="21"/>
+          <w:szCs w:val="21"/>
+        </w:rPr>
+        <w:t>/  "</w:t>
+      </w:r>
+      <w:proofErr w:type="gramEnd"/>
+      <w:r>
+        <w:rPr>
+          <w:rFonts w:ascii="Consolas" w:eastAsia="Times New Roman" w:hAnsi="Consolas" w:cs="Times New Roman"/>
+          <w:color w:val="6A9955"/>
+          <w:sz w:val="21"/>
+          <w:szCs w:val="21"/>
+        </w:rPr>
+        <w:t xml:space="preserve"> notes. When your teacher gives a surprise quiz, you will know </w:t>
+      </w:r>
+      <w:proofErr w:type="gramStart"/>
+      <w:r>
+        <w:rPr>
+          <w:rFonts w:ascii="Consolas" w:eastAsia="Times New Roman" w:hAnsi="Consolas" w:cs="Times New Roman"/>
+          <w:color w:val="6A9955"/>
+          <w:sz w:val="21"/>
+          <w:szCs w:val="21"/>
+        </w:rPr>
+        <w:t>all of</w:t>
+      </w:r>
+      <w:proofErr w:type="gramEnd"/>
+      <w:r>
+        <w:rPr>
+          <w:rFonts w:ascii="Consolas" w:eastAsia="Times New Roman" w:hAnsi="Consolas" w:cs="Times New Roman"/>
+          <w:color w:val="6A9955"/>
+          <w:sz w:val="21"/>
+          <w:szCs w:val="21"/>
+        </w:rPr>
+        <w:t xml:space="preserve"> the " +</w:t>
       </w:r>
     </w:p>
     <w:p>
@@ -7095,7 +7667,17 @@
           <w:sz w:val="21"/>
           <w:szCs w:val="21"/>
         </w:rPr>
-        <w:t>//  </w:t>
+        <w:t>/</w:t>
+      </w:r>
+      <w:proofErr w:type="gramStart"/>
+      <w:r>
+        <w:rPr>
+          <w:rFonts w:ascii="Consolas" w:eastAsia="Times New Roman" w:hAnsi="Consolas" w:cs="Times New Roman"/>
+          <w:color w:val="6A9955"/>
+          <w:sz w:val="21"/>
+          <w:szCs w:val="21"/>
+        </w:rPr>
+        <w:t>/  </w:t>
       </w:r>
       <w:proofErr w:type="spellStart"/>
       <w:r>
@@ -7108,6 +7690,7 @@
         <w:t>pluralNoun</w:t>
       </w:r>
       <w:proofErr w:type="spellEnd"/>
+      <w:proofErr w:type="gramEnd"/>
       <w:r>
         <w:rPr>
           <w:rFonts w:ascii="Consolas" w:eastAsia="Times New Roman" w:hAnsi="Consolas" w:cs="Times New Roman"/>
@@ -7278,7 +7861,27 @@
           <w:sz w:val="21"/>
           <w:szCs w:val="21"/>
         </w:rPr>
-        <w:t>//I did not create unique indexes array for the other variables because they are not being used in the phrase as much as the adjectives so I noticed that there more likely won't be duplicated.</w:t>
+        <w:t xml:space="preserve">//I did not create unique indexes array for the other variables because they are not being used in the phrase as much as the </w:t>
+      </w:r>
+      <w:proofErr w:type="gramStart"/>
+      <w:r>
+        <w:rPr>
+          <w:rFonts w:ascii="Consolas" w:eastAsia="Times New Roman" w:hAnsi="Consolas" w:cs="Times New Roman"/>
+          <w:color w:val="6A9955"/>
+          <w:sz w:val="21"/>
+          <w:szCs w:val="21"/>
+        </w:rPr>
+        <w:t>adjectives</w:t>
+      </w:r>
+      <w:proofErr w:type="gramEnd"/>
+      <w:r>
+        <w:rPr>
+          <w:rFonts w:ascii="Consolas" w:eastAsia="Times New Roman" w:hAnsi="Consolas" w:cs="Times New Roman"/>
+          <w:color w:val="6A9955"/>
+          <w:sz w:val="21"/>
+          <w:szCs w:val="21"/>
+        </w:rPr>
+        <w:t xml:space="preserve"> so I noticed that there more likely won't be duplicated.</w:t>
       </w:r>
     </w:p>
     <w:p>
@@ -7420,6 +8023,7 @@
         </w:rPr>
         <w:t xml:space="preserve">                    </w:t>
       </w:r>
+      <w:proofErr w:type="gramStart"/>
       <w:r>
         <w:rPr>
           <w:rFonts w:ascii="Consolas" w:eastAsia="Times New Roman" w:hAnsi="Consolas" w:cs="Times New Roman"/>
@@ -7439,6 +8043,7 @@
         <w:t>[</w:t>
       </w:r>
       <w:proofErr w:type="spellStart"/>
+      <w:proofErr w:type="gramEnd"/>
       <w:r>
         <w:rPr>
           <w:rFonts w:ascii="Consolas" w:eastAsia="Times New Roman" w:hAnsi="Consolas" w:cs="Times New Roman"/>
@@ -7504,7 +8109,27 @@
           <w:sz w:val="21"/>
           <w:szCs w:val="21"/>
         </w:rPr>
-        <w:t>" teachers always give out "</w:t>
+        <w:t xml:space="preserve">" </w:t>
+      </w:r>
+      <w:proofErr w:type="gramStart"/>
+      <w:r>
+        <w:rPr>
+          <w:rFonts w:ascii="Consolas" w:eastAsia="Times New Roman" w:hAnsi="Consolas" w:cs="Times New Roman"/>
+          <w:color w:val="CE9178"/>
+          <w:sz w:val="21"/>
+          <w:szCs w:val="21"/>
+        </w:rPr>
+        <w:t>teachers</w:t>
+      </w:r>
+      <w:proofErr w:type="gramEnd"/>
+      <w:r>
+        <w:rPr>
+          <w:rFonts w:ascii="Consolas" w:eastAsia="Times New Roman" w:hAnsi="Consolas" w:cs="Times New Roman"/>
+          <w:color w:val="CE9178"/>
+          <w:sz w:val="21"/>
+          <w:szCs w:val="21"/>
+        </w:rPr>
+        <w:t xml:space="preserve"> always give out "</w:t>
       </w:r>
       <w:r>
         <w:rPr>
@@ -7536,6 +8161,7 @@
         </w:rPr>
         <w:t xml:space="preserve">                    </w:t>
       </w:r>
+      <w:proofErr w:type="gramStart"/>
       <w:r>
         <w:rPr>
           <w:rFonts w:ascii="Consolas" w:eastAsia="Times New Roman" w:hAnsi="Consolas" w:cs="Times New Roman"/>
@@ -7555,6 +8181,7 @@
         <w:t>[</w:t>
       </w:r>
       <w:proofErr w:type="spellStart"/>
+      <w:proofErr w:type="gramEnd"/>
       <w:r>
         <w:rPr>
           <w:rFonts w:ascii="Consolas" w:eastAsia="Times New Roman" w:hAnsi="Consolas" w:cs="Times New Roman"/>
@@ -7650,7 +8277,27 @@
           <w:sz w:val="21"/>
           <w:szCs w:val="21"/>
         </w:rPr>
-        <w:t>// For this, we will have to implement conditional rendering such that if the word after starts with a vowel (A, E, I, O, U, Y) ? use an : use a</w:t>
+        <w:t>// For this, we will have to implement conditional rendering such that if the word after starts with a vowel (A, E, I, O, U, Y</w:t>
+      </w:r>
+      <w:proofErr w:type="gramStart"/>
+      <w:r>
+        <w:rPr>
+          <w:rFonts w:ascii="Consolas" w:eastAsia="Times New Roman" w:hAnsi="Consolas" w:cs="Times New Roman"/>
+          <w:color w:val="6A9955"/>
+          <w:sz w:val="21"/>
+          <w:szCs w:val="21"/>
+        </w:rPr>
+        <w:t>) ?</w:t>
+      </w:r>
+      <w:proofErr w:type="gramEnd"/>
+      <w:r>
+        <w:rPr>
+          <w:rFonts w:ascii="Consolas" w:eastAsia="Times New Roman" w:hAnsi="Consolas" w:cs="Times New Roman"/>
+          <w:color w:val="6A9955"/>
+          <w:sz w:val="21"/>
+          <w:szCs w:val="21"/>
+        </w:rPr>
+        <w:t xml:space="preserve"> use an : use a</w:t>
       </w:r>
     </w:p>
     <w:p>
@@ -7683,6 +8330,7 @@
         <w:t>// you will notice that I ~ only wrote the syntax `</w:t>
       </w:r>
       <w:proofErr w:type="spellStart"/>
+      <w:proofErr w:type="gramStart"/>
       <w:r>
         <w:rPr>
           <w:rFonts w:ascii="Consolas" w:eastAsia="Times New Roman" w:hAnsi="Consolas" w:cs="Times New Roman"/>
@@ -7693,6 +8341,7 @@
         <w:t>vowels.indexOf</w:t>
       </w:r>
       <w:proofErr w:type="spellEnd"/>
+      <w:proofErr w:type="gramEnd"/>
       <w:r>
         <w:rPr>
           <w:rFonts w:ascii="Consolas" w:eastAsia="Times New Roman" w:hAnsi="Consolas" w:cs="Times New Roman"/>
@@ -7790,9 +8439,20 @@
           <w:sz w:val="21"/>
           <w:szCs w:val="21"/>
         </w:rPr>
-        <w:t>// I haven't wrote it the actual code because this code "noun[</w:t>
-      </w:r>
-      <w:proofErr w:type="spellStart"/>
+        <w:t>// I haven't wrote it the actual code because this code "</w:t>
+      </w:r>
+      <w:proofErr w:type="gramStart"/>
+      <w:r>
+        <w:rPr>
+          <w:rFonts w:ascii="Consolas" w:eastAsia="Times New Roman" w:hAnsi="Consolas" w:cs="Times New Roman"/>
+          <w:color w:val="6A9955"/>
+          <w:sz w:val="21"/>
+          <w:szCs w:val="21"/>
+        </w:rPr>
+        <w:t>noun[</w:t>
+      </w:r>
+      <w:proofErr w:type="spellStart"/>
+      <w:proofErr w:type="gramEnd"/>
       <w:r>
         <w:rPr>
           <w:rFonts w:ascii="Consolas" w:eastAsia="Times New Roman" w:hAnsi="Consolas" w:cs="Times New Roman"/>
@@ -7880,7 +8540,27 @@
           <w:sz w:val="21"/>
           <w:szCs w:val="21"/>
         </w:rPr>
-        <w:t>" assignments. But as everyone knows, if you want to pass all your classes so you can to "</w:t>
+        <w:t xml:space="preserve">" </w:t>
+      </w:r>
+      <w:proofErr w:type="gramStart"/>
+      <w:r>
+        <w:rPr>
+          <w:rFonts w:ascii="Consolas" w:eastAsia="Times New Roman" w:hAnsi="Consolas" w:cs="Times New Roman"/>
+          <w:color w:val="CE9178"/>
+          <w:sz w:val="21"/>
+          <w:szCs w:val="21"/>
+        </w:rPr>
+        <w:t>assignments</w:t>
+      </w:r>
+      <w:proofErr w:type="gramEnd"/>
+      <w:r>
+        <w:rPr>
+          <w:rFonts w:ascii="Consolas" w:eastAsia="Times New Roman" w:hAnsi="Consolas" w:cs="Times New Roman"/>
+          <w:color w:val="CE9178"/>
+          <w:sz w:val="21"/>
+          <w:szCs w:val="21"/>
+        </w:rPr>
+        <w:t>. But as everyone knows, if you want to pass all your classes so you can to "</w:t>
       </w:r>
       <w:r>
         <w:rPr>
@@ -7951,6 +8631,7 @@
         </w:rPr>
         <w:t xml:space="preserve">                    </w:t>
       </w:r>
+      <w:proofErr w:type="gramStart"/>
       <w:r>
         <w:rPr>
           <w:rFonts w:ascii="Consolas" w:eastAsia="Times New Roman" w:hAnsi="Consolas" w:cs="Times New Roman"/>
@@ -7970,6 +8651,7 @@
         <w:t>[</w:t>
       </w:r>
       <w:proofErr w:type="spellStart"/>
+      <w:proofErr w:type="gramEnd"/>
       <w:r>
         <w:rPr>
           <w:rFonts w:ascii="Consolas" w:eastAsia="Times New Roman" w:hAnsi="Consolas" w:cs="Times New Roman"/>
@@ -8111,7 +8793,27 @@
           <w:sz w:val="21"/>
           <w:szCs w:val="21"/>
         </w:rPr>
-        <w:t>" and become president of a big international "</w:t>
+        <w:t xml:space="preserve">" </w:t>
+      </w:r>
+      <w:proofErr w:type="gramStart"/>
+      <w:r>
+        <w:rPr>
+          <w:rFonts w:ascii="Consolas" w:eastAsia="Times New Roman" w:hAnsi="Consolas" w:cs="Times New Roman"/>
+          <w:color w:val="CE9178"/>
+          <w:sz w:val="21"/>
+          <w:szCs w:val="21"/>
+        </w:rPr>
+        <w:t>and</w:t>
+      </w:r>
+      <w:proofErr w:type="gramEnd"/>
+      <w:r>
+        <w:rPr>
+          <w:rFonts w:ascii="Consolas" w:eastAsia="Times New Roman" w:hAnsi="Consolas" w:cs="Times New Roman"/>
+          <w:color w:val="CE9178"/>
+          <w:sz w:val="21"/>
+          <w:szCs w:val="21"/>
+        </w:rPr>
+        <w:t xml:space="preserve"> become president of a big international "</w:t>
       </w:r>
       <w:r>
         <w:rPr>
@@ -8143,6 +8845,7 @@
         </w:rPr>
         <w:t xml:space="preserve">                    </w:t>
       </w:r>
+      <w:proofErr w:type="gramStart"/>
       <w:r>
         <w:rPr>
           <w:rFonts w:ascii="Consolas" w:eastAsia="Times New Roman" w:hAnsi="Consolas" w:cs="Times New Roman"/>
@@ -8162,6 +8865,7 @@
         <w:t>[</w:t>
       </w:r>
       <w:proofErr w:type="spellStart"/>
+      <w:proofErr w:type="gramEnd"/>
       <w:r>
         <w:rPr>
           <w:rFonts w:ascii="Consolas" w:eastAsia="Times New Roman" w:hAnsi="Consolas" w:cs="Times New Roman"/>
@@ -8303,7 +9007,27 @@
           <w:sz w:val="21"/>
           <w:szCs w:val="21"/>
         </w:rPr>
-        <w:t>" and have millions of "</w:t>
+        <w:t xml:space="preserve">" </w:t>
+      </w:r>
+      <w:proofErr w:type="gramStart"/>
+      <w:r>
+        <w:rPr>
+          <w:rFonts w:ascii="Consolas" w:eastAsia="Times New Roman" w:hAnsi="Consolas" w:cs="Times New Roman"/>
+          <w:color w:val="CE9178"/>
+          <w:sz w:val="21"/>
+          <w:szCs w:val="21"/>
+        </w:rPr>
+        <w:t>and</w:t>
+      </w:r>
+      <w:proofErr w:type="gramEnd"/>
+      <w:r>
+        <w:rPr>
+          <w:rFonts w:ascii="Consolas" w:eastAsia="Times New Roman" w:hAnsi="Consolas" w:cs="Times New Roman"/>
+          <w:color w:val="CE9178"/>
+          <w:sz w:val="21"/>
+          <w:szCs w:val="21"/>
+        </w:rPr>
+        <w:t xml:space="preserve"> have millions of "</w:t>
       </w:r>
       <w:r>
         <w:rPr>
@@ -8336,6 +9060,7 @@
         <w:t xml:space="preserve">                    </w:t>
       </w:r>
       <w:proofErr w:type="spellStart"/>
+      <w:proofErr w:type="gramStart"/>
       <w:r>
         <w:rPr>
           <w:rFonts w:ascii="Consolas" w:eastAsia="Times New Roman" w:hAnsi="Consolas" w:cs="Times New Roman"/>
@@ -8356,6 +9081,7 @@
         <w:t>[</w:t>
       </w:r>
       <w:proofErr w:type="spellStart"/>
+      <w:proofErr w:type="gramEnd"/>
       <w:r>
         <w:rPr>
           <w:rFonts w:ascii="Consolas" w:eastAsia="Times New Roman" w:hAnsi="Consolas" w:cs="Times New Roman"/>
@@ -8497,7 +9223,27 @@
           <w:sz w:val="21"/>
           <w:szCs w:val="21"/>
         </w:rPr>
-        <w:t>" in the bank, you must do your homework and study "</w:t>
+        <w:t xml:space="preserve">" </w:t>
+      </w:r>
+      <w:proofErr w:type="gramStart"/>
+      <w:r>
+        <w:rPr>
+          <w:rFonts w:ascii="Consolas" w:eastAsia="Times New Roman" w:hAnsi="Consolas" w:cs="Times New Roman"/>
+          <w:color w:val="CE9178"/>
+          <w:sz w:val="21"/>
+          <w:szCs w:val="21"/>
+        </w:rPr>
+        <w:t>in</w:t>
+      </w:r>
+      <w:proofErr w:type="gramEnd"/>
+      <w:r>
+        <w:rPr>
+          <w:rFonts w:ascii="Consolas" w:eastAsia="Times New Roman" w:hAnsi="Consolas" w:cs="Times New Roman"/>
+          <w:color w:val="CE9178"/>
+          <w:sz w:val="21"/>
+          <w:szCs w:val="21"/>
+        </w:rPr>
+        <w:t xml:space="preserve"> the bank, you must do your homework and study "</w:t>
       </w:r>
       <w:r>
         <w:rPr>
@@ -8529,6 +9275,7 @@
         </w:rPr>
         <w:t xml:space="preserve">                    </w:t>
       </w:r>
+      <w:proofErr w:type="gramStart"/>
       <w:r>
         <w:rPr>
           <w:rFonts w:ascii="Consolas" w:eastAsia="Times New Roman" w:hAnsi="Consolas" w:cs="Times New Roman"/>
@@ -8548,6 +9295,7 @@
         <w:t>[</w:t>
       </w:r>
       <w:proofErr w:type="spellStart"/>
+      <w:proofErr w:type="gramEnd"/>
       <w:r>
         <w:rPr>
           <w:rFonts w:ascii="Consolas" w:eastAsia="Times New Roman" w:hAnsi="Consolas" w:cs="Times New Roman"/>
@@ -8721,6 +9469,7 @@
         </w:rPr>
         <w:t xml:space="preserve">                    </w:t>
       </w:r>
+      <w:proofErr w:type="gramStart"/>
       <w:r>
         <w:rPr>
           <w:rFonts w:ascii="Consolas" w:eastAsia="Times New Roman" w:hAnsi="Consolas" w:cs="Times New Roman"/>
@@ -8740,6 +9489,7 @@
         <w:t>[</w:t>
       </w:r>
       <w:proofErr w:type="spellStart"/>
+      <w:proofErr w:type="gramEnd"/>
       <w:r>
         <w:rPr>
           <w:rFonts w:ascii="Consolas" w:eastAsia="Times New Roman" w:hAnsi="Consolas" w:cs="Times New Roman"/>
@@ -8913,6 +9663,7 @@
         </w:rPr>
         <w:t xml:space="preserve">                    </w:t>
       </w:r>
+      <w:proofErr w:type="gramStart"/>
       <w:r>
         <w:rPr>
           <w:rFonts w:ascii="Consolas" w:eastAsia="Times New Roman" w:hAnsi="Consolas" w:cs="Times New Roman"/>
@@ -8932,6 +9683,7 @@
         <w:t>[</w:t>
       </w:r>
       <w:proofErr w:type="spellStart"/>
+      <w:proofErr w:type="gramEnd"/>
       <w:r>
         <w:rPr>
           <w:rFonts w:ascii="Consolas" w:eastAsia="Times New Roman" w:hAnsi="Consolas" w:cs="Times New Roman"/>
@@ -8997,7 +9749,27 @@
           <w:sz w:val="21"/>
           <w:szCs w:val="21"/>
         </w:rPr>
-        <w:t>" thing your teacher says. Do not interrupt or whisper to other "</w:t>
+        <w:t xml:space="preserve">" </w:t>
+      </w:r>
+      <w:proofErr w:type="gramStart"/>
+      <w:r>
+        <w:rPr>
+          <w:rFonts w:ascii="Consolas" w:eastAsia="Times New Roman" w:hAnsi="Consolas" w:cs="Times New Roman"/>
+          <w:color w:val="CE9178"/>
+          <w:sz w:val="21"/>
+          <w:szCs w:val="21"/>
+        </w:rPr>
+        <w:t>thing</w:t>
+      </w:r>
+      <w:proofErr w:type="gramEnd"/>
+      <w:r>
+        <w:rPr>
+          <w:rFonts w:ascii="Consolas" w:eastAsia="Times New Roman" w:hAnsi="Consolas" w:cs="Times New Roman"/>
+          <w:color w:val="CE9178"/>
+          <w:sz w:val="21"/>
+          <w:szCs w:val="21"/>
+        </w:rPr>
+        <w:t xml:space="preserve"> your teacher says. Do not interrupt or whisper to other "</w:t>
       </w:r>
       <w:r>
         <w:rPr>
@@ -9030,6 +9802,7 @@
         <w:t xml:space="preserve">                    </w:t>
       </w:r>
       <w:proofErr w:type="spellStart"/>
+      <w:proofErr w:type="gramStart"/>
       <w:r>
         <w:rPr>
           <w:rFonts w:ascii="Consolas" w:eastAsia="Times New Roman" w:hAnsi="Consolas" w:cs="Times New Roman"/>
@@ -9050,6 +9823,7 @@
         <w:t>[</w:t>
       </w:r>
       <w:proofErr w:type="spellStart"/>
+      <w:proofErr w:type="gramEnd"/>
       <w:r>
         <w:rPr>
           <w:rFonts w:ascii="Consolas" w:eastAsia="Times New Roman" w:hAnsi="Consolas" w:cs="Times New Roman"/>
@@ -9191,7 +9965,27 @@
           <w:sz w:val="21"/>
           <w:szCs w:val="21"/>
         </w:rPr>
-        <w:t>" during class. Be sure to have a nice, "</w:t>
+        <w:t xml:space="preserve">" </w:t>
+      </w:r>
+      <w:proofErr w:type="gramStart"/>
+      <w:r>
+        <w:rPr>
+          <w:rFonts w:ascii="Consolas" w:eastAsia="Times New Roman" w:hAnsi="Consolas" w:cs="Times New Roman"/>
+          <w:color w:val="CE9178"/>
+          <w:sz w:val="21"/>
+          <w:szCs w:val="21"/>
+        </w:rPr>
+        <w:t>during</w:t>
+      </w:r>
+      <w:proofErr w:type="gramEnd"/>
+      <w:r>
+        <w:rPr>
+          <w:rFonts w:ascii="Consolas" w:eastAsia="Times New Roman" w:hAnsi="Consolas" w:cs="Times New Roman"/>
+          <w:color w:val="CE9178"/>
+          <w:sz w:val="21"/>
+          <w:szCs w:val="21"/>
+        </w:rPr>
+        <w:t xml:space="preserve"> class. Be sure to have a nice, "</w:t>
       </w:r>
       <w:r>
         <w:rPr>
@@ -9223,6 +10017,7 @@
         </w:rPr>
         <w:t xml:space="preserve">                    </w:t>
       </w:r>
+      <w:proofErr w:type="gramStart"/>
       <w:r>
         <w:rPr>
           <w:rFonts w:ascii="Consolas" w:eastAsia="Times New Roman" w:hAnsi="Consolas" w:cs="Times New Roman"/>
@@ -9242,6 +10037,7 @@
         <w:t>[</w:t>
       </w:r>
       <w:proofErr w:type="spellStart"/>
+      <w:proofErr w:type="gramEnd"/>
       <w:r>
         <w:rPr>
           <w:rFonts w:ascii="Consolas" w:eastAsia="Times New Roman" w:hAnsi="Consolas" w:cs="Times New Roman"/>
@@ -9308,9 +10104,9 @@
           <w:sz w:val="21"/>
           <w:szCs w:val="21"/>
         </w:rPr>
-        <w:t xml:space="preserve">" notebook in which you can write down anything the teacher </w:t>
-      </w:r>
-      <w:proofErr w:type="spellStart"/>
+        <w:t xml:space="preserve">" </w:t>
+      </w:r>
+      <w:proofErr w:type="gramStart"/>
       <w:r>
         <w:rPr>
           <w:rFonts w:ascii="Consolas" w:eastAsia="Times New Roman" w:hAnsi="Consolas" w:cs="Times New Roman"/>
@@ -9318,6 +10114,26 @@
           <w:sz w:val="21"/>
           <w:szCs w:val="21"/>
         </w:rPr>
+        <w:t>notebook</w:t>
+      </w:r>
+      <w:proofErr w:type="gramEnd"/>
+      <w:r>
+        <w:rPr>
+          <w:rFonts w:ascii="Consolas" w:eastAsia="Times New Roman" w:hAnsi="Consolas" w:cs="Times New Roman"/>
+          <w:color w:val="CE9178"/>
+          <w:sz w:val="21"/>
+          <w:szCs w:val="21"/>
+        </w:rPr>
+        <w:t xml:space="preserve"> in which you can write down anything the teacher </w:t>
+      </w:r>
+      <w:proofErr w:type="spellStart"/>
+      <w:r>
+        <w:rPr>
+          <w:rFonts w:ascii="Consolas" w:eastAsia="Times New Roman" w:hAnsi="Consolas" w:cs="Times New Roman"/>
+          <w:color w:val="CE9178"/>
+          <w:sz w:val="21"/>
+          <w:szCs w:val="21"/>
+        </w:rPr>
         <w:t>sayd</w:t>
       </w:r>
       <w:proofErr w:type="spellEnd"/>
@@ -9360,6 +10176,7 @@
         </w:rPr>
         <w:t xml:space="preserve">                    </w:t>
       </w:r>
+      <w:proofErr w:type="gramStart"/>
       <w:r>
         <w:rPr>
           <w:rFonts w:ascii="Consolas" w:eastAsia="Times New Roman" w:hAnsi="Consolas" w:cs="Times New Roman"/>
@@ -9379,6 +10196,7 @@
         <w:t>[</w:t>
       </w:r>
       <w:proofErr w:type="spellStart"/>
+      <w:proofErr w:type="gramEnd"/>
       <w:r>
         <w:rPr>
           <w:rFonts w:ascii="Consolas" w:eastAsia="Times New Roman" w:hAnsi="Consolas" w:cs="Times New Roman"/>
@@ -9476,6 +10294,7 @@
         </w:rPr>
         <w:t xml:space="preserve">                    </w:t>
       </w:r>
+      <w:proofErr w:type="gramStart"/>
       <w:r>
         <w:rPr>
           <w:rFonts w:ascii="Consolas" w:eastAsia="Times New Roman" w:hAnsi="Consolas" w:cs="Times New Roman"/>
@@ -9495,6 +10314,7 @@
         <w:t>[</w:t>
       </w:r>
       <w:proofErr w:type="spellStart"/>
+      <w:proofErr w:type="gramEnd"/>
       <w:r>
         <w:rPr>
           <w:rFonts w:ascii="Consolas" w:eastAsia="Times New Roman" w:hAnsi="Consolas" w:cs="Times New Roman"/>
@@ -9560,7 +10380,47 @@
           <w:sz w:val="21"/>
           <w:szCs w:val="21"/>
         </w:rPr>
-        <w:t>" notes. When your teacher gives a surprise quiz, you will know all of the "</w:t>
+        <w:t xml:space="preserve">" </w:t>
+      </w:r>
+      <w:proofErr w:type="gramStart"/>
+      <w:r>
+        <w:rPr>
+          <w:rFonts w:ascii="Consolas" w:eastAsia="Times New Roman" w:hAnsi="Consolas" w:cs="Times New Roman"/>
+          <w:color w:val="CE9178"/>
+          <w:sz w:val="21"/>
+          <w:szCs w:val="21"/>
+        </w:rPr>
+        <w:t>notes</w:t>
+      </w:r>
+      <w:proofErr w:type="gramEnd"/>
+      <w:r>
+        <w:rPr>
+          <w:rFonts w:ascii="Consolas" w:eastAsia="Times New Roman" w:hAnsi="Consolas" w:cs="Times New Roman"/>
+          <w:color w:val="CE9178"/>
+          <w:sz w:val="21"/>
+          <w:szCs w:val="21"/>
+        </w:rPr>
+        <w:t xml:space="preserve">. When your teacher gives a surprise quiz, you will know </w:t>
+      </w:r>
+      <w:proofErr w:type="gramStart"/>
+      <w:r>
+        <w:rPr>
+          <w:rFonts w:ascii="Consolas" w:eastAsia="Times New Roman" w:hAnsi="Consolas" w:cs="Times New Roman"/>
+          <w:color w:val="CE9178"/>
+          <w:sz w:val="21"/>
+          <w:szCs w:val="21"/>
+        </w:rPr>
+        <w:t>all of</w:t>
+      </w:r>
+      <w:proofErr w:type="gramEnd"/>
+      <w:r>
+        <w:rPr>
+          <w:rFonts w:ascii="Consolas" w:eastAsia="Times New Roman" w:hAnsi="Consolas" w:cs="Times New Roman"/>
+          <w:color w:val="CE9178"/>
+          <w:sz w:val="21"/>
+          <w:szCs w:val="21"/>
+        </w:rPr>
+        <w:t xml:space="preserve"> the "</w:t>
       </w:r>
       <w:r>
         <w:rPr>
@@ -9593,6 +10453,7 @@
         <w:t xml:space="preserve">                    </w:t>
       </w:r>
       <w:proofErr w:type="spellStart"/>
+      <w:proofErr w:type="gramStart"/>
       <w:r>
         <w:rPr>
           <w:rFonts w:ascii="Consolas" w:eastAsia="Times New Roman" w:hAnsi="Consolas" w:cs="Times New Roman"/>
@@ -9613,6 +10474,7 @@
         <w:t>[</w:t>
       </w:r>
       <w:proofErr w:type="spellStart"/>
+      <w:proofErr w:type="gramEnd"/>
       <w:r>
         <w:rPr>
           <w:rFonts w:ascii="Consolas" w:eastAsia="Times New Roman" w:hAnsi="Consolas" w:cs="Times New Roman"/>
@@ -9799,6 +10661,7 @@
         <w:t xml:space="preserve">                </w:t>
       </w:r>
       <w:proofErr w:type="spellStart"/>
+      <w:proofErr w:type="gramStart"/>
       <w:r>
         <w:rPr>
           <w:rFonts w:ascii="Consolas" w:eastAsia="Times New Roman" w:hAnsi="Consolas" w:cs="Times New Roman"/>
@@ -9827,6 +10690,7 @@
         <w:t>write</w:t>
       </w:r>
       <w:proofErr w:type="spellEnd"/>
+      <w:proofErr w:type="gramEnd"/>
       <w:r>
         <w:rPr>
           <w:rFonts w:ascii="Consolas" w:eastAsia="Times New Roman" w:hAnsi="Consolas" w:cs="Times New Roman"/>
@@ -9875,6 +10739,7 @@
         </w:rPr>
         <w:t xml:space="preserve">                </w:t>
       </w:r>
+      <w:proofErr w:type="gramStart"/>
       <w:r>
         <w:rPr>
           <w:rFonts w:ascii="Consolas" w:eastAsia="Times New Roman" w:hAnsi="Consolas" w:cs="Times New Roman"/>
@@ -9912,6 +10777,7 @@
         <w:t>(</w:t>
       </w:r>
       <w:proofErr w:type="spellStart"/>
+      <w:proofErr w:type="gramEnd"/>
       <w:r>
         <w:rPr>
           <w:rFonts w:ascii="Consolas" w:eastAsia="Times New Roman" w:hAnsi="Consolas" w:cs="Times New Roman"/>
@@ -9986,6 +10852,7 @@
         <w:t xml:space="preserve">            </w:t>
       </w:r>
       <w:proofErr w:type="spellStart"/>
+      <w:proofErr w:type="gramStart"/>
       <w:r>
         <w:rPr>
           <w:rFonts w:ascii="Consolas" w:eastAsia="Times New Roman" w:hAnsi="Consolas" w:cs="Times New Roman"/>
@@ -10003,7 +10870,17 @@
           <w:sz w:val="21"/>
           <w:szCs w:val="21"/>
         </w:rPr>
-        <w:t>();</w:t>
+        <w:t>(</w:t>
+      </w:r>
+      <w:proofErr w:type="gramEnd"/>
+      <w:r>
+        <w:rPr>
+          <w:rFonts w:ascii="Consolas" w:eastAsia="Times New Roman" w:hAnsi="Consolas" w:cs="Times New Roman"/>
+          <w:color w:val="D4D4D4"/>
+          <w:sz w:val="21"/>
+          <w:szCs w:val="21"/>
+        </w:rPr>
+        <w:t>);</w:t>
       </w:r>
     </w:p>
     <w:p>
@@ -10166,12 +11043,6 @@
         <w:t>Below is the final output of the program above:</w:t>
       </w:r>
     </w:p>
-    <w:p>
-      <w:r>
-        <w:t>I will paste 3 different outputs to ensure that the blanks are not generating duplicated words specially in the adjective array.</w:t>
-      </w:r>
-    </w:p>
-    <w:p/>
     <w:p>
       <w:r>
         <w:t>Output 1:</w:t>
@@ -10217,19 +11088,2810 @@
       </w:r>
     </w:p>
     <w:p/>
+    <w:p/>
+    <w:p/>
     <w:p>
       <w:r>
         <w:lastRenderedPageBreak/>
-        <w:t>Output 2:</w:t>
-      </w:r>
-    </w:p>
-    <w:p>
-      <w:r>
+        <w:t>Note: when I defined the phrase variable as below:</w:t>
+      </w:r>
+    </w:p>
+    <w:p>
+      <w:pPr>
+        <w:shd w:val="clear" w:color="auto" w:fill="1E1E1E"/>
+        <w:spacing w:after="0" w:line="285" w:lineRule="atLeast"/>
+        <w:rPr>
+          <w:rFonts w:ascii="Consolas" w:eastAsia="Times New Roman" w:hAnsi="Consolas" w:cs="Times New Roman"/>
+          <w:color w:val="D4D4D4"/>
+          <w:sz w:val="21"/>
+          <w:szCs w:val="21"/>
+        </w:rPr>
+      </w:pPr>
+      <w:r>
+        <w:rPr>
+          <w:rFonts w:ascii="Consolas" w:eastAsia="Times New Roman" w:hAnsi="Consolas" w:cs="Times New Roman"/>
+          <w:color w:val="569CD6"/>
+          <w:sz w:val="21"/>
+          <w:szCs w:val="21"/>
+        </w:rPr>
+        <w:t>var</w:t>
+      </w:r>
+      <w:r>
+        <w:rPr>
+          <w:rFonts w:ascii="Consolas" w:eastAsia="Times New Roman" w:hAnsi="Consolas" w:cs="Times New Roman"/>
+          <w:color w:val="D4D4D4"/>
+          <w:sz w:val="21"/>
+          <w:szCs w:val="21"/>
+        </w:rPr>
+        <w:t xml:space="preserve"> </w:t>
+      </w:r>
+      <w:r>
+        <w:rPr>
+          <w:rFonts w:ascii="Consolas" w:eastAsia="Times New Roman" w:hAnsi="Consolas" w:cs="Times New Roman"/>
+          <w:color w:val="9CDCFE"/>
+          <w:sz w:val="21"/>
+          <w:szCs w:val="21"/>
+        </w:rPr>
+        <w:t>phrase</w:t>
+      </w:r>
+      <w:r>
+        <w:rPr>
+          <w:rFonts w:ascii="Consolas" w:eastAsia="Times New Roman" w:hAnsi="Consolas" w:cs="Times New Roman"/>
+          <w:color w:val="D4D4D4"/>
+          <w:sz w:val="21"/>
+          <w:szCs w:val="21"/>
+        </w:rPr>
+        <w:t xml:space="preserve"> =</w:t>
+      </w:r>
+    </w:p>
+    <w:p>
+      <w:pPr>
+        <w:shd w:val="clear" w:color="auto" w:fill="1E1E1E"/>
+        <w:spacing w:after="0" w:line="285" w:lineRule="atLeast"/>
+        <w:rPr>
+          <w:rFonts w:ascii="Consolas" w:eastAsia="Times New Roman" w:hAnsi="Consolas" w:cs="Times New Roman"/>
+          <w:color w:val="D4D4D4"/>
+          <w:sz w:val="21"/>
+          <w:szCs w:val="21"/>
+        </w:rPr>
+      </w:pPr>
+      <w:r>
+        <w:rPr>
+          <w:rFonts w:ascii="Consolas" w:eastAsia="Times New Roman" w:hAnsi="Consolas" w:cs="Times New Roman"/>
+          <w:color w:val="D4D4D4"/>
+          <w:sz w:val="21"/>
+          <w:szCs w:val="21"/>
+        </w:rPr>
+        <w:t xml:space="preserve">                    </w:t>
+      </w:r>
+      <w:proofErr w:type="gramStart"/>
+      <w:r>
+        <w:rPr>
+          <w:rFonts w:ascii="Consolas" w:eastAsia="Times New Roman" w:hAnsi="Consolas" w:cs="Times New Roman"/>
+          <w:color w:val="9CDCFE"/>
+          <w:sz w:val="21"/>
+          <w:szCs w:val="21"/>
+        </w:rPr>
+        <w:t>adjective</w:t>
+      </w:r>
+      <w:r>
+        <w:rPr>
+          <w:rFonts w:ascii="Consolas" w:eastAsia="Times New Roman" w:hAnsi="Consolas" w:cs="Times New Roman"/>
+          <w:color w:val="D4D4D4"/>
+          <w:sz w:val="21"/>
+          <w:szCs w:val="21"/>
+        </w:rPr>
+        <w:t>[</w:t>
+      </w:r>
+      <w:proofErr w:type="spellStart"/>
+      <w:proofErr w:type="gramEnd"/>
+      <w:r>
+        <w:rPr>
+          <w:rFonts w:ascii="Consolas" w:eastAsia="Times New Roman" w:hAnsi="Consolas" w:cs="Times New Roman"/>
+          <w:color w:val="9CDCFE"/>
+          <w:sz w:val="21"/>
+          <w:szCs w:val="21"/>
+        </w:rPr>
+        <w:t>Math</w:t>
+      </w:r>
+      <w:r>
+        <w:rPr>
+          <w:rFonts w:ascii="Consolas" w:eastAsia="Times New Roman" w:hAnsi="Consolas" w:cs="Times New Roman"/>
+          <w:color w:val="D4D4D4"/>
+          <w:sz w:val="21"/>
+          <w:szCs w:val="21"/>
+        </w:rPr>
+        <w:t>.</w:t>
+      </w:r>
+      <w:r>
+        <w:rPr>
+          <w:rFonts w:ascii="Consolas" w:eastAsia="Times New Roman" w:hAnsi="Consolas" w:cs="Times New Roman"/>
+          <w:color w:val="DCDCAA"/>
+          <w:sz w:val="21"/>
+          <w:szCs w:val="21"/>
+        </w:rPr>
+        <w:t>floor</w:t>
+      </w:r>
+      <w:proofErr w:type="spellEnd"/>
+      <w:r>
+        <w:rPr>
+          <w:rFonts w:ascii="Consolas" w:eastAsia="Times New Roman" w:hAnsi="Consolas" w:cs="Times New Roman"/>
+          <w:color w:val="D4D4D4"/>
+          <w:sz w:val="21"/>
+          <w:szCs w:val="21"/>
+        </w:rPr>
+        <w:t>(</w:t>
+      </w:r>
+      <w:proofErr w:type="spellStart"/>
+      <w:r>
+        <w:rPr>
+          <w:rFonts w:ascii="Consolas" w:eastAsia="Times New Roman" w:hAnsi="Consolas" w:cs="Times New Roman"/>
+          <w:color w:val="9CDCFE"/>
+          <w:sz w:val="21"/>
+          <w:szCs w:val="21"/>
+        </w:rPr>
+        <w:t>Math</w:t>
+      </w:r>
+      <w:r>
+        <w:rPr>
+          <w:rFonts w:ascii="Consolas" w:eastAsia="Times New Roman" w:hAnsi="Consolas" w:cs="Times New Roman"/>
+          <w:color w:val="D4D4D4"/>
+          <w:sz w:val="21"/>
+          <w:szCs w:val="21"/>
+        </w:rPr>
+        <w:t>.</w:t>
+      </w:r>
+      <w:r>
+        <w:rPr>
+          <w:rFonts w:ascii="Consolas" w:eastAsia="Times New Roman" w:hAnsi="Consolas" w:cs="Times New Roman"/>
+          <w:color w:val="DCDCAA"/>
+          <w:sz w:val="21"/>
+          <w:szCs w:val="21"/>
+        </w:rPr>
+        <w:t>random</w:t>
+      </w:r>
+      <w:proofErr w:type="spellEnd"/>
+      <w:r>
+        <w:rPr>
+          <w:rFonts w:ascii="Consolas" w:eastAsia="Times New Roman" w:hAnsi="Consolas" w:cs="Times New Roman"/>
+          <w:color w:val="D4D4D4"/>
+          <w:sz w:val="21"/>
+          <w:szCs w:val="21"/>
+        </w:rPr>
+        <w:t xml:space="preserve">() * </w:t>
+      </w:r>
+      <w:proofErr w:type="spellStart"/>
+      <w:r>
+        <w:rPr>
+          <w:rFonts w:ascii="Consolas" w:eastAsia="Times New Roman" w:hAnsi="Consolas" w:cs="Times New Roman"/>
+          <w:color w:val="9CDCFE"/>
+          <w:sz w:val="21"/>
+          <w:szCs w:val="21"/>
+        </w:rPr>
+        <w:t>adjective</w:t>
+      </w:r>
+      <w:r>
+        <w:rPr>
+          <w:rFonts w:ascii="Consolas" w:eastAsia="Times New Roman" w:hAnsi="Consolas" w:cs="Times New Roman"/>
+          <w:color w:val="D4D4D4"/>
+          <w:sz w:val="21"/>
+          <w:szCs w:val="21"/>
+        </w:rPr>
+        <w:t>.</w:t>
+      </w:r>
+      <w:r>
+        <w:rPr>
+          <w:rFonts w:ascii="Consolas" w:eastAsia="Times New Roman" w:hAnsi="Consolas" w:cs="Times New Roman"/>
+          <w:color w:val="9CDCFE"/>
+          <w:sz w:val="21"/>
+          <w:szCs w:val="21"/>
+        </w:rPr>
+        <w:t>length</w:t>
+      </w:r>
+      <w:proofErr w:type="spellEnd"/>
+      <w:r>
+        <w:rPr>
+          <w:rFonts w:ascii="Consolas" w:eastAsia="Times New Roman" w:hAnsi="Consolas" w:cs="Times New Roman"/>
+          <w:color w:val="D4D4D4"/>
+          <w:sz w:val="21"/>
+          <w:szCs w:val="21"/>
+        </w:rPr>
+        <w:t>)] +</w:t>
+      </w:r>
+    </w:p>
+    <w:p>
+      <w:pPr>
+        <w:shd w:val="clear" w:color="auto" w:fill="1E1E1E"/>
+        <w:spacing w:after="0" w:line="285" w:lineRule="atLeast"/>
+        <w:rPr>
+          <w:rFonts w:ascii="Consolas" w:eastAsia="Times New Roman" w:hAnsi="Consolas" w:cs="Times New Roman"/>
+          <w:color w:val="D4D4D4"/>
+          <w:sz w:val="21"/>
+          <w:szCs w:val="21"/>
+        </w:rPr>
+      </w:pPr>
+      <w:r>
+        <w:rPr>
+          <w:rFonts w:ascii="Consolas" w:eastAsia="Times New Roman" w:hAnsi="Consolas" w:cs="Times New Roman"/>
+          <w:color w:val="D4D4D4"/>
+          <w:sz w:val="21"/>
+          <w:szCs w:val="21"/>
+        </w:rPr>
+        <w:t xml:space="preserve">                    </w:t>
+      </w:r>
+      <w:r>
+        <w:rPr>
+          <w:rFonts w:ascii="Consolas" w:eastAsia="Times New Roman" w:hAnsi="Consolas" w:cs="Times New Roman"/>
+          <w:color w:val="CE9178"/>
+          <w:sz w:val="21"/>
+          <w:szCs w:val="21"/>
+        </w:rPr>
+        <w:t xml:space="preserve">" </w:t>
+      </w:r>
+      <w:proofErr w:type="gramStart"/>
+      <w:r>
+        <w:rPr>
+          <w:rFonts w:ascii="Consolas" w:eastAsia="Times New Roman" w:hAnsi="Consolas" w:cs="Times New Roman"/>
+          <w:color w:val="CE9178"/>
+          <w:sz w:val="21"/>
+          <w:szCs w:val="21"/>
+        </w:rPr>
+        <w:t>teachers</w:t>
+      </w:r>
+      <w:proofErr w:type="gramEnd"/>
+      <w:r>
+        <w:rPr>
+          <w:rFonts w:ascii="Consolas" w:eastAsia="Times New Roman" w:hAnsi="Consolas" w:cs="Times New Roman"/>
+          <w:color w:val="CE9178"/>
+          <w:sz w:val="21"/>
+          <w:szCs w:val="21"/>
+        </w:rPr>
+        <w:t xml:space="preserve"> always give out "</w:t>
+      </w:r>
+      <w:r>
+        <w:rPr>
+          <w:rFonts w:ascii="Consolas" w:eastAsia="Times New Roman" w:hAnsi="Consolas" w:cs="Times New Roman"/>
+          <w:color w:val="D4D4D4"/>
+          <w:sz w:val="21"/>
+          <w:szCs w:val="21"/>
+        </w:rPr>
+        <w:t xml:space="preserve"> +</w:t>
+      </w:r>
+    </w:p>
+    <w:p>
+      <w:pPr>
+        <w:shd w:val="clear" w:color="auto" w:fill="1E1E1E"/>
+        <w:spacing w:after="0" w:line="285" w:lineRule="atLeast"/>
+        <w:rPr>
+          <w:rFonts w:ascii="Consolas" w:eastAsia="Times New Roman" w:hAnsi="Consolas" w:cs="Times New Roman"/>
+          <w:color w:val="D4D4D4"/>
+          <w:sz w:val="21"/>
+          <w:szCs w:val="21"/>
+        </w:rPr>
+      </w:pPr>
+      <w:r>
+        <w:rPr>
+          <w:rFonts w:ascii="Consolas" w:eastAsia="Times New Roman" w:hAnsi="Consolas" w:cs="Times New Roman"/>
+          <w:color w:val="D4D4D4"/>
+          <w:sz w:val="21"/>
+          <w:szCs w:val="21"/>
+        </w:rPr>
+        <w:t xml:space="preserve">                    </w:t>
+      </w:r>
+      <w:proofErr w:type="gramStart"/>
+      <w:r>
+        <w:rPr>
+          <w:rFonts w:ascii="Consolas" w:eastAsia="Times New Roman" w:hAnsi="Consolas" w:cs="Times New Roman"/>
+          <w:color w:val="9CDCFE"/>
+          <w:sz w:val="21"/>
+          <w:szCs w:val="21"/>
+        </w:rPr>
+        <w:t>adjective</w:t>
+      </w:r>
+      <w:r>
+        <w:rPr>
+          <w:rFonts w:ascii="Consolas" w:eastAsia="Times New Roman" w:hAnsi="Consolas" w:cs="Times New Roman"/>
+          <w:color w:val="D4D4D4"/>
+          <w:sz w:val="21"/>
+          <w:szCs w:val="21"/>
+        </w:rPr>
+        <w:t>[</w:t>
+      </w:r>
+      <w:proofErr w:type="spellStart"/>
+      <w:proofErr w:type="gramEnd"/>
+      <w:r>
+        <w:rPr>
+          <w:rFonts w:ascii="Consolas" w:eastAsia="Times New Roman" w:hAnsi="Consolas" w:cs="Times New Roman"/>
+          <w:color w:val="9CDCFE"/>
+          <w:sz w:val="21"/>
+          <w:szCs w:val="21"/>
+        </w:rPr>
+        <w:t>Math</w:t>
+      </w:r>
+      <w:r>
+        <w:rPr>
+          <w:rFonts w:ascii="Consolas" w:eastAsia="Times New Roman" w:hAnsi="Consolas" w:cs="Times New Roman"/>
+          <w:color w:val="D4D4D4"/>
+          <w:sz w:val="21"/>
+          <w:szCs w:val="21"/>
+        </w:rPr>
+        <w:t>.</w:t>
+      </w:r>
+      <w:r>
+        <w:rPr>
+          <w:rFonts w:ascii="Consolas" w:eastAsia="Times New Roman" w:hAnsi="Consolas" w:cs="Times New Roman"/>
+          <w:color w:val="DCDCAA"/>
+          <w:sz w:val="21"/>
+          <w:szCs w:val="21"/>
+        </w:rPr>
+        <w:t>floor</w:t>
+      </w:r>
+      <w:proofErr w:type="spellEnd"/>
+      <w:r>
+        <w:rPr>
+          <w:rFonts w:ascii="Consolas" w:eastAsia="Times New Roman" w:hAnsi="Consolas" w:cs="Times New Roman"/>
+          <w:color w:val="D4D4D4"/>
+          <w:sz w:val="21"/>
+          <w:szCs w:val="21"/>
+        </w:rPr>
+        <w:t>(</w:t>
+      </w:r>
+      <w:proofErr w:type="spellStart"/>
+      <w:r>
+        <w:rPr>
+          <w:rFonts w:ascii="Consolas" w:eastAsia="Times New Roman" w:hAnsi="Consolas" w:cs="Times New Roman"/>
+          <w:color w:val="9CDCFE"/>
+          <w:sz w:val="21"/>
+          <w:szCs w:val="21"/>
+        </w:rPr>
+        <w:t>Math</w:t>
+      </w:r>
+      <w:r>
+        <w:rPr>
+          <w:rFonts w:ascii="Consolas" w:eastAsia="Times New Roman" w:hAnsi="Consolas" w:cs="Times New Roman"/>
+          <w:color w:val="D4D4D4"/>
+          <w:sz w:val="21"/>
+          <w:szCs w:val="21"/>
+        </w:rPr>
+        <w:t>.</w:t>
+      </w:r>
+      <w:r>
+        <w:rPr>
+          <w:rFonts w:ascii="Consolas" w:eastAsia="Times New Roman" w:hAnsi="Consolas" w:cs="Times New Roman"/>
+          <w:color w:val="DCDCAA"/>
+          <w:sz w:val="21"/>
+          <w:szCs w:val="21"/>
+        </w:rPr>
+        <w:t>random</w:t>
+      </w:r>
+      <w:proofErr w:type="spellEnd"/>
+      <w:r>
+        <w:rPr>
+          <w:rFonts w:ascii="Consolas" w:eastAsia="Times New Roman" w:hAnsi="Consolas" w:cs="Times New Roman"/>
+          <w:color w:val="D4D4D4"/>
+          <w:sz w:val="21"/>
+          <w:szCs w:val="21"/>
+        </w:rPr>
+        <w:t xml:space="preserve">() * </w:t>
+      </w:r>
+      <w:proofErr w:type="spellStart"/>
+      <w:r>
+        <w:rPr>
+          <w:rFonts w:ascii="Consolas" w:eastAsia="Times New Roman" w:hAnsi="Consolas" w:cs="Times New Roman"/>
+          <w:color w:val="9CDCFE"/>
+          <w:sz w:val="21"/>
+          <w:szCs w:val="21"/>
+        </w:rPr>
+        <w:t>adjective</w:t>
+      </w:r>
+      <w:r>
+        <w:rPr>
+          <w:rFonts w:ascii="Consolas" w:eastAsia="Times New Roman" w:hAnsi="Consolas" w:cs="Times New Roman"/>
+          <w:color w:val="D4D4D4"/>
+          <w:sz w:val="21"/>
+          <w:szCs w:val="21"/>
+        </w:rPr>
+        <w:t>.</w:t>
+      </w:r>
+      <w:r>
+        <w:rPr>
+          <w:rFonts w:ascii="Consolas" w:eastAsia="Times New Roman" w:hAnsi="Consolas" w:cs="Times New Roman"/>
+          <w:color w:val="9CDCFE"/>
+          <w:sz w:val="21"/>
+          <w:szCs w:val="21"/>
+        </w:rPr>
+        <w:t>length</w:t>
+      </w:r>
+      <w:proofErr w:type="spellEnd"/>
+      <w:r>
+        <w:rPr>
+          <w:rFonts w:ascii="Consolas" w:eastAsia="Times New Roman" w:hAnsi="Consolas" w:cs="Times New Roman"/>
+          <w:color w:val="D4D4D4"/>
+          <w:sz w:val="21"/>
+          <w:szCs w:val="21"/>
+        </w:rPr>
+        <w:t>)] +</w:t>
+      </w:r>
+    </w:p>
+    <w:p>
+      <w:pPr>
+        <w:shd w:val="clear" w:color="auto" w:fill="1E1E1E"/>
+        <w:spacing w:after="0" w:line="285" w:lineRule="atLeast"/>
+        <w:rPr>
+          <w:rFonts w:ascii="Consolas" w:eastAsia="Times New Roman" w:hAnsi="Consolas" w:cs="Times New Roman"/>
+          <w:color w:val="D4D4D4"/>
+          <w:sz w:val="21"/>
+          <w:szCs w:val="21"/>
+        </w:rPr>
+      </w:pPr>
+      <w:r>
+        <w:rPr>
+          <w:rFonts w:ascii="Consolas" w:eastAsia="Times New Roman" w:hAnsi="Consolas" w:cs="Times New Roman"/>
+          <w:color w:val="D4D4D4"/>
+          <w:sz w:val="21"/>
+          <w:szCs w:val="21"/>
+        </w:rPr>
+        <w:t xml:space="preserve">                    </w:t>
+      </w:r>
+      <w:r>
+        <w:rPr>
+          <w:rFonts w:ascii="Consolas" w:eastAsia="Times New Roman" w:hAnsi="Consolas" w:cs="Times New Roman"/>
+          <w:color w:val="CE9178"/>
+          <w:sz w:val="21"/>
+          <w:szCs w:val="21"/>
+        </w:rPr>
+        <w:t xml:space="preserve">" </w:t>
+      </w:r>
+      <w:proofErr w:type="gramStart"/>
+      <w:r>
+        <w:rPr>
+          <w:rFonts w:ascii="Consolas" w:eastAsia="Times New Roman" w:hAnsi="Consolas" w:cs="Times New Roman"/>
+          <w:color w:val="CE9178"/>
+          <w:sz w:val="21"/>
+          <w:szCs w:val="21"/>
+        </w:rPr>
+        <w:t>assignments</w:t>
+      </w:r>
+      <w:proofErr w:type="gramEnd"/>
+      <w:r>
+        <w:rPr>
+          <w:rFonts w:ascii="Consolas" w:eastAsia="Times New Roman" w:hAnsi="Consolas" w:cs="Times New Roman"/>
+          <w:color w:val="CE9178"/>
+          <w:sz w:val="21"/>
+          <w:szCs w:val="21"/>
+        </w:rPr>
+        <w:t>. But as everyone knows, if you want to pass all your classes so you can go a/an "</w:t>
+      </w:r>
+      <w:r>
+        <w:rPr>
+          <w:rFonts w:ascii="Consolas" w:eastAsia="Times New Roman" w:hAnsi="Consolas" w:cs="Times New Roman"/>
+          <w:color w:val="D4D4D4"/>
+          <w:sz w:val="21"/>
+          <w:szCs w:val="21"/>
+        </w:rPr>
+        <w:t xml:space="preserve"> +</w:t>
+      </w:r>
+    </w:p>
+    <w:p>
+      <w:pPr>
+        <w:shd w:val="clear" w:color="auto" w:fill="1E1E1E"/>
+        <w:spacing w:after="0" w:line="285" w:lineRule="atLeast"/>
+        <w:rPr>
+          <w:rFonts w:ascii="Consolas" w:eastAsia="Times New Roman" w:hAnsi="Consolas" w:cs="Times New Roman"/>
+          <w:color w:val="D4D4D4"/>
+          <w:sz w:val="21"/>
+          <w:szCs w:val="21"/>
+        </w:rPr>
+      </w:pPr>
+      <w:r>
+        <w:rPr>
+          <w:rFonts w:ascii="Consolas" w:eastAsia="Times New Roman" w:hAnsi="Consolas" w:cs="Times New Roman"/>
+          <w:color w:val="D4D4D4"/>
+          <w:sz w:val="21"/>
+          <w:szCs w:val="21"/>
+        </w:rPr>
+        <w:t xml:space="preserve">                    </w:t>
+      </w:r>
+      <w:proofErr w:type="gramStart"/>
+      <w:r>
+        <w:rPr>
+          <w:rFonts w:ascii="Consolas" w:eastAsia="Times New Roman" w:hAnsi="Consolas" w:cs="Times New Roman"/>
+          <w:color w:val="9CDCFE"/>
+          <w:sz w:val="21"/>
+          <w:szCs w:val="21"/>
+        </w:rPr>
+        <w:t>noun</w:t>
+      </w:r>
+      <w:r>
+        <w:rPr>
+          <w:rFonts w:ascii="Consolas" w:eastAsia="Times New Roman" w:hAnsi="Consolas" w:cs="Times New Roman"/>
+          <w:color w:val="D4D4D4"/>
+          <w:sz w:val="21"/>
+          <w:szCs w:val="21"/>
+        </w:rPr>
+        <w:t>[</w:t>
+      </w:r>
+      <w:proofErr w:type="spellStart"/>
+      <w:proofErr w:type="gramEnd"/>
+      <w:r>
+        <w:rPr>
+          <w:rFonts w:ascii="Consolas" w:eastAsia="Times New Roman" w:hAnsi="Consolas" w:cs="Times New Roman"/>
+          <w:color w:val="9CDCFE"/>
+          <w:sz w:val="21"/>
+          <w:szCs w:val="21"/>
+        </w:rPr>
+        <w:t>Math</w:t>
+      </w:r>
+      <w:r>
+        <w:rPr>
+          <w:rFonts w:ascii="Consolas" w:eastAsia="Times New Roman" w:hAnsi="Consolas" w:cs="Times New Roman"/>
+          <w:color w:val="D4D4D4"/>
+          <w:sz w:val="21"/>
+          <w:szCs w:val="21"/>
+        </w:rPr>
+        <w:t>.</w:t>
+      </w:r>
+      <w:r>
+        <w:rPr>
+          <w:rFonts w:ascii="Consolas" w:eastAsia="Times New Roman" w:hAnsi="Consolas" w:cs="Times New Roman"/>
+          <w:color w:val="DCDCAA"/>
+          <w:sz w:val="21"/>
+          <w:szCs w:val="21"/>
+        </w:rPr>
+        <w:t>floor</w:t>
+      </w:r>
+      <w:proofErr w:type="spellEnd"/>
+      <w:r>
+        <w:rPr>
+          <w:rFonts w:ascii="Consolas" w:eastAsia="Times New Roman" w:hAnsi="Consolas" w:cs="Times New Roman"/>
+          <w:color w:val="D4D4D4"/>
+          <w:sz w:val="21"/>
+          <w:szCs w:val="21"/>
+        </w:rPr>
+        <w:t>(</w:t>
+      </w:r>
+      <w:proofErr w:type="spellStart"/>
+      <w:r>
+        <w:rPr>
+          <w:rFonts w:ascii="Consolas" w:eastAsia="Times New Roman" w:hAnsi="Consolas" w:cs="Times New Roman"/>
+          <w:color w:val="9CDCFE"/>
+          <w:sz w:val="21"/>
+          <w:szCs w:val="21"/>
+        </w:rPr>
+        <w:t>Math</w:t>
+      </w:r>
+      <w:r>
+        <w:rPr>
+          <w:rFonts w:ascii="Consolas" w:eastAsia="Times New Roman" w:hAnsi="Consolas" w:cs="Times New Roman"/>
+          <w:color w:val="D4D4D4"/>
+          <w:sz w:val="21"/>
+          <w:szCs w:val="21"/>
+        </w:rPr>
+        <w:t>.</w:t>
+      </w:r>
+      <w:r>
+        <w:rPr>
+          <w:rFonts w:ascii="Consolas" w:eastAsia="Times New Roman" w:hAnsi="Consolas" w:cs="Times New Roman"/>
+          <w:color w:val="DCDCAA"/>
+          <w:sz w:val="21"/>
+          <w:szCs w:val="21"/>
+        </w:rPr>
+        <w:t>random</w:t>
+      </w:r>
+      <w:proofErr w:type="spellEnd"/>
+      <w:r>
+        <w:rPr>
+          <w:rFonts w:ascii="Consolas" w:eastAsia="Times New Roman" w:hAnsi="Consolas" w:cs="Times New Roman"/>
+          <w:color w:val="D4D4D4"/>
+          <w:sz w:val="21"/>
+          <w:szCs w:val="21"/>
+        </w:rPr>
+        <w:t xml:space="preserve">() * </w:t>
+      </w:r>
+      <w:proofErr w:type="spellStart"/>
+      <w:r>
+        <w:rPr>
+          <w:rFonts w:ascii="Consolas" w:eastAsia="Times New Roman" w:hAnsi="Consolas" w:cs="Times New Roman"/>
+          <w:color w:val="9CDCFE"/>
+          <w:sz w:val="21"/>
+          <w:szCs w:val="21"/>
+        </w:rPr>
+        <w:t>noun</w:t>
+      </w:r>
+      <w:r>
+        <w:rPr>
+          <w:rFonts w:ascii="Consolas" w:eastAsia="Times New Roman" w:hAnsi="Consolas" w:cs="Times New Roman"/>
+          <w:color w:val="D4D4D4"/>
+          <w:sz w:val="21"/>
+          <w:szCs w:val="21"/>
+        </w:rPr>
+        <w:t>.</w:t>
+      </w:r>
+      <w:r>
+        <w:rPr>
+          <w:rFonts w:ascii="Consolas" w:eastAsia="Times New Roman" w:hAnsi="Consolas" w:cs="Times New Roman"/>
+          <w:color w:val="9CDCFE"/>
+          <w:sz w:val="21"/>
+          <w:szCs w:val="21"/>
+        </w:rPr>
+        <w:t>length</w:t>
+      </w:r>
+      <w:proofErr w:type="spellEnd"/>
+      <w:r>
+        <w:rPr>
+          <w:rFonts w:ascii="Consolas" w:eastAsia="Times New Roman" w:hAnsi="Consolas" w:cs="Times New Roman"/>
+          <w:color w:val="D4D4D4"/>
+          <w:sz w:val="21"/>
+          <w:szCs w:val="21"/>
+        </w:rPr>
+        <w:t>)] +</w:t>
+      </w:r>
+    </w:p>
+    <w:p>
+      <w:pPr>
+        <w:shd w:val="clear" w:color="auto" w:fill="1E1E1E"/>
+        <w:spacing w:after="0" w:line="285" w:lineRule="atLeast"/>
+        <w:rPr>
+          <w:rFonts w:ascii="Consolas" w:eastAsia="Times New Roman" w:hAnsi="Consolas" w:cs="Times New Roman"/>
+          <w:color w:val="D4D4D4"/>
+          <w:sz w:val="21"/>
+          <w:szCs w:val="21"/>
+        </w:rPr>
+      </w:pPr>
+      <w:r>
+        <w:rPr>
+          <w:rFonts w:ascii="Consolas" w:eastAsia="Times New Roman" w:hAnsi="Consolas" w:cs="Times New Roman"/>
+          <w:color w:val="D4D4D4"/>
+          <w:sz w:val="21"/>
+          <w:szCs w:val="21"/>
+        </w:rPr>
+        <w:t xml:space="preserve">                    </w:t>
+      </w:r>
+      <w:r>
+        <w:rPr>
+          <w:rFonts w:ascii="Consolas" w:eastAsia="Times New Roman" w:hAnsi="Consolas" w:cs="Times New Roman"/>
+          <w:color w:val="CE9178"/>
+          <w:sz w:val="21"/>
+          <w:szCs w:val="21"/>
+        </w:rPr>
+        <w:t xml:space="preserve">" </w:t>
+      </w:r>
+      <w:proofErr w:type="gramStart"/>
+      <w:r>
+        <w:rPr>
+          <w:rFonts w:ascii="Consolas" w:eastAsia="Times New Roman" w:hAnsi="Consolas" w:cs="Times New Roman"/>
+          <w:color w:val="CE9178"/>
+          <w:sz w:val="21"/>
+          <w:szCs w:val="21"/>
+        </w:rPr>
+        <w:t>and</w:t>
+      </w:r>
+      <w:proofErr w:type="gramEnd"/>
+      <w:r>
+        <w:rPr>
+          <w:rFonts w:ascii="Consolas" w:eastAsia="Times New Roman" w:hAnsi="Consolas" w:cs="Times New Roman"/>
+          <w:color w:val="CE9178"/>
+          <w:sz w:val="21"/>
+          <w:szCs w:val="21"/>
+        </w:rPr>
+        <w:t xml:space="preserve"> become president of a big international "</w:t>
+      </w:r>
+      <w:r>
+        <w:rPr>
+          <w:rFonts w:ascii="Consolas" w:eastAsia="Times New Roman" w:hAnsi="Consolas" w:cs="Times New Roman"/>
+          <w:color w:val="D4D4D4"/>
+          <w:sz w:val="21"/>
+          <w:szCs w:val="21"/>
+        </w:rPr>
+        <w:t xml:space="preserve"> +</w:t>
+      </w:r>
+    </w:p>
+    <w:p>
+      <w:pPr>
+        <w:shd w:val="clear" w:color="auto" w:fill="1E1E1E"/>
+        <w:spacing w:after="0" w:line="285" w:lineRule="atLeast"/>
+        <w:rPr>
+          <w:rFonts w:ascii="Consolas" w:eastAsia="Times New Roman" w:hAnsi="Consolas" w:cs="Times New Roman"/>
+          <w:color w:val="D4D4D4"/>
+          <w:sz w:val="21"/>
+          <w:szCs w:val="21"/>
+        </w:rPr>
+      </w:pPr>
+      <w:r>
+        <w:rPr>
+          <w:rFonts w:ascii="Consolas" w:eastAsia="Times New Roman" w:hAnsi="Consolas" w:cs="Times New Roman"/>
+          <w:color w:val="D4D4D4"/>
+          <w:sz w:val="21"/>
+          <w:szCs w:val="21"/>
+        </w:rPr>
+        <w:t xml:space="preserve">                    </w:t>
+      </w:r>
+      <w:proofErr w:type="gramStart"/>
+      <w:r>
+        <w:rPr>
+          <w:rFonts w:ascii="Consolas" w:eastAsia="Times New Roman" w:hAnsi="Consolas" w:cs="Times New Roman"/>
+          <w:color w:val="9CDCFE"/>
+          <w:sz w:val="21"/>
+          <w:szCs w:val="21"/>
+        </w:rPr>
+        <w:t>noun</w:t>
+      </w:r>
+      <w:r>
+        <w:rPr>
+          <w:rFonts w:ascii="Consolas" w:eastAsia="Times New Roman" w:hAnsi="Consolas" w:cs="Times New Roman"/>
+          <w:color w:val="D4D4D4"/>
+          <w:sz w:val="21"/>
+          <w:szCs w:val="21"/>
+        </w:rPr>
+        <w:t>[</w:t>
+      </w:r>
+      <w:proofErr w:type="spellStart"/>
+      <w:proofErr w:type="gramEnd"/>
+      <w:r>
+        <w:rPr>
+          <w:rFonts w:ascii="Consolas" w:eastAsia="Times New Roman" w:hAnsi="Consolas" w:cs="Times New Roman"/>
+          <w:color w:val="9CDCFE"/>
+          <w:sz w:val="21"/>
+          <w:szCs w:val="21"/>
+        </w:rPr>
+        <w:t>Math</w:t>
+      </w:r>
+      <w:r>
+        <w:rPr>
+          <w:rFonts w:ascii="Consolas" w:eastAsia="Times New Roman" w:hAnsi="Consolas" w:cs="Times New Roman"/>
+          <w:color w:val="D4D4D4"/>
+          <w:sz w:val="21"/>
+          <w:szCs w:val="21"/>
+        </w:rPr>
+        <w:t>.</w:t>
+      </w:r>
+      <w:r>
+        <w:rPr>
+          <w:rFonts w:ascii="Consolas" w:eastAsia="Times New Roman" w:hAnsi="Consolas" w:cs="Times New Roman"/>
+          <w:color w:val="DCDCAA"/>
+          <w:sz w:val="21"/>
+          <w:szCs w:val="21"/>
+        </w:rPr>
+        <w:t>floor</w:t>
+      </w:r>
+      <w:proofErr w:type="spellEnd"/>
+      <w:r>
+        <w:rPr>
+          <w:rFonts w:ascii="Consolas" w:eastAsia="Times New Roman" w:hAnsi="Consolas" w:cs="Times New Roman"/>
+          <w:color w:val="D4D4D4"/>
+          <w:sz w:val="21"/>
+          <w:szCs w:val="21"/>
+        </w:rPr>
+        <w:t>(</w:t>
+      </w:r>
+      <w:proofErr w:type="spellStart"/>
+      <w:r>
+        <w:rPr>
+          <w:rFonts w:ascii="Consolas" w:eastAsia="Times New Roman" w:hAnsi="Consolas" w:cs="Times New Roman"/>
+          <w:color w:val="9CDCFE"/>
+          <w:sz w:val="21"/>
+          <w:szCs w:val="21"/>
+        </w:rPr>
+        <w:t>Math</w:t>
+      </w:r>
+      <w:r>
+        <w:rPr>
+          <w:rFonts w:ascii="Consolas" w:eastAsia="Times New Roman" w:hAnsi="Consolas" w:cs="Times New Roman"/>
+          <w:color w:val="D4D4D4"/>
+          <w:sz w:val="21"/>
+          <w:szCs w:val="21"/>
+        </w:rPr>
+        <w:t>.</w:t>
+      </w:r>
+      <w:r>
+        <w:rPr>
+          <w:rFonts w:ascii="Consolas" w:eastAsia="Times New Roman" w:hAnsi="Consolas" w:cs="Times New Roman"/>
+          <w:color w:val="DCDCAA"/>
+          <w:sz w:val="21"/>
+          <w:szCs w:val="21"/>
+        </w:rPr>
+        <w:t>random</w:t>
+      </w:r>
+      <w:proofErr w:type="spellEnd"/>
+      <w:r>
+        <w:rPr>
+          <w:rFonts w:ascii="Consolas" w:eastAsia="Times New Roman" w:hAnsi="Consolas" w:cs="Times New Roman"/>
+          <w:color w:val="D4D4D4"/>
+          <w:sz w:val="21"/>
+          <w:szCs w:val="21"/>
+        </w:rPr>
+        <w:t xml:space="preserve">() * </w:t>
+      </w:r>
+      <w:proofErr w:type="spellStart"/>
+      <w:r>
+        <w:rPr>
+          <w:rFonts w:ascii="Consolas" w:eastAsia="Times New Roman" w:hAnsi="Consolas" w:cs="Times New Roman"/>
+          <w:color w:val="9CDCFE"/>
+          <w:sz w:val="21"/>
+          <w:szCs w:val="21"/>
+        </w:rPr>
+        <w:t>noun</w:t>
+      </w:r>
+      <w:r>
+        <w:rPr>
+          <w:rFonts w:ascii="Consolas" w:eastAsia="Times New Roman" w:hAnsi="Consolas" w:cs="Times New Roman"/>
+          <w:color w:val="D4D4D4"/>
+          <w:sz w:val="21"/>
+          <w:szCs w:val="21"/>
+        </w:rPr>
+        <w:t>.</w:t>
+      </w:r>
+      <w:r>
+        <w:rPr>
+          <w:rFonts w:ascii="Consolas" w:eastAsia="Times New Roman" w:hAnsi="Consolas" w:cs="Times New Roman"/>
+          <w:color w:val="9CDCFE"/>
+          <w:sz w:val="21"/>
+          <w:szCs w:val="21"/>
+        </w:rPr>
+        <w:t>length</w:t>
+      </w:r>
+      <w:proofErr w:type="spellEnd"/>
+      <w:r>
+        <w:rPr>
+          <w:rFonts w:ascii="Consolas" w:eastAsia="Times New Roman" w:hAnsi="Consolas" w:cs="Times New Roman"/>
+          <w:color w:val="D4D4D4"/>
+          <w:sz w:val="21"/>
+          <w:szCs w:val="21"/>
+        </w:rPr>
+        <w:t>)] +</w:t>
+      </w:r>
+    </w:p>
+    <w:p>
+      <w:pPr>
+        <w:shd w:val="clear" w:color="auto" w:fill="1E1E1E"/>
+        <w:spacing w:after="0" w:line="285" w:lineRule="atLeast"/>
+        <w:rPr>
+          <w:rFonts w:ascii="Consolas" w:eastAsia="Times New Roman" w:hAnsi="Consolas" w:cs="Times New Roman"/>
+          <w:color w:val="D4D4D4"/>
+          <w:sz w:val="21"/>
+          <w:szCs w:val="21"/>
+        </w:rPr>
+      </w:pPr>
+      <w:r>
+        <w:rPr>
+          <w:rFonts w:ascii="Consolas" w:eastAsia="Times New Roman" w:hAnsi="Consolas" w:cs="Times New Roman"/>
+          <w:color w:val="D4D4D4"/>
+          <w:sz w:val="21"/>
+          <w:szCs w:val="21"/>
+        </w:rPr>
+        <w:t xml:space="preserve">                    </w:t>
+      </w:r>
+      <w:r>
+        <w:rPr>
+          <w:rFonts w:ascii="Consolas" w:eastAsia="Times New Roman" w:hAnsi="Consolas" w:cs="Times New Roman"/>
+          <w:color w:val="CE9178"/>
+          <w:sz w:val="21"/>
+          <w:szCs w:val="21"/>
+        </w:rPr>
+        <w:t xml:space="preserve">" </w:t>
+      </w:r>
+      <w:proofErr w:type="gramStart"/>
+      <w:r>
+        <w:rPr>
+          <w:rFonts w:ascii="Consolas" w:eastAsia="Times New Roman" w:hAnsi="Consolas" w:cs="Times New Roman"/>
+          <w:color w:val="CE9178"/>
+          <w:sz w:val="21"/>
+          <w:szCs w:val="21"/>
+        </w:rPr>
+        <w:t>and</w:t>
+      </w:r>
+      <w:proofErr w:type="gramEnd"/>
+      <w:r>
+        <w:rPr>
+          <w:rFonts w:ascii="Consolas" w:eastAsia="Times New Roman" w:hAnsi="Consolas" w:cs="Times New Roman"/>
+          <w:color w:val="CE9178"/>
+          <w:sz w:val="21"/>
+          <w:szCs w:val="21"/>
+        </w:rPr>
+        <w:t xml:space="preserve"> have millions of "</w:t>
+      </w:r>
+      <w:r>
+        <w:rPr>
+          <w:rFonts w:ascii="Consolas" w:eastAsia="Times New Roman" w:hAnsi="Consolas" w:cs="Times New Roman"/>
+          <w:color w:val="D4D4D4"/>
+          <w:sz w:val="21"/>
+          <w:szCs w:val="21"/>
+        </w:rPr>
+        <w:t xml:space="preserve"> +</w:t>
+      </w:r>
+    </w:p>
+    <w:p>
+      <w:pPr>
+        <w:shd w:val="clear" w:color="auto" w:fill="1E1E1E"/>
+        <w:spacing w:after="0" w:line="285" w:lineRule="atLeast"/>
+        <w:rPr>
+          <w:rFonts w:ascii="Consolas" w:eastAsia="Times New Roman" w:hAnsi="Consolas" w:cs="Times New Roman"/>
+          <w:color w:val="D4D4D4"/>
+          <w:sz w:val="21"/>
+          <w:szCs w:val="21"/>
+        </w:rPr>
+      </w:pPr>
+      <w:r>
+        <w:rPr>
+          <w:rFonts w:ascii="Consolas" w:eastAsia="Times New Roman" w:hAnsi="Consolas" w:cs="Times New Roman"/>
+          <w:color w:val="D4D4D4"/>
+          <w:sz w:val="21"/>
+          <w:szCs w:val="21"/>
+        </w:rPr>
+        <w:t xml:space="preserve">                    </w:t>
+      </w:r>
+      <w:proofErr w:type="spellStart"/>
+      <w:proofErr w:type="gramStart"/>
+      <w:r>
+        <w:rPr>
+          <w:rFonts w:ascii="Consolas" w:eastAsia="Times New Roman" w:hAnsi="Consolas" w:cs="Times New Roman"/>
+          <w:color w:val="9CDCFE"/>
+          <w:sz w:val="21"/>
+          <w:szCs w:val="21"/>
+        </w:rPr>
+        <w:t>pluralNoun</w:t>
+      </w:r>
+      <w:proofErr w:type="spellEnd"/>
+      <w:r>
+        <w:rPr>
+          <w:rFonts w:ascii="Consolas" w:eastAsia="Times New Roman" w:hAnsi="Consolas" w:cs="Times New Roman"/>
+          <w:color w:val="D4D4D4"/>
+          <w:sz w:val="21"/>
+          <w:szCs w:val="21"/>
+        </w:rPr>
+        <w:t>[</w:t>
+      </w:r>
+      <w:proofErr w:type="spellStart"/>
+      <w:proofErr w:type="gramEnd"/>
+      <w:r>
+        <w:rPr>
+          <w:rFonts w:ascii="Consolas" w:eastAsia="Times New Roman" w:hAnsi="Consolas" w:cs="Times New Roman"/>
+          <w:color w:val="9CDCFE"/>
+          <w:sz w:val="21"/>
+          <w:szCs w:val="21"/>
+        </w:rPr>
+        <w:t>Math</w:t>
+      </w:r>
+      <w:r>
+        <w:rPr>
+          <w:rFonts w:ascii="Consolas" w:eastAsia="Times New Roman" w:hAnsi="Consolas" w:cs="Times New Roman"/>
+          <w:color w:val="D4D4D4"/>
+          <w:sz w:val="21"/>
+          <w:szCs w:val="21"/>
+        </w:rPr>
+        <w:t>.</w:t>
+      </w:r>
+      <w:r>
+        <w:rPr>
+          <w:rFonts w:ascii="Consolas" w:eastAsia="Times New Roman" w:hAnsi="Consolas" w:cs="Times New Roman"/>
+          <w:color w:val="DCDCAA"/>
+          <w:sz w:val="21"/>
+          <w:szCs w:val="21"/>
+        </w:rPr>
+        <w:t>floor</w:t>
+      </w:r>
+      <w:proofErr w:type="spellEnd"/>
+      <w:r>
+        <w:rPr>
+          <w:rFonts w:ascii="Consolas" w:eastAsia="Times New Roman" w:hAnsi="Consolas" w:cs="Times New Roman"/>
+          <w:color w:val="D4D4D4"/>
+          <w:sz w:val="21"/>
+          <w:szCs w:val="21"/>
+        </w:rPr>
+        <w:t>(</w:t>
+      </w:r>
+      <w:proofErr w:type="spellStart"/>
+      <w:r>
+        <w:rPr>
+          <w:rFonts w:ascii="Consolas" w:eastAsia="Times New Roman" w:hAnsi="Consolas" w:cs="Times New Roman"/>
+          <w:color w:val="9CDCFE"/>
+          <w:sz w:val="21"/>
+          <w:szCs w:val="21"/>
+        </w:rPr>
+        <w:t>Math</w:t>
+      </w:r>
+      <w:r>
+        <w:rPr>
+          <w:rFonts w:ascii="Consolas" w:eastAsia="Times New Roman" w:hAnsi="Consolas" w:cs="Times New Roman"/>
+          <w:color w:val="D4D4D4"/>
+          <w:sz w:val="21"/>
+          <w:szCs w:val="21"/>
+        </w:rPr>
+        <w:t>.</w:t>
+      </w:r>
+      <w:r>
+        <w:rPr>
+          <w:rFonts w:ascii="Consolas" w:eastAsia="Times New Roman" w:hAnsi="Consolas" w:cs="Times New Roman"/>
+          <w:color w:val="DCDCAA"/>
+          <w:sz w:val="21"/>
+          <w:szCs w:val="21"/>
+        </w:rPr>
+        <w:t>random</w:t>
+      </w:r>
+      <w:proofErr w:type="spellEnd"/>
+      <w:r>
+        <w:rPr>
+          <w:rFonts w:ascii="Consolas" w:eastAsia="Times New Roman" w:hAnsi="Consolas" w:cs="Times New Roman"/>
+          <w:color w:val="D4D4D4"/>
+          <w:sz w:val="21"/>
+          <w:szCs w:val="21"/>
+        </w:rPr>
+        <w:t xml:space="preserve">() * </w:t>
+      </w:r>
+      <w:proofErr w:type="spellStart"/>
+      <w:r>
+        <w:rPr>
+          <w:rFonts w:ascii="Consolas" w:eastAsia="Times New Roman" w:hAnsi="Consolas" w:cs="Times New Roman"/>
+          <w:color w:val="9CDCFE"/>
+          <w:sz w:val="21"/>
+          <w:szCs w:val="21"/>
+        </w:rPr>
+        <w:t>pluralNoun</w:t>
+      </w:r>
+      <w:r>
+        <w:rPr>
+          <w:rFonts w:ascii="Consolas" w:eastAsia="Times New Roman" w:hAnsi="Consolas" w:cs="Times New Roman"/>
+          <w:color w:val="D4D4D4"/>
+          <w:sz w:val="21"/>
+          <w:szCs w:val="21"/>
+        </w:rPr>
+        <w:t>.</w:t>
+      </w:r>
+      <w:r>
+        <w:rPr>
+          <w:rFonts w:ascii="Consolas" w:eastAsia="Times New Roman" w:hAnsi="Consolas" w:cs="Times New Roman"/>
+          <w:color w:val="9CDCFE"/>
+          <w:sz w:val="21"/>
+          <w:szCs w:val="21"/>
+        </w:rPr>
+        <w:t>length</w:t>
+      </w:r>
+      <w:proofErr w:type="spellEnd"/>
+      <w:r>
+        <w:rPr>
+          <w:rFonts w:ascii="Consolas" w:eastAsia="Times New Roman" w:hAnsi="Consolas" w:cs="Times New Roman"/>
+          <w:color w:val="D4D4D4"/>
+          <w:sz w:val="21"/>
+          <w:szCs w:val="21"/>
+        </w:rPr>
+        <w:t>)] +</w:t>
+      </w:r>
+    </w:p>
+    <w:p>
+      <w:pPr>
+        <w:shd w:val="clear" w:color="auto" w:fill="1E1E1E"/>
+        <w:spacing w:after="0" w:line="285" w:lineRule="atLeast"/>
+        <w:rPr>
+          <w:rFonts w:ascii="Consolas" w:eastAsia="Times New Roman" w:hAnsi="Consolas" w:cs="Times New Roman"/>
+          <w:color w:val="D4D4D4"/>
+          <w:sz w:val="21"/>
+          <w:szCs w:val="21"/>
+        </w:rPr>
+      </w:pPr>
+      <w:r>
+        <w:rPr>
+          <w:rFonts w:ascii="Consolas" w:eastAsia="Times New Roman" w:hAnsi="Consolas" w:cs="Times New Roman"/>
+          <w:color w:val="D4D4D4"/>
+          <w:sz w:val="21"/>
+          <w:szCs w:val="21"/>
+        </w:rPr>
+        <w:t xml:space="preserve">                    </w:t>
+      </w:r>
+      <w:r>
+        <w:rPr>
+          <w:rFonts w:ascii="Consolas" w:eastAsia="Times New Roman" w:hAnsi="Consolas" w:cs="Times New Roman"/>
+          <w:color w:val="CE9178"/>
+          <w:sz w:val="21"/>
+          <w:szCs w:val="21"/>
+        </w:rPr>
+        <w:t xml:space="preserve">" </w:t>
+      </w:r>
+      <w:proofErr w:type="gramStart"/>
+      <w:r>
+        <w:rPr>
+          <w:rFonts w:ascii="Consolas" w:eastAsia="Times New Roman" w:hAnsi="Consolas" w:cs="Times New Roman"/>
+          <w:color w:val="CE9178"/>
+          <w:sz w:val="21"/>
+          <w:szCs w:val="21"/>
+        </w:rPr>
+        <w:t>in</w:t>
+      </w:r>
+      <w:proofErr w:type="gramEnd"/>
+      <w:r>
+        <w:rPr>
+          <w:rFonts w:ascii="Consolas" w:eastAsia="Times New Roman" w:hAnsi="Consolas" w:cs="Times New Roman"/>
+          <w:color w:val="CE9178"/>
+          <w:sz w:val="21"/>
+          <w:szCs w:val="21"/>
+        </w:rPr>
+        <w:t xml:space="preserve"> the bank, you must do your homework and study "</w:t>
+      </w:r>
+      <w:r>
+        <w:rPr>
+          <w:rFonts w:ascii="Consolas" w:eastAsia="Times New Roman" w:hAnsi="Consolas" w:cs="Times New Roman"/>
+          <w:color w:val="D4D4D4"/>
+          <w:sz w:val="21"/>
+          <w:szCs w:val="21"/>
+        </w:rPr>
+        <w:t xml:space="preserve"> +</w:t>
+      </w:r>
+    </w:p>
+    <w:p>
+      <w:pPr>
+        <w:shd w:val="clear" w:color="auto" w:fill="1E1E1E"/>
+        <w:spacing w:after="0" w:line="285" w:lineRule="atLeast"/>
+        <w:rPr>
+          <w:rFonts w:ascii="Consolas" w:eastAsia="Times New Roman" w:hAnsi="Consolas" w:cs="Times New Roman"/>
+          <w:color w:val="D4D4D4"/>
+          <w:sz w:val="21"/>
+          <w:szCs w:val="21"/>
+        </w:rPr>
+      </w:pPr>
+      <w:r>
+        <w:rPr>
+          <w:rFonts w:ascii="Consolas" w:eastAsia="Times New Roman" w:hAnsi="Consolas" w:cs="Times New Roman"/>
+          <w:color w:val="D4D4D4"/>
+          <w:sz w:val="21"/>
+          <w:szCs w:val="21"/>
+        </w:rPr>
+        <w:t xml:space="preserve">                    </w:t>
+      </w:r>
+      <w:proofErr w:type="gramStart"/>
+      <w:r>
+        <w:rPr>
+          <w:rFonts w:ascii="Consolas" w:eastAsia="Times New Roman" w:hAnsi="Consolas" w:cs="Times New Roman"/>
+          <w:color w:val="9CDCFE"/>
+          <w:sz w:val="21"/>
+          <w:szCs w:val="21"/>
+        </w:rPr>
+        <w:t>adverb</w:t>
+      </w:r>
+      <w:r>
+        <w:rPr>
+          <w:rFonts w:ascii="Consolas" w:eastAsia="Times New Roman" w:hAnsi="Consolas" w:cs="Times New Roman"/>
+          <w:color w:val="D4D4D4"/>
+          <w:sz w:val="21"/>
+          <w:szCs w:val="21"/>
+        </w:rPr>
+        <w:t>[</w:t>
+      </w:r>
+      <w:proofErr w:type="spellStart"/>
+      <w:proofErr w:type="gramEnd"/>
+      <w:r>
+        <w:rPr>
+          <w:rFonts w:ascii="Consolas" w:eastAsia="Times New Roman" w:hAnsi="Consolas" w:cs="Times New Roman"/>
+          <w:color w:val="9CDCFE"/>
+          <w:sz w:val="21"/>
+          <w:szCs w:val="21"/>
+        </w:rPr>
+        <w:t>Math</w:t>
+      </w:r>
+      <w:r>
+        <w:rPr>
+          <w:rFonts w:ascii="Consolas" w:eastAsia="Times New Roman" w:hAnsi="Consolas" w:cs="Times New Roman"/>
+          <w:color w:val="D4D4D4"/>
+          <w:sz w:val="21"/>
+          <w:szCs w:val="21"/>
+        </w:rPr>
+        <w:t>.</w:t>
+      </w:r>
+      <w:r>
+        <w:rPr>
+          <w:rFonts w:ascii="Consolas" w:eastAsia="Times New Roman" w:hAnsi="Consolas" w:cs="Times New Roman"/>
+          <w:color w:val="DCDCAA"/>
+          <w:sz w:val="21"/>
+          <w:szCs w:val="21"/>
+        </w:rPr>
+        <w:t>floor</w:t>
+      </w:r>
+      <w:proofErr w:type="spellEnd"/>
+      <w:r>
+        <w:rPr>
+          <w:rFonts w:ascii="Consolas" w:eastAsia="Times New Roman" w:hAnsi="Consolas" w:cs="Times New Roman"/>
+          <w:color w:val="D4D4D4"/>
+          <w:sz w:val="21"/>
+          <w:szCs w:val="21"/>
+        </w:rPr>
+        <w:t>(</w:t>
+      </w:r>
+      <w:proofErr w:type="spellStart"/>
+      <w:r>
+        <w:rPr>
+          <w:rFonts w:ascii="Consolas" w:eastAsia="Times New Roman" w:hAnsi="Consolas" w:cs="Times New Roman"/>
+          <w:color w:val="9CDCFE"/>
+          <w:sz w:val="21"/>
+          <w:szCs w:val="21"/>
+        </w:rPr>
+        <w:t>Math</w:t>
+      </w:r>
+      <w:r>
+        <w:rPr>
+          <w:rFonts w:ascii="Consolas" w:eastAsia="Times New Roman" w:hAnsi="Consolas" w:cs="Times New Roman"/>
+          <w:color w:val="D4D4D4"/>
+          <w:sz w:val="21"/>
+          <w:szCs w:val="21"/>
+        </w:rPr>
+        <w:t>.</w:t>
+      </w:r>
+      <w:r>
+        <w:rPr>
+          <w:rFonts w:ascii="Consolas" w:eastAsia="Times New Roman" w:hAnsi="Consolas" w:cs="Times New Roman"/>
+          <w:color w:val="DCDCAA"/>
+          <w:sz w:val="21"/>
+          <w:szCs w:val="21"/>
+        </w:rPr>
+        <w:t>random</w:t>
+      </w:r>
+      <w:proofErr w:type="spellEnd"/>
+      <w:r>
+        <w:rPr>
+          <w:rFonts w:ascii="Consolas" w:eastAsia="Times New Roman" w:hAnsi="Consolas" w:cs="Times New Roman"/>
+          <w:color w:val="D4D4D4"/>
+          <w:sz w:val="21"/>
+          <w:szCs w:val="21"/>
+        </w:rPr>
+        <w:t xml:space="preserve">() * </w:t>
+      </w:r>
+      <w:proofErr w:type="spellStart"/>
+      <w:r>
+        <w:rPr>
+          <w:rFonts w:ascii="Consolas" w:eastAsia="Times New Roman" w:hAnsi="Consolas" w:cs="Times New Roman"/>
+          <w:color w:val="9CDCFE"/>
+          <w:sz w:val="21"/>
+          <w:szCs w:val="21"/>
+        </w:rPr>
+        <w:t>adverb</w:t>
+      </w:r>
+      <w:r>
+        <w:rPr>
+          <w:rFonts w:ascii="Consolas" w:eastAsia="Times New Roman" w:hAnsi="Consolas" w:cs="Times New Roman"/>
+          <w:color w:val="D4D4D4"/>
+          <w:sz w:val="21"/>
+          <w:szCs w:val="21"/>
+        </w:rPr>
+        <w:t>.</w:t>
+      </w:r>
+      <w:r>
+        <w:rPr>
+          <w:rFonts w:ascii="Consolas" w:eastAsia="Times New Roman" w:hAnsi="Consolas" w:cs="Times New Roman"/>
+          <w:color w:val="9CDCFE"/>
+          <w:sz w:val="21"/>
+          <w:szCs w:val="21"/>
+        </w:rPr>
+        <w:t>length</w:t>
+      </w:r>
+      <w:proofErr w:type="spellEnd"/>
+      <w:r>
+        <w:rPr>
+          <w:rFonts w:ascii="Consolas" w:eastAsia="Times New Roman" w:hAnsi="Consolas" w:cs="Times New Roman"/>
+          <w:color w:val="D4D4D4"/>
+          <w:sz w:val="21"/>
+          <w:szCs w:val="21"/>
+        </w:rPr>
+        <w:t>)] +</w:t>
+      </w:r>
+    </w:p>
+    <w:p>
+      <w:pPr>
+        <w:shd w:val="clear" w:color="auto" w:fill="1E1E1E"/>
+        <w:spacing w:after="0" w:line="285" w:lineRule="atLeast"/>
+        <w:rPr>
+          <w:rFonts w:ascii="Consolas" w:eastAsia="Times New Roman" w:hAnsi="Consolas" w:cs="Times New Roman"/>
+          <w:color w:val="D4D4D4"/>
+          <w:sz w:val="21"/>
+          <w:szCs w:val="21"/>
+        </w:rPr>
+      </w:pPr>
+      <w:r>
+        <w:rPr>
+          <w:rFonts w:ascii="Consolas" w:eastAsia="Times New Roman" w:hAnsi="Consolas" w:cs="Times New Roman"/>
+          <w:color w:val="D4D4D4"/>
+          <w:sz w:val="21"/>
+          <w:szCs w:val="21"/>
+        </w:rPr>
+        <w:t xml:space="preserve">                    </w:t>
+      </w:r>
+      <w:r>
+        <w:rPr>
+          <w:rFonts w:ascii="Consolas" w:eastAsia="Times New Roman" w:hAnsi="Consolas" w:cs="Times New Roman"/>
+          <w:color w:val="CE9178"/>
+          <w:sz w:val="21"/>
+          <w:szCs w:val="21"/>
+        </w:rPr>
+        <w:t>". if you just sit around and "</w:t>
+      </w:r>
+      <w:r>
+        <w:rPr>
+          <w:rFonts w:ascii="Consolas" w:eastAsia="Times New Roman" w:hAnsi="Consolas" w:cs="Times New Roman"/>
+          <w:color w:val="D4D4D4"/>
+          <w:sz w:val="21"/>
+          <w:szCs w:val="21"/>
+        </w:rPr>
+        <w:t xml:space="preserve"> +</w:t>
+      </w:r>
+    </w:p>
+    <w:p>
+      <w:pPr>
+        <w:shd w:val="clear" w:color="auto" w:fill="1E1E1E"/>
+        <w:spacing w:after="0" w:line="285" w:lineRule="atLeast"/>
+        <w:rPr>
+          <w:rFonts w:ascii="Consolas" w:eastAsia="Times New Roman" w:hAnsi="Consolas" w:cs="Times New Roman"/>
+          <w:color w:val="D4D4D4"/>
+          <w:sz w:val="21"/>
+          <w:szCs w:val="21"/>
+        </w:rPr>
+      </w:pPr>
+      <w:r>
+        <w:rPr>
+          <w:rFonts w:ascii="Consolas" w:eastAsia="Times New Roman" w:hAnsi="Consolas" w:cs="Times New Roman"/>
+          <w:color w:val="D4D4D4"/>
+          <w:sz w:val="21"/>
+          <w:szCs w:val="21"/>
+        </w:rPr>
+        <w:t xml:space="preserve">                    </w:t>
+      </w:r>
+      <w:proofErr w:type="gramStart"/>
+      <w:r>
+        <w:rPr>
+          <w:rFonts w:ascii="Consolas" w:eastAsia="Times New Roman" w:hAnsi="Consolas" w:cs="Times New Roman"/>
+          <w:color w:val="9CDCFE"/>
+          <w:sz w:val="21"/>
+          <w:szCs w:val="21"/>
+        </w:rPr>
+        <w:t>verb</w:t>
+      </w:r>
+      <w:r>
+        <w:rPr>
+          <w:rFonts w:ascii="Consolas" w:eastAsia="Times New Roman" w:hAnsi="Consolas" w:cs="Times New Roman"/>
+          <w:color w:val="D4D4D4"/>
+          <w:sz w:val="21"/>
+          <w:szCs w:val="21"/>
+        </w:rPr>
+        <w:t>[</w:t>
+      </w:r>
+      <w:proofErr w:type="spellStart"/>
+      <w:proofErr w:type="gramEnd"/>
+      <w:r>
+        <w:rPr>
+          <w:rFonts w:ascii="Consolas" w:eastAsia="Times New Roman" w:hAnsi="Consolas" w:cs="Times New Roman"/>
+          <w:color w:val="9CDCFE"/>
+          <w:sz w:val="21"/>
+          <w:szCs w:val="21"/>
+        </w:rPr>
+        <w:t>Math</w:t>
+      </w:r>
+      <w:r>
+        <w:rPr>
+          <w:rFonts w:ascii="Consolas" w:eastAsia="Times New Roman" w:hAnsi="Consolas" w:cs="Times New Roman"/>
+          <w:color w:val="D4D4D4"/>
+          <w:sz w:val="21"/>
+          <w:szCs w:val="21"/>
+        </w:rPr>
+        <w:t>.</w:t>
+      </w:r>
+      <w:r>
+        <w:rPr>
+          <w:rFonts w:ascii="Consolas" w:eastAsia="Times New Roman" w:hAnsi="Consolas" w:cs="Times New Roman"/>
+          <w:color w:val="DCDCAA"/>
+          <w:sz w:val="21"/>
+          <w:szCs w:val="21"/>
+        </w:rPr>
+        <w:t>floor</w:t>
+      </w:r>
+      <w:proofErr w:type="spellEnd"/>
+      <w:r>
+        <w:rPr>
+          <w:rFonts w:ascii="Consolas" w:eastAsia="Times New Roman" w:hAnsi="Consolas" w:cs="Times New Roman"/>
+          <w:color w:val="D4D4D4"/>
+          <w:sz w:val="21"/>
+          <w:szCs w:val="21"/>
+        </w:rPr>
+        <w:t>(</w:t>
+      </w:r>
+      <w:proofErr w:type="spellStart"/>
+      <w:r>
+        <w:rPr>
+          <w:rFonts w:ascii="Consolas" w:eastAsia="Times New Roman" w:hAnsi="Consolas" w:cs="Times New Roman"/>
+          <w:color w:val="9CDCFE"/>
+          <w:sz w:val="21"/>
+          <w:szCs w:val="21"/>
+        </w:rPr>
+        <w:t>Math</w:t>
+      </w:r>
+      <w:r>
+        <w:rPr>
+          <w:rFonts w:ascii="Consolas" w:eastAsia="Times New Roman" w:hAnsi="Consolas" w:cs="Times New Roman"/>
+          <w:color w:val="D4D4D4"/>
+          <w:sz w:val="21"/>
+          <w:szCs w:val="21"/>
+        </w:rPr>
+        <w:t>.</w:t>
+      </w:r>
+      <w:r>
+        <w:rPr>
+          <w:rFonts w:ascii="Consolas" w:eastAsia="Times New Roman" w:hAnsi="Consolas" w:cs="Times New Roman"/>
+          <w:color w:val="DCDCAA"/>
+          <w:sz w:val="21"/>
+          <w:szCs w:val="21"/>
+        </w:rPr>
+        <w:t>random</w:t>
+      </w:r>
+      <w:proofErr w:type="spellEnd"/>
+      <w:r>
+        <w:rPr>
+          <w:rFonts w:ascii="Consolas" w:eastAsia="Times New Roman" w:hAnsi="Consolas" w:cs="Times New Roman"/>
+          <w:color w:val="D4D4D4"/>
+          <w:sz w:val="21"/>
+          <w:szCs w:val="21"/>
+        </w:rPr>
+        <w:t xml:space="preserve">() * </w:t>
+      </w:r>
+      <w:proofErr w:type="spellStart"/>
+      <w:r>
+        <w:rPr>
+          <w:rFonts w:ascii="Consolas" w:eastAsia="Times New Roman" w:hAnsi="Consolas" w:cs="Times New Roman"/>
+          <w:color w:val="9CDCFE"/>
+          <w:sz w:val="21"/>
+          <w:szCs w:val="21"/>
+        </w:rPr>
+        <w:t>verb</w:t>
+      </w:r>
+      <w:r>
+        <w:rPr>
+          <w:rFonts w:ascii="Consolas" w:eastAsia="Times New Roman" w:hAnsi="Consolas" w:cs="Times New Roman"/>
+          <w:color w:val="D4D4D4"/>
+          <w:sz w:val="21"/>
+          <w:szCs w:val="21"/>
+        </w:rPr>
+        <w:t>.</w:t>
+      </w:r>
+      <w:r>
+        <w:rPr>
+          <w:rFonts w:ascii="Consolas" w:eastAsia="Times New Roman" w:hAnsi="Consolas" w:cs="Times New Roman"/>
+          <w:color w:val="9CDCFE"/>
+          <w:sz w:val="21"/>
+          <w:szCs w:val="21"/>
+        </w:rPr>
+        <w:t>length</w:t>
+      </w:r>
+      <w:proofErr w:type="spellEnd"/>
+      <w:r>
+        <w:rPr>
+          <w:rFonts w:ascii="Consolas" w:eastAsia="Times New Roman" w:hAnsi="Consolas" w:cs="Times New Roman"/>
+          <w:color w:val="D4D4D4"/>
+          <w:sz w:val="21"/>
+          <w:szCs w:val="21"/>
+        </w:rPr>
+        <w:t>)] +</w:t>
+      </w:r>
+    </w:p>
+    <w:p>
+      <w:pPr>
+        <w:shd w:val="clear" w:color="auto" w:fill="1E1E1E"/>
+        <w:spacing w:after="0" w:line="285" w:lineRule="atLeast"/>
+        <w:rPr>
+          <w:rFonts w:ascii="Consolas" w:eastAsia="Times New Roman" w:hAnsi="Consolas" w:cs="Times New Roman"/>
+          <w:color w:val="D4D4D4"/>
+          <w:sz w:val="21"/>
+          <w:szCs w:val="21"/>
+        </w:rPr>
+      </w:pPr>
+      <w:r>
+        <w:rPr>
+          <w:rFonts w:ascii="Consolas" w:eastAsia="Times New Roman" w:hAnsi="Consolas" w:cs="Times New Roman"/>
+          <w:color w:val="D4D4D4"/>
+          <w:sz w:val="21"/>
+          <w:szCs w:val="21"/>
+        </w:rPr>
+        <w:t xml:space="preserve">                    </w:t>
+      </w:r>
+      <w:r>
+        <w:rPr>
+          <w:rFonts w:ascii="Consolas" w:eastAsia="Times New Roman" w:hAnsi="Consolas" w:cs="Times New Roman"/>
+          <w:color w:val="CE9178"/>
+          <w:sz w:val="21"/>
+          <w:szCs w:val="21"/>
+        </w:rPr>
+        <w:t>", you won't get ahead in life. you must learn to pay attention to every "</w:t>
+      </w:r>
+      <w:r>
+        <w:rPr>
+          <w:rFonts w:ascii="Consolas" w:eastAsia="Times New Roman" w:hAnsi="Consolas" w:cs="Times New Roman"/>
+          <w:color w:val="D4D4D4"/>
+          <w:sz w:val="21"/>
+          <w:szCs w:val="21"/>
+        </w:rPr>
+        <w:t xml:space="preserve"> +</w:t>
+      </w:r>
+    </w:p>
+    <w:p>
+      <w:pPr>
+        <w:shd w:val="clear" w:color="auto" w:fill="1E1E1E"/>
+        <w:spacing w:after="0" w:line="285" w:lineRule="atLeast"/>
+        <w:rPr>
+          <w:rFonts w:ascii="Consolas" w:eastAsia="Times New Roman" w:hAnsi="Consolas" w:cs="Times New Roman"/>
+          <w:color w:val="D4D4D4"/>
+          <w:sz w:val="21"/>
+          <w:szCs w:val="21"/>
+        </w:rPr>
+      </w:pPr>
+      <w:r>
+        <w:rPr>
+          <w:rFonts w:ascii="Consolas" w:eastAsia="Times New Roman" w:hAnsi="Consolas" w:cs="Times New Roman"/>
+          <w:color w:val="D4D4D4"/>
+          <w:sz w:val="21"/>
+          <w:szCs w:val="21"/>
+        </w:rPr>
+        <w:t xml:space="preserve">                    </w:t>
+      </w:r>
+      <w:proofErr w:type="gramStart"/>
+      <w:r>
+        <w:rPr>
+          <w:rFonts w:ascii="Consolas" w:eastAsia="Times New Roman" w:hAnsi="Consolas" w:cs="Times New Roman"/>
+          <w:color w:val="9CDCFE"/>
+          <w:sz w:val="21"/>
+          <w:szCs w:val="21"/>
+        </w:rPr>
+        <w:t>adjective</w:t>
+      </w:r>
+      <w:r>
+        <w:rPr>
+          <w:rFonts w:ascii="Consolas" w:eastAsia="Times New Roman" w:hAnsi="Consolas" w:cs="Times New Roman"/>
+          <w:color w:val="D4D4D4"/>
+          <w:sz w:val="21"/>
+          <w:szCs w:val="21"/>
+        </w:rPr>
+        <w:t>[</w:t>
+      </w:r>
+      <w:proofErr w:type="spellStart"/>
+      <w:proofErr w:type="gramEnd"/>
+      <w:r>
+        <w:rPr>
+          <w:rFonts w:ascii="Consolas" w:eastAsia="Times New Roman" w:hAnsi="Consolas" w:cs="Times New Roman"/>
+          <w:color w:val="9CDCFE"/>
+          <w:sz w:val="21"/>
+          <w:szCs w:val="21"/>
+        </w:rPr>
+        <w:t>Math</w:t>
+      </w:r>
+      <w:r>
+        <w:rPr>
+          <w:rFonts w:ascii="Consolas" w:eastAsia="Times New Roman" w:hAnsi="Consolas" w:cs="Times New Roman"/>
+          <w:color w:val="D4D4D4"/>
+          <w:sz w:val="21"/>
+          <w:szCs w:val="21"/>
+        </w:rPr>
+        <w:t>.</w:t>
+      </w:r>
+      <w:r>
+        <w:rPr>
+          <w:rFonts w:ascii="Consolas" w:eastAsia="Times New Roman" w:hAnsi="Consolas" w:cs="Times New Roman"/>
+          <w:color w:val="DCDCAA"/>
+          <w:sz w:val="21"/>
+          <w:szCs w:val="21"/>
+        </w:rPr>
+        <w:t>floor</w:t>
+      </w:r>
+      <w:proofErr w:type="spellEnd"/>
+      <w:r>
+        <w:rPr>
+          <w:rFonts w:ascii="Consolas" w:eastAsia="Times New Roman" w:hAnsi="Consolas" w:cs="Times New Roman"/>
+          <w:color w:val="D4D4D4"/>
+          <w:sz w:val="21"/>
+          <w:szCs w:val="21"/>
+        </w:rPr>
+        <w:t>(</w:t>
+      </w:r>
+      <w:proofErr w:type="spellStart"/>
+      <w:r>
+        <w:rPr>
+          <w:rFonts w:ascii="Consolas" w:eastAsia="Times New Roman" w:hAnsi="Consolas" w:cs="Times New Roman"/>
+          <w:color w:val="9CDCFE"/>
+          <w:sz w:val="21"/>
+          <w:szCs w:val="21"/>
+        </w:rPr>
+        <w:t>Math</w:t>
+      </w:r>
+      <w:r>
+        <w:rPr>
+          <w:rFonts w:ascii="Consolas" w:eastAsia="Times New Roman" w:hAnsi="Consolas" w:cs="Times New Roman"/>
+          <w:color w:val="D4D4D4"/>
+          <w:sz w:val="21"/>
+          <w:szCs w:val="21"/>
+        </w:rPr>
+        <w:t>.</w:t>
+      </w:r>
+      <w:r>
+        <w:rPr>
+          <w:rFonts w:ascii="Consolas" w:eastAsia="Times New Roman" w:hAnsi="Consolas" w:cs="Times New Roman"/>
+          <w:color w:val="DCDCAA"/>
+          <w:sz w:val="21"/>
+          <w:szCs w:val="21"/>
+        </w:rPr>
+        <w:t>random</w:t>
+      </w:r>
+      <w:proofErr w:type="spellEnd"/>
+      <w:r>
+        <w:rPr>
+          <w:rFonts w:ascii="Consolas" w:eastAsia="Times New Roman" w:hAnsi="Consolas" w:cs="Times New Roman"/>
+          <w:color w:val="D4D4D4"/>
+          <w:sz w:val="21"/>
+          <w:szCs w:val="21"/>
+        </w:rPr>
+        <w:t xml:space="preserve">() * </w:t>
+      </w:r>
+      <w:proofErr w:type="spellStart"/>
+      <w:r>
+        <w:rPr>
+          <w:rFonts w:ascii="Consolas" w:eastAsia="Times New Roman" w:hAnsi="Consolas" w:cs="Times New Roman"/>
+          <w:color w:val="9CDCFE"/>
+          <w:sz w:val="21"/>
+          <w:szCs w:val="21"/>
+        </w:rPr>
+        <w:t>adjective</w:t>
+      </w:r>
+      <w:r>
+        <w:rPr>
+          <w:rFonts w:ascii="Consolas" w:eastAsia="Times New Roman" w:hAnsi="Consolas" w:cs="Times New Roman"/>
+          <w:color w:val="D4D4D4"/>
+          <w:sz w:val="21"/>
+          <w:szCs w:val="21"/>
+        </w:rPr>
+        <w:t>.</w:t>
+      </w:r>
+      <w:r>
+        <w:rPr>
+          <w:rFonts w:ascii="Consolas" w:eastAsia="Times New Roman" w:hAnsi="Consolas" w:cs="Times New Roman"/>
+          <w:color w:val="9CDCFE"/>
+          <w:sz w:val="21"/>
+          <w:szCs w:val="21"/>
+        </w:rPr>
+        <w:t>length</w:t>
+      </w:r>
+      <w:proofErr w:type="spellEnd"/>
+      <w:r>
+        <w:rPr>
+          <w:rFonts w:ascii="Consolas" w:eastAsia="Times New Roman" w:hAnsi="Consolas" w:cs="Times New Roman"/>
+          <w:color w:val="D4D4D4"/>
+          <w:sz w:val="21"/>
+          <w:szCs w:val="21"/>
+        </w:rPr>
+        <w:t>)] +</w:t>
+      </w:r>
+    </w:p>
+    <w:p>
+      <w:pPr>
+        <w:shd w:val="clear" w:color="auto" w:fill="1E1E1E"/>
+        <w:spacing w:after="0" w:line="285" w:lineRule="atLeast"/>
+        <w:rPr>
+          <w:rFonts w:ascii="Consolas" w:eastAsia="Times New Roman" w:hAnsi="Consolas" w:cs="Times New Roman"/>
+          <w:color w:val="D4D4D4"/>
+          <w:sz w:val="21"/>
+          <w:szCs w:val="21"/>
+        </w:rPr>
+      </w:pPr>
+      <w:r>
+        <w:rPr>
+          <w:rFonts w:ascii="Consolas" w:eastAsia="Times New Roman" w:hAnsi="Consolas" w:cs="Times New Roman"/>
+          <w:color w:val="D4D4D4"/>
+          <w:sz w:val="21"/>
+          <w:szCs w:val="21"/>
+        </w:rPr>
+        <w:t xml:space="preserve">                    </w:t>
+      </w:r>
+      <w:r>
+        <w:rPr>
+          <w:rFonts w:ascii="Consolas" w:eastAsia="Times New Roman" w:hAnsi="Consolas" w:cs="Times New Roman"/>
+          <w:color w:val="CE9178"/>
+          <w:sz w:val="21"/>
+          <w:szCs w:val="21"/>
+        </w:rPr>
+        <w:t xml:space="preserve">" </w:t>
+      </w:r>
+      <w:proofErr w:type="gramStart"/>
+      <w:r>
+        <w:rPr>
+          <w:rFonts w:ascii="Consolas" w:eastAsia="Times New Roman" w:hAnsi="Consolas" w:cs="Times New Roman"/>
+          <w:color w:val="CE9178"/>
+          <w:sz w:val="21"/>
+          <w:szCs w:val="21"/>
+        </w:rPr>
+        <w:t>thing</w:t>
+      </w:r>
+      <w:proofErr w:type="gramEnd"/>
+      <w:r>
+        <w:rPr>
+          <w:rFonts w:ascii="Consolas" w:eastAsia="Times New Roman" w:hAnsi="Consolas" w:cs="Times New Roman"/>
+          <w:color w:val="CE9178"/>
+          <w:sz w:val="21"/>
+          <w:szCs w:val="21"/>
+        </w:rPr>
+        <w:t xml:space="preserve"> your teacher says. Do not interrupt or whisper to other "</w:t>
+      </w:r>
+      <w:r>
+        <w:rPr>
+          <w:rFonts w:ascii="Consolas" w:eastAsia="Times New Roman" w:hAnsi="Consolas" w:cs="Times New Roman"/>
+          <w:color w:val="D4D4D4"/>
+          <w:sz w:val="21"/>
+          <w:szCs w:val="21"/>
+        </w:rPr>
+        <w:t xml:space="preserve"> +</w:t>
+      </w:r>
+    </w:p>
+    <w:p>
+      <w:pPr>
+        <w:shd w:val="clear" w:color="auto" w:fill="1E1E1E"/>
+        <w:spacing w:after="0" w:line="285" w:lineRule="atLeast"/>
+        <w:rPr>
+          <w:rFonts w:ascii="Consolas" w:eastAsia="Times New Roman" w:hAnsi="Consolas" w:cs="Times New Roman"/>
+          <w:color w:val="D4D4D4"/>
+          <w:sz w:val="21"/>
+          <w:szCs w:val="21"/>
+        </w:rPr>
+      </w:pPr>
+      <w:r>
+        <w:rPr>
+          <w:rFonts w:ascii="Consolas" w:eastAsia="Times New Roman" w:hAnsi="Consolas" w:cs="Times New Roman"/>
+          <w:color w:val="D4D4D4"/>
+          <w:sz w:val="21"/>
+          <w:szCs w:val="21"/>
+        </w:rPr>
+        <w:t xml:space="preserve">                    </w:t>
+      </w:r>
+      <w:proofErr w:type="spellStart"/>
+      <w:proofErr w:type="gramStart"/>
+      <w:r>
+        <w:rPr>
+          <w:rFonts w:ascii="Consolas" w:eastAsia="Times New Roman" w:hAnsi="Consolas" w:cs="Times New Roman"/>
+          <w:color w:val="9CDCFE"/>
+          <w:sz w:val="21"/>
+          <w:szCs w:val="21"/>
+        </w:rPr>
+        <w:t>pluralNoun</w:t>
+      </w:r>
+      <w:proofErr w:type="spellEnd"/>
+      <w:r>
+        <w:rPr>
+          <w:rFonts w:ascii="Consolas" w:eastAsia="Times New Roman" w:hAnsi="Consolas" w:cs="Times New Roman"/>
+          <w:color w:val="D4D4D4"/>
+          <w:sz w:val="21"/>
+          <w:szCs w:val="21"/>
+        </w:rPr>
+        <w:t>[</w:t>
+      </w:r>
+      <w:proofErr w:type="spellStart"/>
+      <w:proofErr w:type="gramEnd"/>
+      <w:r>
+        <w:rPr>
+          <w:rFonts w:ascii="Consolas" w:eastAsia="Times New Roman" w:hAnsi="Consolas" w:cs="Times New Roman"/>
+          <w:color w:val="9CDCFE"/>
+          <w:sz w:val="21"/>
+          <w:szCs w:val="21"/>
+        </w:rPr>
+        <w:t>Math</w:t>
+      </w:r>
+      <w:r>
+        <w:rPr>
+          <w:rFonts w:ascii="Consolas" w:eastAsia="Times New Roman" w:hAnsi="Consolas" w:cs="Times New Roman"/>
+          <w:color w:val="D4D4D4"/>
+          <w:sz w:val="21"/>
+          <w:szCs w:val="21"/>
+        </w:rPr>
+        <w:t>.</w:t>
+      </w:r>
+      <w:r>
+        <w:rPr>
+          <w:rFonts w:ascii="Consolas" w:eastAsia="Times New Roman" w:hAnsi="Consolas" w:cs="Times New Roman"/>
+          <w:color w:val="DCDCAA"/>
+          <w:sz w:val="21"/>
+          <w:szCs w:val="21"/>
+        </w:rPr>
+        <w:t>floor</w:t>
+      </w:r>
+      <w:proofErr w:type="spellEnd"/>
+      <w:r>
+        <w:rPr>
+          <w:rFonts w:ascii="Consolas" w:eastAsia="Times New Roman" w:hAnsi="Consolas" w:cs="Times New Roman"/>
+          <w:color w:val="D4D4D4"/>
+          <w:sz w:val="21"/>
+          <w:szCs w:val="21"/>
+        </w:rPr>
+        <w:t>(</w:t>
+      </w:r>
+      <w:proofErr w:type="spellStart"/>
+      <w:r>
+        <w:rPr>
+          <w:rFonts w:ascii="Consolas" w:eastAsia="Times New Roman" w:hAnsi="Consolas" w:cs="Times New Roman"/>
+          <w:color w:val="9CDCFE"/>
+          <w:sz w:val="21"/>
+          <w:szCs w:val="21"/>
+        </w:rPr>
+        <w:t>Math</w:t>
+      </w:r>
+      <w:r>
+        <w:rPr>
+          <w:rFonts w:ascii="Consolas" w:eastAsia="Times New Roman" w:hAnsi="Consolas" w:cs="Times New Roman"/>
+          <w:color w:val="D4D4D4"/>
+          <w:sz w:val="21"/>
+          <w:szCs w:val="21"/>
+        </w:rPr>
+        <w:t>.</w:t>
+      </w:r>
+      <w:r>
+        <w:rPr>
+          <w:rFonts w:ascii="Consolas" w:eastAsia="Times New Roman" w:hAnsi="Consolas" w:cs="Times New Roman"/>
+          <w:color w:val="DCDCAA"/>
+          <w:sz w:val="21"/>
+          <w:szCs w:val="21"/>
+        </w:rPr>
+        <w:t>random</w:t>
+      </w:r>
+      <w:proofErr w:type="spellEnd"/>
+      <w:r>
+        <w:rPr>
+          <w:rFonts w:ascii="Consolas" w:eastAsia="Times New Roman" w:hAnsi="Consolas" w:cs="Times New Roman"/>
+          <w:color w:val="D4D4D4"/>
+          <w:sz w:val="21"/>
+          <w:szCs w:val="21"/>
+        </w:rPr>
+        <w:t xml:space="preserve">() * </w:t>
+      </w:r>
+      <w:proofErr w:type="spellStart"/>
+      <w:r>
+        <w:rPr>
+          <w:rFonts w:ascii="Consolas" w:eastAsia="Times New Roman" w:hAnsi="Consolas" w:cs="Times New Roman"/>
+          <w:color w:val="9CDCFE"/>
+          <w:sz w:val="21"/>
+          <w:szCs w:val="21"/>
+        </w:rPr>
+        <w:t>pluralNoun</w:t>
+      </w:r>
+      <w:r>
+        <w:rPr>
+          <w:rFonts w:ascii="Consolas" w:eastAsia="Times New Roman" w:hAnsi="Consolas" w:cs="Times New Roman"/>
+          <w:color w:val="D4D4D4"/>
+          <w:sz w:val="21"/>
+          <w:szCs w:val="21"/>
+        </w:rPr>
+        <w:t>.</w:t>
+      </w:r>
+      <w:r>
+        <w:rPr>
+          <w:rFonts w:ascii="Consolas" w:eastAsia="Times New Roman" w:hAnsi="Consolas" w:cs="Times New Roman"/>
+          <w:color w:val="9CDCFE"/>
+          <w:sz w:val="21"/>
+          <w:szCs w:val="21"/>
+        </w:rPr>
+        <w:t>length</w:t>
+      </w:r>
+      <w:proofErr w:type="spellEnd"/>
+      <w:r>
+        <w:rPr>
+          <w:rFonts w:ascii="Consolas" w:eastAsia="Times New Roman" w:hAnsi="Consolas" w:cs="Times New Roman"/>
+          <w:color w:val="D4D4D4"/>
+          <w:sz w:val="21"/>
+          <w:szCs w:val="21"/>
+        </w:rPr>
+        <w:t>)] +</w:t>
+      </w:r>
+    </w:p>
+    <w:p>
+      <w:pPr>
+        <w:shd w:val="clear" w:color="auto" w:fill="1E1E1E"/>
+        <w:spacing w:after="0" w:line="285" w:lineRule="atLeast"/>
+        <w:rPr>
+          <w:rFonts w:ascii="Consolas" w:eastAsia="Times New Roman" w:hAnsi="Consolas" w:cs="Times New Roman"/>
+          <w:color w:val="D4D4D4"/>
+          <w:sz w:val="21"/>
+          <w:szCs w:val="21"/>
+        </w:rPr>
+      </w:pPr>
+      <w:r>
+        <w:rPr>
+          <w:rFonts w:ascii="Consolas" w:eastAsia="Times New Roman" w:hAnsi="Consolas" w:cs="Times New Roman"/>
+          <w:color w:val="D4D4D4"/>
+          <w:sz w:val="21"/>
+          <w:szCs w:val="21"/>
+        </w:rPr>
+        <w:t xml:space="preserve">                    </w:t>
+      </w:r>
+      <w:r>
+        <w:rPr>
+          <w:rFonts w:ascii="Consolas" w:eastAsia="Times New Roman" w:hAnsi="Consolas" w:cs="Times New Roman"/>
+          <w:color w:val="CE9178"/>
+          <w:sz w:val="21"/>
+          <w:szCs w:val="21"/>
+        </w:rPr>
+        <w:t xml:space="preserve">" </w:t>
+      </w:r>
+      <w:proofErr w:type="gramStart"/>
+      <w:r>
+        <w:rPr>
+          <w:rFonts w:ascii="Consolas" w:eastAsia="Times New Roman" w:hAnsi="Consolas" w:cs="Times New Roman"/>
+          <w:color w:val="CE9178"/>
+          <w:sz w:val="21"/>
+          <w:szCs w:val="21"/>
+        </w:rPr>
+        <w:t>during</w:t>
+      </w:r>
+      <w:proofErr w:type="gramEnd"/>
+      <w:r>
+        <w:rPr>
+          <w:rFonts w:ascii="Consolas" w:eastAsia="Times New Roman" w:hAnsi="Consolas" w:cs="Times New Roman"/>
+          <w:color w:val="CE9178"/>
+          <w:sz w:val="21"/>
+          <w:szCs w:val="21"/>
+        </w:rPr>
+        <w:t xml:space="preserve"> class. Be sure to have a nice, "</w:t>
+      </w:r>
+      <w:r>
+        <w:rPr>
+          <w:rFonts w:ascii="Consolas" w:eastAsia="Times New Roman" w:hAnsi="Consolas" w:cs="Times New Roman"/>
+          <w:color w:val="D4D4D4"/>
+          <w:sz w:val="21"/>
+          <w:szCs w:val="21"/>
+        </w:rPr>
+        <w:t xml:space="preserve"> +</w:t>
+      </w:r>
+    </w:p>
+    <w:p>
+      <w:pPr>
+        <w:shd w:val="clear" w:color="auto" w:fill="1E1E1E"/>
+        <w:spacing w:after="0" w:line="285" w:lineRule="atLeast"/>
+        <w:rPr>
+          <w:rFonts w:ascii="Consolas" w:eastAsia="Times New Roman" w:hAnsi="Consolas" w:cs="Times New Roman"/>
+          <w:color w:val="D4D4D4"/>
+          <w:sz w:val="21"/>
+          <w:szCs w:val="21"/>
+        </w:rPr>
+      </w:pPr>
+      <w:r>
+        <w:rPr>
+          <w:rFonts w:ascii="Consolas" w:eastAsia="Times New Roman" w:hAnsi="Consolas" w:cs="Times New Roman"/>
+          <w:color w:val="D4D4D4"/>
+          <w:sz w:val="21"/>
+          <w:szCs w:val="21"/>
+        </w:rPr>
+        <w:t xml:space="preserve">                    </w:t>
+      </w:r>
+      <w:proofErr w:type="gramStart"/>
+      <w:r>
+        <w:rPr>
+          <w:rFonts w:ascii="Consolas" w:eastAsia="Times New Roman" w:hAnsi="Consolas" w:cs="Times New Roman"/>
+          <w:color w:val="9CDCFE"/>
+          <w:sz w:val="21"/>
+          <w:szCs w:val="21"/>
+        </w:rPr>
+        <w:t>adjective</w:t>
+      </w:r>
+      <w:r>
+        <w:rPr>
+          <w:rFonts w:ascii="Consolas" w:eastAsia="Times New Roman" w:hAnsi="Consolas" w:cs="Times New Roman"/>
+          <w:color w:val="D4D4D4"/>
+          <w:sz w:val="21"/>
+          <w:szCs w:val="21"/>
+        </w:rPr>
+        <w:t>[</w:t>
+      </w:r>
+      <w:proofErr w:type="spellStart"/>
+      <w:proofErr w:type="gramEnd"/>
+      <w:r>
+        <w:rPr>
+          <w:rFonts w:ascii="Consolas" w:eastAsia="Times New Roman" w:hAnsi="Consolas" w:cs="Times New Roman"/>
+          <w:color w:val="9CDCFE"/>
+          <w:sz w:val="21"/>
+          <w:szCs w:val="21"/>
+        </w:rPr>
+        <w:t>Math</w:t>
+      </w:r>
+      <w:r>
+        <w:rPr>
+          <w:rFonts w:ascii="Consolas" w:eastAsia="Times New Roman" w:hAnsi="Consolas" w:cs="Times New Roman"/>
+          <w:color w:val="D4D4D4"/>
+          <w:sz w:val="21"/>
+          <w:szCs w:val="21"/>
+        </w:rPr>
+        <w:t>.</w:t>
+      </w:r>
+      <w:r>
+        <w:rPr>
+          <w:rFonts w:ascii="Consolas" w:eastAsia="Times New Roman" w:hAnsi="Consolas" w:cs="Times New Roman"/>
+          <w:color w:val="DCDCAA"/>
+          <w:sz w:val="21"/>
+          <w:szCs w:val="21"/>
+        </w:rPr>
+        <w:t>floor</w:t>
+      </w:r>
+      <w:proofErr w:type="spellEnd"/>
+      <w:r>
+        <w:rPr>
+          <w:rFonts w:ascii="Consolas" w:eastAsia="Times New Roman" w:hAnsi="Consolas" w:cs="Times New Roman"/>
+          <w:color w:val="D4D4D4"/>
+          <w:sz w:val="21"/>
+          <w:szCs w:val="21"/>
+        </w:rPr>
+        <w:t>(</w:t>
+      </w:r>
+      <w:proofErr w:type="spellStart"/>
+      <w:r>
+        <w:rPr>
+          <w:rFonts w:ascii="Consolas" w:eastAsia="Times New Roman" w:hAnsi="Consolas" w:cs="Times New Roman"/>
+          <w:color w:val="9CDCFE"/>
+          <w:sz w:val="21"/>
+          <w:szCs w:val="21"/>
+        </w:rPr>
+        <w:t>Math</w:t>
+      </w:r>
+      <w:r>
+        <w:rPr>
+          <w:rFonts w:ascii="Consolas" w:eastAsia="Times New Roman" w:hAnsi="Consolas" w:cs="Times New Roman"/>
+          <w:color w:val="D4D4D4"/>
+          <w:sz w:val="21"/>
+          <w:szCs w:val="21"/>
+        </w:rPr>
+        <w:t>.</w:t>
+      </w:r>
+      <w:r>
+        <w:rPr>
+          <w:rFonts w:ascii="Consolas" w:eastAsia="Times New Roman" w:hAnsi="Consolas" w:cs="Times New Roman"/>
+          <w:color w:val="DCDCAA"/>
+          <w:sz w:val="21"/>
+          <w:szCs w:val="21"/>
+        </w:rPr>
+        <w:t>random</w:t>
+      </w:r>
+      <w:proofErr w:type="spellEnd"/>
+      <w:r>
+        <w:rPr>
+          <w:rFonts w:ascii="Consolas" w:eastAsia="Times New Roman" w:hAnsi="Consolas" w:cs="Times New Roman"/>
+          <w:color w:val="D4D4D4"/>
+          <w:sz w:val="21"/>
+          <w:szCs w:val="21"/>
+        </w:rPr>
+        <w:t xml:space="preserve">() * </w:t>
+      </w:r>
+      <w:proofErr w:type="spellStart"/>
+      <w:r>
+        <w:rPr>
+          <w:rFonts w:ascii="Consolas" w:eastAsia="Times New Roman" w:hAnsi="Consolas" w:cs="Times New Roman"/>
+          <w:color w:val="9CDCFE"/>
+          <w:sz w:val="21"/>
+          <w:szCs w:val="21"/>
+        </w:rPr>
+        <w:t>adjective</w:t>
+      </w:r>
+      <w:r>
+        <w:rPr>
+          <w:rFonts w:ascii="Consolas" w:eastAsia="Times New Roman" w:hAnsi="Consolas" w:cs="Times New Roman"/>
+          <w:color w:val="D4D4D4"/>
+          <w:sz w:val="21"/>
+          <w:szCs w:val="21"/>
+        </w:rPr>
+        <w:t>.</w:t>
+      </w:r>
+      <w:r>
+        <w:rPr>
+          <w:rFonts w:ascii="Consolas" w:eastAsia="Times New Roman" w:hAnsi="Consolas" w:cs="Times New Roman"/>
+          <w:color w:val="9CDCFE"/>
+          <w:sz w:val="21"/>
+          <w:szCs w:val="21"/>
+        </w:rPr>
+        <w:t>length</w:t>
+      </w:r>
+      <w:proofErr w:type="spellEnd"/>
+      <w:r>
+        <w:rPr>
+          <w:rFonts w:ascii="Consolas" w:eastAsia="Times New Roman" w:hAnsi="Consolas" w:cs="Times New Roman"/>
+          <w:color w:val="D4D4D4"/>
+          <w:sz w:val="21"/>
+          <w:szCs w:val="21"/>
+        </w:rPr>
+        <w:t>)] +</w:t>
+      </w:r>
+    </w:p>
+    <w:p>
+      <w:pPr>
+        <w:shd w:val="clear" w:color="auto" w:fill="1E1E1E"/>
+        <w:spacing w:after="0" w:line="285" w:lineRule="atLeast"/>
+        <w:rPr>
+          <w:rFonts w:ascii="Consolas" w:eastAsia="Times New Roman" w:hAnsi="Consolas" w:cs="Times New Roman"/>
+          <w:color w:val="D4D4D4"/>
+          <w:sz w:val="21"/>
+          <w:szCs w:val="21"/>
+        </w:rPr>
+      </w:pPr>
+      <w:r>
+        <w:rPr>
+          <w:rFonts w:ascii="Consolas" w:eastAsia="Times New Roman" w:hAnsi="Consolas" w:cs="Times New Roman"/>
+          <w:color w:val="D4D4D4"/>
+          <w:sz w:val="21"/>
+          <w:szCs w:val="21"/>
+        </w:rPr>
+        <w:t xml:space="preserve">                    </w:t>
+      </w:r>
+      <w:r>
+        <w:rPr>
+          <w:rFonts w:ascii="Consolas" w:eastAsia="Times New Roman" w:hAnsi="Consolas" w:cs="Times New Roman"/>
+          <w:color w:val="CE9178"/>
+          <w:sz w:val="21"/>
+          <w:szCs w:val="21"/>
+        </w:rPr>
+        <w:t xml:space="preserve">" </w:t>
+      </w:r>
+      <w:proofErr w:type="gramStart"/>
+      <w:r>
+        <w:rPr>
+          <w:rFonts w:ascii="Consolas" w:eastAsia="Times New Roman" w:hAnsi="Consolas" w:cs="Times New Roman"/>
+          <w:color w:val="CE9178"/>
+          <w:sz w:val="21"/>
+          <w:szCs w:val="21"/>
+        </w:rPr>
+        <w:t>notebook</w:t>
+      </w:r>
+      <w:proofErr w:type="gramEnd"/>
+      <w:r>
+        <w:rPr>
+          <w:rFonts w:ascii="Consolas" w:eastAsia="Times New Roman" w:hAnsi="Consolas" w:cs="Times New Roman"/>
+          <w:color w:val="CE9178"/>
+          <w:sz w:val="21"/>
+          <w:szCs w:val="21"/>
+        </w:rPr>
+        <w:t xml:space="preserve"> in which you can write down anything the teacher says that seems "</w:t>
+      </w:r>
+      <w:r>
+        <w:rPr>
+          <w:rFonts w:ascii="Consolas" w:eastAsia="Times New Roman" w:hAnsi="Consolas" w:cs="Times New Roman"/>
+          <w:color w:val="D4D4D4"/>
+          <w:sz w:val="21"/>
+          <w:szCs w:val="21"/>
+        </w:rPr>
+        <w:t xml:space="preserve"> +</w:t>
+      </w:r>
+    </w:p>
+    <w:p>
+      <w:pPr>
+        <w:shd w:val="clear" w:color="auto" w:fill="1E1E1E"/>
+        <w:spacing w:after="0" w:line="285" w:lineRule="atLeast"/>
+        <w:rPr>
+          <w:rFonts w:ascii="Consolas" w:eastAsia="Times New Roman" w:hAnsi="Consolas" w:cs="Times New Roman"/>
+          <w:color w:val="D4D4D4"/>
+          <w:sz w:val="21"/>
+          <w:szCs w:val="21"/>
+        </w:rPr>
+      </w:pPr>
+      <w:r>
+        <w:rPr>
+          <w:rFonts w:ascii="Consolas" w:eastAsia="Times New Roman" w:hAnsi="Consolas" w:cs="Times New Roman"/>
+          <w:color w:val="D4D4D4"/>
+          <w:sz w:val="21"/>
+          <w:szCs w:val="21"/>
+        </w:rPr>
+        <w:t xml:space="preserve">                    </w:t>
+      </w:r>
+      <w:proofErr w:type="gramStart"/>
+      <w:r>
+        <w:rPr>
+          <w:rFonts w:ascii="Consolas" w:eastAsia="Times New Roman" w:hAnsi="Consolas" w:cs="Times New Roman"/>
+          <w:color w:val="9CDCFE"/>
+          <w:sz w:val="21"/>
+          <w:szCs w:val="21"/>
+        </w:rPr>
+        <w:t>adjective</w:t>
+      </w:r>
+      <w:r>
+        <w:rPr>
+          <w:rFonts w:ascii="Consolas" w:eastAsia="Times New Roman" w:hAnsi="Consolas" w:cs="Times New Roman"/>
+          <w:color w:val="D4D4D4"/>
+          <w:sz w:val="21"/>
+          <w:szCs w:val="21"/>
+        </w:rPr>
+        <w:t>[</w:t>
+      </w:r>
+      <w:proofErr w:type="spellStart"/>
+      <w:proofErr w:type="gramEnd"/>
+      <w:r>
+        <w:rPr>
+          <w:rFonts w:ascii="Consolas" w:eastAsia="Times New Roman" w:hAnsi="Consolas" w:cs="Times New Roman"/>
+          <w:color w:val="9CDCFE"/>
+          <w:sz w:val="21"/>
+          <w:szCs w:val="21"/>
+        </w:rPr>
+        <w:t>Math</w:t>
+      </w:r>
+      <w:r>
+        <w:rPr>
+          <w:rFonts w:ascii="Consolas" w:eastAsia="Times New Roman" w:hAnsi="Consolas" w:cs="Times New Roman"/>
+          <w:color w:val="D4D4D4"/>
+          <w:sz w:val="21"/>
+          <w:szCs w:val="21"/>
+        </w:rPr>
+        <w:t>.</w:t>
+      </w:r>
+      <w:r>
+        <w:rPr>
+          <w:rFonts w:ascii="Consolas" w:eastAsia="Times New Roman" w:hAnsi="Consolas" w:cs="Times New Roman"/>
+          <w:color w:val="DCDCAA"/>
+          <w:sz w:val="21"/>
+          <w:szCs w:val="21"/>
+        </w:rPr>
+        <w:t>floor</w:t>
+      </w:r>
+      <w:proofErr w:type="spellEnd"/>
+      <w:r>
+        <w:rPr>
+          <w:rFonts w:ascii="Consolas" w:eastAsia="Times New Roman" w:hAnsi="Consolas" w:cs="Times New Roman"/>
+          <w:color w:val="D4D4D4"/>
+          <w:sz w:val="21"/>
+          <w:szCs w:val="21"/>
+        </w:rPr>
+        <w:t>(</w:t>
+      </w:r>
+      <w:proofErr w:type="spellStart"/>
+      <w:r>
+        <w:rPr>
+          <w:rFonts w:ascii="Consolas" w:eastAsia="Times New Roman" w:hAnsi="Consolas" w:cs="Times New Roman"/>
+          <w:color w:val="9CDCFE"/>
+          <w:sz w:val="21"/>
+          <w:szCs w:val="21"/>
+        </w:rPr>
+        <w:t>Math</w:t>
+      </w:r>
+      <w:r>
+        <w:rPr>
+          <w:rFonts w:ascii="Consolas" w:eastAsia="Times New Roman" w:hAnsi="Consolas" w:cs="Times New Roman"/>
+          <w:color w:val="D4D4D4"/>
+          <w:sz w:val="21"/>
+          <w:szCs w:val="21"/>
+        </w:rPr>
+        <w:t>.</w:t>
+      </w:r>
+      <w:r>
+        <w:rPr>
+          <w:rFonts w:ascii="Consolas" w:eastAsia="Times New Roman" w:hAnsi="Consolas" w:cs="Times New Roman"/>
+          <w:color w:val="DCDCAA"/>
+          <w:sz w:val="21"/>
+          <w:szCs w:val="21"/>
+        </w:rPr>
+        <w:t>random</w:t>
+      </w:r>
+      <w:proofErr w:type="spellEnd"/>
+      <w:r>
+        <w:rPr>
+          <w:rFonts w:ascii="Consolas" w:eastAsia="Times New Roman" w:hAnsi="Consolas" w:cs="Times New Roman"/>
+          <w:color w:val="D4D4D4"/>
+          <w:sz w:val="21"/>
+          <w:szCs w:val="21"/>
+        </w:rPr>
+        <w:t xml:space="preserve">() * </w:t>
+      </w:r>
+      <w:proofErr w:type="spellStart"/>
+      <w:r>
+        <w:rPr>
+          <w:rFonts w:ascii="Consolas" w:eastAsia="Times New Roman" w:hAnsi="Consolas" w:cs="Times New Roman"/>
+          <w:color w:val="9CDCFE"/>
+          <w:sz w:val="21"/>
+          <w:szCs w:val="21"/>
+        </w:rPr>
+        <w:t>adjective</w:t>
+      </w:r>
+      <w:r>
+        <w:rPr>
+          <w:rFonts w:ascii="Consolas" w:eastAsia="Times New Roman" w:hAnsi="Consolas" w:cs="Times New Roman"/>
+          <w:color w:val="D4D4D4"/>
+          <w:sz w:val="21"/>
+          <w:szCs w:val="21"/>
+        </w:rPr>
+        <w:t>.</w:t>
+      </w:r>
+      <w:r>
+        <w:rPr>
+          <w:rFonts w:ascii="Consolas" w:eastAsia="Times New Roman" w:hAnsi="Consolas" w:cs="Times New Roman"/>
+          <w:color w:val="9CDCFE"/>
+          <w:sz w:val="21"/>
+          <w:szCs w:val="21"/>
+        </w:rPr>
+        <w:t>length</w:t>
+      </w:r>
+      <w:proofErr w:type="spellEnd"/>
+      <w:r>
+        <w:rPr>
+          <w:rFonts w:ascii="Consolas" w:eastAsia="Times New Roman" w:hAnsi="Consolas" w:cs="Times New Roman"/>
+          <w:color w:val="D4D4D4"/>
+          <w:sz w:val="21"/>
+          <w:szCs w:val="21"/>
+        </w:rPr>
+        <w:t>)] +</w:t>
+      </w:r>
+    </w:p>
+    <w:p>
+      <w:pPr>
+        <w:shd w:val="clear" w:color="auto" w:fill="1E1E1E"/>
+        <w:spacing w:after="0" w:line="285" w:lineRule="atLeast"/>
+        <w:rPr>
+          <w:rFonts w:ascii="Consolas" w:eastAsia="Times New Roman" w:hAnsi="Consolas" w:cs="Times New Roman"/>
+          <w:color w:val="D4D4D4"/>
+          <w:sz w:val="21"/>
+          <w:szCs w:val="21"/>
+        </w:rPr>
+      </w:pPr>
+      <w:r>
+        <w:rPr>
+          <w:rFonts w:ascii="Consolas" w:eastAsia="Times New Roman" w:hAnsi="Consolas" w:cs="Times New Roman"/>
+          <w:color w:val="D4D4D4"/>
+          <w:sz w:val="21"/>
+          <w:szCs w:val="21"/>
+        </w:rPr>
+        <w:t xml:space="preserve">                    </w:t>
+      </w:r>
+      <w:r>
+        <w:rPr>
+          <w:rFonts w:ascii="Consolas" w:eastAsia="Times New Roman" w:hAnsi="Consolas" w:cs="Times New Roman"/>
+          <w:color w:val="CE9178"/>
+          <w:sz w:val="21"/>
+          <w:szCs w:val="21"/>
+        </w:rPr>
+        <w:t>". Then go home and memorize all of those "</w:t>
+      </w:r>
+      <w:r>
+        <w:rPr>
+          <w:rFonts w:ascii="Consolas" w:eastAsia="Times New Roman" w:hAnsi="Consolas" w:cs="Times New Roman"/>
+          <w:color w:val="D4D4D4"/>
+          <w:sz w:val="21"/>
+          <w:szCs w:val="21"/>
+        </w:rPr>
+        <w:t xml:space="preserve"> +</w:t>
+      </w:r>
+    </w:p>
+    <w:p>
+      <w:pPr>
+        <w:shd w:val="clear" w:color="auto" w:fill="1E1E1E"/>
+        <w:spacing w:after="0" w:line="285" w:lineRule="atLeast"/>
+        <w:rPr>
+          <w:rFonts w:ascii="Consolas" w:eastAsia="Times New Roman" w:hAnsi="Consolas" w:cs="Times New Roman"/>
+          <w:color w:val="D4D4D4"/>
+          <w:sz w:val="21"/>
+          <w:szCs w:val="21"/>
+        </w:rPr>
+      </w:pPr>
+      <w:r>
+        <w:rPr>
+          <w:rFonts w:ascii="Consolas" w:eastAsia="Times New Roman" w:hAnsi="Consolas" w:cs="Times New Roman"/>
+          <w:color w:val="D4D4D4"/>
+          <w:sz w:val="21"/>
+          <w:szCs w:val="21"/>
+        </w:rPr>
+        <w:t xml:space="preserve">                    </w:t>
+      </w:r>
+      <w:proofErr w:type="gramStart"/>
+      <w:r>
+        <w:rPr>
+          <w:rFonts w:ascii="Consolas" w:eastAsia="Times New Roman" w:hAnsi="Consolas" w:cs="Times New Roman"/>
+          <w:color w:val="9CDCFE"/>
+          <w:sz w:val="21"/>
+          <w:szCs w:val="21"/>
+        </w:rPr>
+        <w:t>adjective</w:t>
+      </w:r>
+      <w:r>
+        <w:rPr>
+          <w:rFonts w:ascii="Consolas" w:eastAsia="Times New Roman" w:hAnsi="Consolas" w:cs="Times New Roman"/>
+          <w:color w:val="D4D4D4"/>
+          <w:sz w:val="21"/>
+          <w:szCs w:val="21"/>
+        </w:rPr>
+        <w:t>[</w:t>
+      </w:r>
+      <w:proofErr w:type="spellStart"/>
+      <w:proofErr w:type="gramEnd"/>
+      <w:r>
+        <w:rPr>
+          <w:rFonts w:ascii="Consolas" w:eastAsia="Times New Roman" w:hAnsi="Consolas" w:cs="Times New Roman"/>
+          <w:color w:val="9CDCFE"/>
+          <w:sz w:val="21"/>
+          <w:szCs w:val="21"/>
+        </w:rPr>
+        <w:t>Math</w:t>
+      </w:r>
+      <w:r>
+        <w:rPr>
+          <w:rFonts w:ascii="Consolas" w:eastAsia="Times New Roman" w:hAnsi="Consolas" w:cs="Times New Roman"/>
+          <w:color w:val="D4D4D4"/>
+          <w:sz w:val="21"/>
+          <w:szCs w:val="21"/>
+        </w:rPr>
+        <w:t>.</w:t>
+      </w:r>
+      <w:r>
+        <w:rPr>
+          <w:rFonts w:ascii="Consolas" w:eastAsia="Times New Roman" w:hAnsi="Consolas" w:cs="Times New Roman"/>
+          <w:color w:val="DCDCAA"/>
+          <w:sz w:val="21"/>
+          <w:szCs w:val="21"/>
+        </w:rPr>
+        <w:t>floor</w:t>
+      </w:r>
+      <w:proofErr w:type="spellEnd"/>
+      <w:r>
+        <w:rPr>
+          <w:rFonts w:ascii="Consolas" w:eastAsia="Times New Roman" w:hAnsi="Consolas" w:cs="Times New Roman"/>
+          <w:color w:val="D4D4D4"/>
+          <w:sz w:val="21"/>
+          <w:szCs w:val="21"/>
+        </w:rPr>
+        <w:t>(</w:t>
+      </w:r>
+      <w:proofErr w:type="spellStart"/>
+      <w:r>
+        <w:rPr>
+          <w:rFonts w:ascii="Consolas" w:eastAsia="Times New Roman" w:hAnsi="Consolas" w:cs="Times New Roman"/>
+          <w:color w:val="9CDCFE"/>
+          <w:sz w:val="21"/>
+          <w:szCs w:val="21"/>
+        </w:rPr>
+        <w:t>Math</w:t>
+      </w:r>
+      <w:r>
+        <w:rPr>
+          <w:rFonts w:ascii="Consolas" w:eastAsia="Times New Roman" w:hAnsi="Consolas" w:cs="Times New Roman"/>
+          <w:color w:val="D4D4D4"/>
+          <w:sz w:val="21"/>
+          <w:szCs w:val="21"/>
+        </w:rPr>
+        <w:t>.</w:t>
+      </w:r>
+      <w:r>
+        <w:rPr>
+          <w:rFonts w:ascii="Consolas" w:eastAsia="Times New Roman" w:hAnsi="Consolas" w:cs="Times New Roman"/>
+          <w:color w:val="DCDCAA"/>
+          <w:sz w:val="21"/>
+          <w:szCs w:val="21"/>
+        </w:rPr>
+        <w:t>random</w:t>
+      </w:r>
+      <w:proofErr w:type="spellEnd"/>
+      <w:r>
+        <w:rPr>
+          <w:rFonts w:ascii="Consolas" w:eastAsia="Times New Roman" w:hAnsi="Consolas" w:cs="Times New Roman"/>
+          <w:color w:val="D4D4D4"/>
+          <w:sz w:val="21"/>
+          <w:szCs w:val="21"/>
+        </w:rPr>
+        <w:t xml:space="preserve">() * </w:t>
+      </w:r>
+      <w:proofErr w:type="spellStart"/>
+      <w:r>
+        <w:rPr>
+          <w:rFonts w:ascii="Consolas" w:eastAsia="Times New Roman" w:hAnsi="Consolas" w:cs="Times New Roman"/>
+          <w:color w:val="9CDCFE"/>
+          <w:sz w:val="21"/>
+          <w:szCs w:val="21"/>
+        </w:rPr>
+        <w:t>adjective</w:t>
+      </w:r>
+      <w:r>
+        <w:rPr>
+          <w:rFonts w:ascii="Consolas" w:eastAsia="Times New Roman" w:hAnsi="Consolas" w:cs="Times New Roman"/>
+          <w:color w:val="D4D4D4"/>
+          <w:sz w:val="21"/>
+          <w:szCs w:val="21"/>
+        </w:rPr>
+        <w:t>.</w:t>
+      </w:r>
+      <w:r>
+        <w:rPr>
+          <w:rFonts w:ascii="Consolas" w:eastAsia="Times New Roman" w:hAnsi="Consolas" w:cs="Times New Roman"/>
+          <w:color w:val="9CDCFE"/>
+          <w:sz w:val="21"/>
+          <w:szCs w:val="21"/>
+        </w:rPr>
+        <w:t>length</w:t>
+      </w:r>
+      <w:proofErr w:type="spellEnd"/>
+      <w:r>
+        <w:rPr>
+          <w:rFonts w:ascii="Consolas" w:eastAsia="Times New Roman" w:hAnsi="Consolas" w:cs="Times New Roman"/>
+          <w:color w:val="D4D4D4"/>
+          <w:sz w:val="21"/>
+          <w:szCs w:val="21"/>
+        </w:rPr>
+        <w:t>)] +</w:t>
+      </w:r>
+    </w:p>
+    <w:p>
+      <w:pPr>
+        <w:shd w:val="clear" w:color="auto" w:fill="1E1E1E"/>
+        <w:spacing w:after="0" w:line="285" w:lineRule="atLeast"/>
+        <w:rPr>
+          <w:rFonts w:ascii="Consolas" w:eastAsia="Times New Roman" w:hAnsi="Consolas" w:cs="Times New Roman"/>
+          <w:color w:val="D4D4D4"/>
+          <w:sz w:val="21"/>
+          <w:szCs w:val="21"/>
+        </w:rPr>
+      </w:pPr>
+      <w:r>
+        <w:rPr>
+          <w:rFonts w:ascii="Consolas" w:eastAsia="Times New Roman" w:hAnsi="Consolas" w:cs="Times New Roman"/>
+          <w:color w:val="D4D4D4"/>
+          <w:sz w:val="21"/>
+          <w:szCs w:val="21"/>
+        </w:rPr>
+        <w:t xml:space="preserve">                    </w:t>
+      </w:r>
+      <w:r>
+        <w:rPr>
+          <w:rFonts w:ascii="Consolas" w:eastAsia="Times New Roman" w:hAnsi="Consolas" w:cs="Times New Roman"/>
+          <w:color w:val="CE9178"/>
+          <w:sz w:val="21"/>
+          <w:szCs w:val="21"/>
+        </w:rPr>
+        <w:t xml:space="preserve">" </w:t>
+      </w:r>
+      <w:proofErr w:type="gramStart"/>
+      <w:r>
+        <w:rPr>
+          <w:rFonts w:ascii="Consolas" w:eastAsia="Times New Roman" w:hAnsi="Consolas" w:cs="Times New Roman"/>
+          <w:color w:val="CE9178"/>
+          <w:sz w:val="21"/>
+          <w:szCs w:val="21"/>
+        </w:rPr>
+        <w:t>notes</w:t>
+      </w:r>
+      <w:proofErr w:type="gramEnd"/>
+      <w:r>
+        <w:rPr>
+          <w:rFonts w:ascii="Consolas" w:eastAsia="Times New Roman" w:hAnsi="Consolas" w:cs="Times New Roman"/>
+          <w:color w:val="CE9178"/>
+          <w:sz w:val="21"/>
+          <w:szCs w:val="21"/>
+        </w:rPr>
+        <w:t xml:space="preserve">. When your teacher gives a surprise quiz, you will know </w:t>
+      </w:r>
+      <w:proofErr w:type="gramStart"/>
+      <w:r>
+        <w:rPr>
+          <w:rFonts w:ascii="Consolas" w:eastAsia="Times New Roman" w:hAnsi="Consolas" w:cs="Times New Roman"/>
+          <w:color w:val="CE9178"/>
+          <w:sz w:val="21"/>
+          <w:szCs w:val="21"/>
+        </w:rPr>
+        <w:t>all of</w:t>
+      </w:r>
+      <w:proofErr w:type="gramEnd"/>
+      <w:r>
+        <w:rPr>
+          <w:rFonts w:ascii="Consolas" w:eastAsia="Times New Roman" w:hAnsi="Consolas" w:cs="Times New Roman"/>
+          <w:color w:val="CE9178"/>
+          <w:sz w:val="21"/>
+          <w:szCs w:val="21"/>
+        </w:rPr>
+        <w:t xml:space="preserve"> the "</w:t>
+      </w:r>
+      <w:r>
+        <w:rPr>
+          <w:rFonts w:ascii="Consolas" w:eastAsia="Times New Roman" w:hAnsi="Consolas" w:cs="Times New Roman"/>
+          <w:color w:val="D4D4D4"/>
+          <w:sz w:val="21"/>
+          <w:szCs w:val="21"/>
+        </w:rPr>
+        <w:t xml:space="preserve"> +</w:t>
+      </w:r>
+    </w:p>
+    <w:p>
+      <w:pPr>
+        <w:shd w:val="clear" w:color="auto" w:fill="1E1E1E"/>
+        <w:spacing w:after="0" w:line="285" w:lineRule="atLeast"/>
+        <w:rPr>
+          <w:rFonts w:ascii="Consolas" w:eastAsia="Times New Roman" w:hAnsi="Consolas" w:cs="Times New Roman"/>
+          <w:color w:val="D4D4D4"/>
+          <w:sz w:val="21"/>
+          <w:szCs w:val="21"/>
+        </w:rPr>
+      </w:pPr>
+      <w:r>
+        <w:rPr>
+          <w:rFonts w:ascii="Consolas" w:eastAsia="Times New Roman" w:hAnsi="Consolas" w:cs="Times New Roman"/>
+          <w:color w:val="D4D4D4"/>
+          <w:sz w:val="21"/>
+          <w:szCs w:val="21"/>
+        </w:rPr>
+        <w:t xml:space="preserve">                    </w:t>
+      </w:r>
+      <w:proofErr w:type="spellStart"/>
+      <w:proofErr w:type="gramStart"/>
+      <w:r>
+        <w:rPr>
+          <w:rFonts w:ascii="Consolas" w:eastAsia="Times New Roman" w:hAnsi="Consolas" w:cs="Times New Roman"/>
+          <w:color w:val="9CDCFE"/>
+          <w:sz w:val="21"/>
+          <w:szCs w:val="21"/>
+        </w:rPr>
+        <w:t>pluralNoun</w:t>
+      </w:r>
+      <w:proofErr w:type="spellEnd"/>
+      <w:r>
+        <w:rPr>
+          <w:rFonts w:ascii="Consolas" w:eastAsia="Times New Roman" w:hAnsi="Consolas" w:cs="Times New Roman"/>
+          <w:color w:val="D4D4D4"/>
+          <w:sz w:val="21"/>
+          <w:szCs w:val="21"/>
+        </w:rPr>
+        <w:t>[</w:t>
+      </w:r>
+      <w:proofErr w:type="spellStart"/>
+      <w:proofErr w:type="gramEnd"/>
+      <w:r>
+        <w:rPr>
+          <w:rFonts w:ascii="Consolas" w:eastAsia="Times New Roman" w:hAnsi="Consolas" w:cs="Times New Roman"/>
+          <w:color w:val="9CDCFE"/>
+          <w:sz w:val="21"/>
+          <w:szCs w:val="21"/>
+        </w:rPr>
+        <w:t>Math</w:t>
+      </w:r>
+      <w:r>
+        <w:rPr>
+          <w:rFonts w:ascii="Consolas" w:eastAsia="Times New Roman" w:hAnsi="Consolas" w:cs="Times New Roman"/>
+          <w:color w:val="D4D4D4"/>
+          <w:sz w:val="21"/>
+          <w:szCs w:val="21"/>
+        </w:rPr>
+        <w:t>.</w:t>
+      </w:r>
+      <w:r>
+        <w:rPr>
+          <w:rFonts w:ascii="Consolas" w:eastAsia="Times New Roman" w:hAnsi="Consolas" w:cs="Times New Roman"/>
+          <w:color w:val="DCDCAA"/>
+          <w:sz w:val="21"/>
+          <w:szCs w:val="21"/>
+        </w:rPr>
+        <w:t>floor</w:t>
+      </w:r>
+      <w:proofErr w:type="spellEnd"/>
+      <w:r>
+        <w:rPr>
+          <w:rFonts w:ascii="Consolas" w:eastAsia="Times New Roman" w:hAnsi="Consolas" w:cs="Times New Roman"/>
+          <w:color w:val="D4D4D4"/>
+          <w:sz w:val="21"/>
+          <w:szCs w:val="21"/>
+        </w:rPr>
+        <w:t>(</w:t>
+      </w:r>
+      <w:proofErr w:type="spellStart"/>
+      <w:r>
+        <w:rPr>
+          <w:rFonts w:ascii="Consolas" w:eastAsia="Times New Roman" w:hAnsi="Consolas" w:cs="Times New Roman"/>
+          <w:color w:val="9CDCFE"/>
+          <w:sz w:val="21"/>
+          <w:szCs w:val="21"/>
+        </w:rPr>
+        <w:t>Math</w:t>
+      </w:r>
+      <w:r>
+        <w:rPr>
+          <w:rFonts w:ascii="Consolas" w:eastAsia="Times New Roman" w:hAnsi="Consolas" w:cs="Times New Roman"/>
+          <w:color w:val="D4D4D4"/>
+          <w:sz w:val="21"/>
+          <w:szCs w:val="21"/>
+        </w:rPr>
+        <w:t>.</w:t>
+      </w:r>
+      <w:r>
+        <w:rPr>
+          <w:rFonts w:ascii="Consolas" w:eastAsia="Times New Roman" w:hAnsi="Consolas" w:cs="Times New Roman"/>
+          <w:color w:val="DCDCAA"/>
+          <w:sz w:val="21"/>
+          <w:szCs w:val="21"/>
+        </w:rPr>
+        <w:t>random</w:t>
+      </w:r>
+      <w:proofErr w:type="spellEnd"/>
+      <w:r>
+        <w:rPr>
+          <w:rFonts w:ascii="Consolas" w:eastAsia="Times New Roman" w:hAnsi="Consolas" w:cs="Times New Roman"/>
+          <w:color w:val="D4D4D4"/>
+          <w:sz w:val="21"/>
+          <w:szCs w:val="21"/>
+        </w:rPr>
+        <w:t xml:space="preserve">() * </w:t>
+      </w:r>
+      <w:proofErr w:type="spellStart"/>
+      <w:r>
+        <w:rPr>
+          <w:rFonts w:ascii="Consolas" w:eastAsia="Times New Roman" w:hAnsi="Consolas" w:cs="Times New Roman"/>
+          <w:color w:val="9CDCFE"/>
+          <w:sz w:val="21"/>
+          <w:szCs w:val="21"/>
+        </w:rPr>
+        <w:t>pluralNoun</w:t>
+      </w:r>
+      <w:r>
+        <w:rPr>
+          <w:rFonts w:ascii="Consolas" w:eastAsia="Times New Roman" w:hAnsi="Consolas" w:cs="Times New Roman"/>
+          <w:color w:val="D4D4D4"/>
+          <w:sz w:val="21"/>
+          <w:szCs w:val="21"/>
+        </w:rPr>
+        <w:t>.</w:t>
+      </w:r>
+      <w:r>
+        <w:rPr>
+          <w:rFonts w:ascii="Consolas" w:eastAsia="Times New Roman" w:hAnsi="Consolas" w:cs="Times New Roman"/>
+          <w:color w:val="9CDCFE"/>
+          <w:sz w:val="21"/>
+          <w:szCs w:val="21"/>
+        </w:rPr>
+        <w:t>length</w:t>
+      </w:r>
+      <w:proofErr w:type="spellEnd"/>
+      <w:r>
+        <w:rPr>
+          <w:rFonts w:ascii="Consolas" w:eastAsia="Times New Roman" w:hAnsi="Consolas" w:cs="Times New Roman"/>
+          <w:color w:val="D4D4D4"/>
+          <w:sz w:val="21"/>
+          <w:szCs w:val="21"/>
+        </w:rPr>
+        <w:t>)] +</w:t>
+      </w:r>
+    </w:p>
+    <w:p>
+      <w:pPr>
+        <w:shd w:val="clear" w:color="auto" w:fill="1E1E1E"/>
+        <w:spacing w:after="0" w:line="285" w:lineRule="atLeast"/>
+        <w:rPr>
+          <w:rFonts w:ascii="Consolas" w:eastAsia="Times New Roman" w:hAnsi="Consolas" w:cs="Times New Roman"/>
+          <w:color w:val="D4D4D4"/>
+          <w:sz w:val="21"/>
+          <w:szCs w:val="21"/>
+        </w:rPr>
+      </w:pPr>
+      <w:r>
+        <w:rPr>
+          <w:rFonts w:ascii="Consolas" w:eastAsia="Times New Roman" w:hAnsi="Consolas" w:cs="Times New Roman"/>
+          <w:color w:val="D4D4D4"/>
+          <w:sz w:val="21"/>
+          <w:szCs w:val="21"/>
+        </w:rPr>
+        <w:t xml:space="preserve">                    </w:t>
+      </w:r>
+      <w:r>
+        <w:rPr>
+          <w:rFonts w:ascii="Consolas" w:eastAsia="Times New Roman" w:hAnsi="Consolas" w:cs="Times New Roman"/>
+          <w:color w:val="CE9178"/>
+          <w:sz w:val="21"/>
+          <w:szCs w:val="21"/>
+        </w:rPr>
+        <w:t>"."</w:t>
+      </w:r>
+      <w:r>
+        <w:rPr>
+          <w:rFonts w:ascii="Consolas" w:eastAsia="Times New Roman" w:hAnsi="Consolas" w:cs="Times New Roman"/>
+          <w:color w:val="D4D4D4"/>
+          <w:sz w:val="21"/>
+          <w:szCs w:val="21"/>
+        </w:rPr>
+        <w:t>;</w:t>
+      </w:r>
+    </w:p>
+    <w:p/>
+    <w:p/>
+    <w:p/>
+    <w:p/>
+    <w:p>
+      <w:r>
+        <w:t>The output kept generating duplicates as in the screenshot below that’s why I re-factored it a bit</w:t>
+      </w:r>
+      <w:r>
+        <w:t xml:space="preserve"> however, if you think I deviated out of the syllabus, please take the code block stated above</w:t>
+      </w:r>
+    </w:p>
+    <w:p>
+      <w:r>
+        <w:lastRenderedPageBreak/>
         <w:drawing>
-          <wp:inline distT="0" distB="0" distL="0" distR="0" wp14:anchorId="168D2B70" wp14:editId="7FB196A9">
-            <wp:extent cx="5943600" cy="2968625"/>
-            <wp:effectExtent l="0" t="0" r="0" b="3175"/>
-            <wp:docPr id="4" name="Picture 4" descr="Text&#10;&#10;Description automatically generated"/>
+          <wp:inline distT="0" distB="0" distL="0" distR="0" wp14:anchorId="48E3FD67" wp14:editId="6D0938EA">
+            <wp:extent cx="5943600" cy="2963545"/>
+            <wp:effectExtent l="0" t="0" r="0" b="8255"/>
+            <wp:docPr id="6" name="Picture 6" descr="Graphical user interface, text&#10;&#10;Description automatically generated"/>
             <wp:cNvGraphicFramePr>
               <a:graphicFrameLocks xmlns:a="http://schemas.openxmlformats.org/drawingml/2006/main" noChangeAspect="1"/>
             </wp:cNvGraphicFramePr>
@@ -10237,7 +13899,7 @@
               <a:graphicData uri="http://schemas.openxmlformats.org/drawingml/2006/picture">
                 <pic:pic xmlns:pic="http://schemas.openxmlformats.org/drawingml/2006/picture">
                   <pic:nvPicPr>
-                    <pic:cNvPr id="4" name="Picture 4" descr="Text&#10;&#10;Description automatically generated"/>
+                    <pic:cNvPr id="6" name="Picture 6" descr="Graphical user interface, text&#10;&#10;Description automatically generated"/>
                     <pic:cNvPicPr/>
                   </pic:nvPicPr>
                   <pic:blipFill>
@@ -10249,7 +13911,7 @@
                   <pic:spPr>
                     <a:xfrm>
                       <a:off x="0" y="0"/>
-                      <a:ext cx="5943600" cy="2968625"/>
+                      <a:ext cx="5943600" cy="2963545"/>
                     </a:xfrm>
                     <a:prstGeom prst="rect">
                       <a:avLst/>
@@ -10262,52 +13924,6 @@
         </w:drawing>
       </w:r>
     </w:p>
-    <w:p/>
-    <w:p>
-      <w:r>
-        <w:t>Output 3:</w:t>
-      </w:r>
-    </w:p>
-    <w:p>
-      <w:r>
-        <w:drawing>
-          <wp:inline distT="0" distB="0" distL="0" distR="0" wp14:anchorId="60A9026C" wp14:editId="413C2CE9">
-            <wp:extent cx="5943600" cy="3368040"/>
-            <wp:effectExtent l="0" t="0" r="0" b="3810"/>
-            <wp:docPr id="5" name="Picture 5" descr="A screenshot of a computer&#10;&#10;Description automatically generated with medium confidence"/>
-            <wp:cNvGraphicFramePr>
-              <a:graphicFrameLocks xmlns:a="http://schemas.openxmlformats.org/drawingml/2006/main" noChangeAspect="1"/>
-            </wp:cNvGraphicFramePr>
-            <a:graphic xmlns:a="http://schemas.openxmlformats.org/drawingml/2006/main">
-              <a:graphicData uri="http://schemas.openxmlformats.org/drawingml/2006/picture">
-                <pic:pic xmlns:pic="http://schemas.openxmlformats.org/drawingml/2006/picture">
-                  <pic:nvPicPr>
-                    <pic:cNvPr id="5" name="Picture 5" descr="A screenshot of a computer&#10;&#10;Description automatically generated with medium confidence"/>
-                    <pic:cNvPicPr/>
-                  </pic:nvPicPr>
-                  <pic:blipFill>
-                    <a:blip r:embed="rId7"/>
-                    <a:stretch>
-                      <a:fillRect/>
-                    </a:stretch>
-                  </pic:blipFill>
-                  <pic:spPr>
-                    <a:xfrm>
-                      <a:off x="0" y="0"/>
-                      <a:ext cx="5943600" cy="3368040"/>
-                    </a:xfrm>
-                    <a:prstGeom prst="rect">
-                      <a:avLst/>
-                    </a:prstGeom>
-                  </pic:spPr>
-                </pic:pic>
-              </a:graphicData>
-            </a:graphic>
-          </wp:inline>
-        </w:drawing>
-      </w:r>
-    </w:p>
-    <w:p/>
     <w:sectPr>
       <w:pgSz w:w="12240" w:h="15840"/>
       <w:pgMar w:top="1440" w:right="1440" w:bottom="1440" w:left="1440" w:header="720" w:footer="720" w:gutter="0"/>

</xml_diff>